<commit_message>
add yellow circle version of logo to end screen, upload edited jinja template
</commit_message>
<xml_diff>
--- a/docassemble/LLAW33012021S1FLN2/data/templates/Jinja.docx
+++ b/docassemble/LLAW33012021S1FLN2/data/templates/Jinja.docx
@@ -140,7 +140,7 @@
     </w:p>
     <w:tbl>
       <w:tblPr>
-        <w:tblW w:w="8923" w:type="dxa"/>
+        <w:tblW w:w="9206" w:type="dxa"/>
         <w:tblBorders>
           <w:top w:val="outset" w:sz="6" w:space="0" w:color="auto"/>
           <w:left w:val="outset" w:sz="6" w:space="0" w:color="auto"/>
@@ -154,12 +154,12 @@
         <w:tblLook w:val="04A0" w:firstRow="1" w:lastRow="0" w:firstColumn="1" w:lastColumn="0" w:noHBand="0" w:noVBand="1"/>
       </w:tblPr>
       <w:tblGrid>
-        <w:gridCol w:w="8923"/>
+        <w:gridCol w:w="9206"/>
       </w:tblGrid>
       <w:tr>
         <w:tc>
           <w:tcPr>
-            <w:tcW w:w="8923" w:type="dxa"/>
+            <w:tcW w:w="9206" w:type="dxa"/>
             <w:tcBorders>
               <w:top w:val="single" w:sz="6" w:space="0" w:color="000000"/>
               <w:left w:val="single" w:sz="6" w:space="0" w:color="000000"/>
@@ -205,7 +205,7 @@
       <w:tr>
         <w:tc>
           <w:tcPr>
-            <w:tcW w:w="8923" w:type="dxa"/>
+            <w:tcW w:w="9206" w:type="dxa"/>
             <w:tcBorders>
               <w:top w:val="nil"/>
               <w:left w:val="single" w:sz="6" w:space="0" w:color="000000"/>
@@ -372,7 +372,7 @@
       <w:tr>
         <w:tc>
           <w:tcPr>
-            <w:tcW w:w="8923" w:type="dxa"/>
+            <w:tcW w:w="9206" w:type="dxa"/>
             <w:tcBorders>
               <w:top w:val="nil"/>
               <w:left w:val="single" w:sz="6" w:space="0" w:color="000000"/>
@@ -416,7 +416,7 @@
       <w:tr>
         <w:tc>
           <w:tcPr>
-            <w:tcW w:w="8923" w:type="dxa"/>
+            <w:tcW w:w="9206" w:type="dxa"/>
             <w:tcBorders>
               <w:top w:val="nil"/>
               <w:left w:val="single" w:sz="6" w:space="0" w:color="000000"/>
@@ -443,7 +443,16 @@
                 <w:szCs w:val="22"/>
                 <w:lang w:val="en-US" w:eastAsia="en-GB"/>
               </w:rPr>
-              <w:t>Home:</w:t>
+              <w:t>Phone</w:t>
+            </w:r>
+            <w:r>
+              <w:rPr>
+                <w:rFonts w:ascii="Arial" w:eastAsia="Times New Roman" w:hAnsi="Arial" w:cs="Arial"/>
+                <w:sz w:val="22"/>
+                <w:szCs w:val="22"/>
+                <w:lang w:val="en-US" w:eastAsia="en-GB"/>
+              </w:rPr>
+              <w:t>:</w:t>
             </w:r>
             <w:r>
               <w:rPr>
@@ -511,7 +520,7 @@
       <w:tr>
         <w:tc>
           <w:tcPr>
-            <w:tcW w:w="8923" w:type="dxa"/>
+            <w:tcW w:w="9206" w:type="dxa"/>
             <w:tcBorders>
               <w:top w:val="nil"/>
               <w:left w:val="single" w:sz="6" w:space="0" w:color="000000"/>
@@ -633,7 +642,7 @@
     </w:p>
     <w:tbl>
       <w:tblPr>
-        <w:tblW w:w="8923" w:type="dxa"/>
+        <w:tblW w:w="9206" w:type="dxa"/>
         <w:tblBorders>
           <w:top w:val="outset" w:sz="6" w:space="0" w:color="auto"/>
           <w:left w:val="outset" w:sz="6" w:space="0" w:color="auto"/>
@@ -647,12 +656,12 @@
         <w:tblLook w:val="04A0" w:firstRow="1" w:lastRow="0" w:firstColumn="1" w:lastColumn="0" w:noHBand="0" w:noVBand="1"/>
       </w:tblPr>
       <w:tblGrid>
-        <w:gridCol w:w="8923"/>
+        <w:gridCol w:w="9206"/>
       </w:tblGrid>
       <w:tr>
         <w:tc>
           <w:tcPr>
-            <w:tcW w:w="8923" w:type="dxa"/>
+            <w:tcW w:w="9206" w:type="dxa"/>
             <w:tcBorders>
               <w:top w:val="single" w:sz="6" w:space="0" w:color="000000"/>
               <w:left w:val="single" w:sz="6" w:space="0" w:color="000000"/>
@@ -698,7 +707,7 @@
       <w:tr>
         <w:tc>
           <w:tcPr>
-            <w:tcW w:w="8923" w:type="dxa"/>
+            <w:tcW w:w="9206" w:type="dxa"/>
             <w:tcBorders>
               <w:top w:val="nil"/>
               <w:left w:val="single" w:sz="6" w:space="0" w:color="000000"/>
@@ -723,7 +732,16 @@
                 <w:szCs w:val="22"/>
                 <w:lang w:val="en-US" w:eastAsia="en-GB"/>
               </w:rPr>
-              <w:t>Date of incident: </w:t>
+              <w:t>Date of incident:</w:t>
+            </w:r>
+            <w:r>
+              <w:rPr>
+                <w:rFonts w:ascii="Arial" w:eastAsia="Times New Roman" w:hAnsi="Arial" w:cs="Arial"/>
+                <w:sz w:val="22"/>
+                <w:szCs w:val="22"/>
+                <w:lang w:val="en-US" w:eastAsia="en-GB"/>
+              </w:rPr>
+              <w:t xml:space="preserve"> </w:t>
             </w:r>
             <w:proofErr w:type="gramStart"/>
             <w:r>
@@ -759,7 +777,7 @@
       <w:tr>
         <w:tc>
           <w:tcPr>
-            <w:tcW w:w="8923" w:type="dxa"/>
+            <w:tcW w:w="9206" w:type="dxa"/>
             <w:tcBorders>
               <w:top w:val="nil"/>
               <w:left w:val="single" w:sz="6" w:space="0" w:color="000000"/>
@@ -784,7 +802,7 @@
                 <w:szCs w:val="22"/>
                 <w:lang w:val="en-US" w:eastAsia="en-GB"/>
               </w:rPr>
-              <w:t>Time of Incident</w:t>
+              <w:t>Time of Incident: </w:t>
             </w:r>
             <w:proofErr w:type="gramStart"/>
             <w:r>
@@ -792,18 +810,19 @@
                 <w:rFonts w:ascii="Arial" w:eastAsia="Times New Roman" w:hAnsi="Arial" w:cs="Arial"/>
                 <w:sz w:val="22"/>
                 <w:szCs w:val="22"/>
-                <w:lang w:val="en-US" w:eastAsia="en-GB"/>
-              </w:rPr>
-              <w:t>: </w:t>
-            </w:r>
-            <w:r>
-              <w:rPr>
-                <w:rFonts w:ascii="Arial" w:eastAsia="Times New Roman" w:hAnsi="Arial" w:cs="Arial"/>
-                <w:sz w:val="22"/>
-                <w:szCs w:val="22"/>
-                <w:lang w:eastAsia="en-GB"/>
-              </w:rPr>
-              <w:t> {</w:t>
+                <w:lang w:eastAsia="en-GB"/>
+              </w:rPr>
+              <w:t xml:space="preserve">{{ </w:t>
+            </w:r>
+            <w:proofErr w:type="spellStart"/>
+            <w:r>
+              <w:rPr>
+                <w:rFonts w:ascii="Arial" w:eastAsia="Times New Roman" w:hAnsi="Arial" w:cs="Arial"/>
+                <w:sz w:val="22"/>
+                <w:szCs w:val="22"/>
+                <w:lang w:eastAsia="en-GB"/>
+              </w:rPr>
+              <w:t>FLNrefusal</w:t>
             </w:r>
             <w:proofErr w:type="gramEnd"/>
             <w:r>
@@ -813,17 +832,7 @@
                 <w:szCs w:val="22"/>
                 <w:lang w:eastAsia="en-GB"/>
               </w:rPr>
-              <w:t xml:space="preserve">{ </w:t>
-            </w:r>
-            <w:proofErr w:type="spellStart"/>
-            <w:r>
-              <w:rPr>
-                <w:rFonts w:ascii="Arial" w:eastAsia="Times New Roman" w:hAnsi="Arial" w:cs="Arial"/>
-                <w:sz w:val="22"/>
-                <w:szCs w:val="22"/>
-                <w:lang w:eastAsia="en-GB"/>
-              </w:rPr>
-              <w:t>FLNrefusal_time</w:t>
+              <w:t>_time</w:t>
             </w:r>
             <w:proofErr w:type="spellEnd"/>
             <w:r>
@@ -841,7 +850,7 @@
       <w:tr>
         <w:tc>
           <w:tcPr>
-            <w:tcW w:w="8923" w:type="dxa"/>
+            <w:tcW w:w="9206" w:type="dxa"/>
             <w:tcBorders>
               <w:top w:val="nil"/>
               <w:left w:val="single" w:sz="6" w:space="0" w:color="000000"/>
@@ -945,7 +954,7 @@
       <w:tr>
         <w:tc>
           <w:tcPr>
-            <w:tcW w:w="8923" w:type="dxa"/>
+            <w:tcW w:w="9206" w:type="dxa"/>
             <w:tcBorders>
               <w:top w:val="nil"/>
               <w:left w:val="single" w:sz="6" w:space="0" w:color="000000"/>
@@ -1049,7 +1058,7 @@
       <w:tr>
         <w:tc>
           <w:tcPr>
-            <w:tcW w:w="8923" w:type="dxa"/>
+            <w:tcW w:w="9206" w:type="dxa"/>
             <w:tcBorders>
               <w:top w:val="nil"/>
               <w:left w:val="single" w:sz="6" w:space="0" w:color="000000"/>
@@ -1077,19 +1086,8 @@
                 <w:szCs w:val="22"/>
                 <w:lang w:val="en-US" w:eastAsia="en-GB"/>
               </w:rPr>
-              <w:t xml:space="preserve">Did the Driver ask to see accredited </w:t>
-            </w:r>
-            <w:proofErr w:type="gramStart"/>
-            <w:r>
-              <w:rPr>
-                <w:rFonts w:ascii="Arial" w:eastAsia="Times New Roman" w:hAnsi="Arial" w:cs="Arial"/>
-                <w:sz w:val="22"/>
-                <w:szCs w:val="22"/>
-                <w:lang w:val="en-US" w:eastAsia="en-GB"/>
-              </w:rPr>
-              <w:t>identification?:</w:t>
-            </w:r>
-            <w:proofErr w:type="gramEnd"/>
+              <w:t>Did the Driver ask to see accredited identification?</w:t>
+            </w:r>
           </w:p>
           <w:p>
             <w:pPr>
@@ -1147,7 +1145,7 @@
       <w:tr>
         <w:tc>
           <w:tcPr>
-            <w:tcW w:w="8923" w:type="dxa"/>
+            <w:tcW w:w="9206" w:type="dxa"/>
             <w:tcBorders>
               <w:top w:val="nil"/>
               <w:left w:val="single" w:sz="6" w:space="0" w:color="000000"/>
@@ -1242,9 +1240,12 @@
         </w:tc>
       </w:tr>
       <w:tr>
+        <w:trPr>
+          <w:trHeight w:val="1112"/>
+        </w:trPr>
         <w:tc>
           <w:tcPr>
-            <w:tcW w:w="8923" w:type="dxa"/>
+            <w:tcW w:w="9206" w:type="dxa"/>
             <w:tcBorders>
               <w:top w:val="nil"/>
               <w:left w:val="single" w:sz="6" w:space="0" w:color="000000"/>
@@ -1392,32 +1393,12 @@
               <w:t> </w:t>
             </w:r>
           </w:p>
-          <w:p>
-            <w:pPr>
-              <w:textAlignment w:val="baseline"/>
-              <w:rPr>
-                <w:rFonts w:ascii="Arial" w:eastAsia="Times New Roman" w:hAnsi="Arial" w:cs="Arial"/>
-                <w:sz w:val="22"/>
-                <w:szCs w:val="22"/>
-                <w:lang w:eastAsia="en-GB"/>
-              </w:rPr>
-            </w:pPr>
-            <w:r>
-              <w:rPr>
-                <w:rFonts w:ascii="Arial" w:eastAsia="Times New Roman" w:hAnsi="Arial" w:cs="Arial"/>
-                <w:sz w:val="22"/>
-                <w:szCs w:val="22"/>
-                <w:lang w:eastAsia="en-GB"/>
-              </w:rPr>
-              <w:t> </w:t>
-            </w:r>
-          </w:p>
         </w:tc>
       </w:tr>
       <w:tr>
         <w:tc>
           <w:tcPr>
-            <w:tcW w:w="8923" w:type="dxa"/>
+            <w:tcW w:w="9206" w:type="dxa"/>
             <w:tcBorders>
               <w:top w:val="nil"/>
               <w:left w:val="single" w:sz="6" w:space="0" w:color="000000"/>
@@ -1568,9 +1549,18 @@
         </w:rPr>
       </w:pPr>
     </w:p>
+    <w:p>
+      <w:pPr>
+        <w:rPr>
+          <w:rFonts w:ascii="Arial" w:hAnsi="Arial" w:cs="Arial"/>
+          <w:sz w:val="22"/>
+          <w:szCs w:val="22"/>
+        </w:rPr>
+      </w:pPr>
+    </w:p>
     <w:tbl>
       <w:tblPr>
-        <w:tblW w:w="9064" w:type="dxa"/>
+        <w:tblW w:w="9206" w:type="dxa"/>
         <w:tblBorders>
           <w:top w:val="outset" w:sz="6" w:space="0" w:color="auto"/>
           <w:left w:val="outset" w:sz="6" w:space="0" w:color="auto"/>
@@ -1584,12 +1574,12 @@
         <w:tblLook w:val="04A0" w:firstRow="1" w:lastRow="0" w:firstColumn="1" w:lastColumn="0" w:noHBand="0" w:noVBand="1"/>
       </w:tblPr>
       <w:tblGrid>
-        <w:gridCol w:w="9064"/>
+        <w:gridCol w:w="9206"/>
       </w:tblGrid>
       <w:tr>
         <w:tc>
           <w:tcPr>
-            <w:tcW w:w="9064" w:type="dxa"/>
+            <w:tcW w:w="9206" w:type="dxa"/>
             <w:tcBorders>
               <w:top w:val="single" w:sz="6" w:space="0" w:color="000000"/>
               <w:left w:val="single" w:sz="6" w:space="0" w:color="000000"/>
@@ -1655,7 +1645,7 @@
       <w:tr>
         <w:tc>
           <w:tcPr>
-            <w:tcW w:w="9064" w:type="dxa"/>
+            <w:tcW w:w="9206" w:type="dxa"/>
             <w:tcBorders>
               <w:top w:val="nil"/>
               <w:left w:val="single" w:sz="6" w:space="0" w:color="000000"/>
@@ -1788,7 +1778,7 @@
       <w:tr>
         <w:tc>
           <w:tcPr>
-            <w:tcW w:w="9064" w:type="dxa"/>
+            <w:tcW w:w="9206" w:type="dxa"/>
             <w:tcBorders>
               <w:top w:val="nil"/>
               <w:left w:val="single" w:sz="6" w:space="0" w:color="000000"/>
@@ -1859,6 +1849,9 @@
         </w:tc>
       </w:tr>
     </w:tbl>
+    <w:p/>
+    <w:p/>
+    <w:p/>
     <w:p/>
     <w:p>
       <w:pPr>
@@ -1880,32 +1873,146 @@
           <w:lang w:eastAsia="en-GB"/>
         </w:rPr>
       </w:pPr>
+    </w:p>
+    <w:p/>
+    <w:p>
+      <w:pPr>
+        <w:pStyle w:val="Footer"/>
+        <w:jc w:val="center"/>
+      </w:pPr>
       <w:r>
         <w:rPr>
-          <w:rFonts w:ascii="Calibri" w:eastAsia="Times New Roman" w:hAnsi="Calibri" w:cs="Calibri"/>
-          <w:b/>
-          <w:bCs/>
+          <w:rFonts w:cstheme="minorHAnsi"/>
           <w:sz w:val="22"/>
           <w:szCs w:val="22"/>
-          <w:shd w:val="clear" w:color="auto" w:fill="FFFFFF"/>
-          <w:lang w:val="en-US" w:eastAsia="en-GB"/>
         </w:rPr>
-        <w:t>Relevant law … </w:t>
+        <w:t xml:space="preserve">Date report generated: </w:t>
+      </w:r>
+      <w:proofErr w:type="gramStart"/>
+      <w:r>
+        <w:rPr>
+          <w:rFonts w:cstheme="minorHAnsi"/>
+          <w:sz w:val="22"/>
+          <w:szCs w:val="22"/>
+        </w:rPr>
+        <w:t xml:space="preserve">{{ </w:t>
+      </w:r>
+      <w:proofErr w:type="spellStart"/>
+      <w:r>
+        <w:rPr>
+          <w:rFonts w:cstheme="minorHAnsi"/>
+          <w:sz w:val="22"/>
+          <w:szCs w:val="22"/>
+        </w:rPr>
+        <w:t>format</w:t>
+      </w:r>
+      <w:proofErr w:type="gramEnd"/>
+      <w:r>
+        <w:rPr>
+          <w:rFonts w:cstheme="minorHAnsi"/>
+          <w:sz w:val="22"/>
+          <w:szCs w:val="22"/>
+        </w:rPr>
+        <w:t>_date</w:t>
+      </w:r>
+      <w:proofErr w:type="spellEnd"/>
+      <w:r>
+        <w:rPr>
+          <w:rFonts w:cstheme="minorHAnsi"/>
+          <w:sz w:val="22"/>
+          <w:szCs w:val="22"/>
+        </w:rPr>
+        <w:t xml:space="preserve">(today() ,format=’dd, MMMM, </w:t>
+      </w:r>
+      <w:proofErr w:type="spellStart"/>
+      <w:r>
+        <w:rPr>
+          <w:rFonts w:cstheme="minorHAnsi"/>
+          <w:sz w:val="22"/>
+          <w:szCs w:val="22"/>
+        </w:rPr>
+        <w:t>yyyy</w:t>
+      </w:r>
+      <w:proofErr w:type="spellEnd"/>
+      <w:r>
+        <w:rPr>
+          <w:rFonts w:cstheme="minorHAnsi"/>
+          <w:sz w:val="22"/>
+          <w:szCs w:val="22"/>
+        </w:rPr>
+        <w:t>’ ) }}</w:t>
       </w:r>
       <w:r>
         <w:rPr>
-          <w:rFonts w:ascii="Calibri" w:eastAsia="Times New Roman" w:hAnsi="Calibri" w:cs="Calibri"/>
-          <w:sz w:val="22"/>
-          <w:szCs w:val="22"/>
-          <w:shd w:val="clear" w:color="auto" w:fill="FFFFFF"/>
-          <w:lang w:eastAsia="en-GB"/>
+          <w:noProof/>
         </w:rPr>
-        <w:t> </w:t>
+        <w:drawing>
+          <wp:anchor distT="0" distB="0" distL="114300" distR="114300" simplePos="0" relativeHeight="251658240" behindDoc="0" locked="0" layoutInCell="1" allowOverlap="1" wp14:anchorId="6ABF5B07" wp14:editId="5C9CAEF2">
+            <wp:simplePos x="0" y="0"/>
+            <wp:positionH relativeFrom="column">
+              <wp:posOffset>5688965</wp:posOffset>
+            </wp:positionH>
+            <wp:positionV relativeFrom="paragraph">
+              <wp:posOffset>586740</wp:posOffset>
+            </wp:positionV>
+            <wp:extent cx="881497" cy="843091"/>
+            <wp:effectExtent l="0" t="0" r="0" b="0"/>
+            <wp:wrapNone/>
+            <wp:docPr id="1" name="Picture 1"/>
+            <wp:cNvGraphicFramePr>
+              <a:graphicFrameLocks xmlns:a="http://schemas.openxmlformats.org/drawingml/2006/main" noChangeAspect="1"/>
+            </wp:cNvGraphicFramePr>
+            <a:graphic xmlns:a="http://schemas.openxmlformats.org/drawingml/2006/main">
+              <a:graphicData uri="http://schemas.openxmlformats.org/drawingml/2006/picture">
+                <pic:pic xmlns:pic="http://schemas.openxmlformats.org/drawingml/2006/picture">
+                  <pic:nvPicPr>
+                    <pic:cNvPr id="0" name="Picture 1"/>
+                    <pic:cNvPicPr>
+                      <a:picLocks noChangeAspect="1" noChangeArrowheads="1"/>
+                    </pic:cNvPicPr>
+                  </pic:nvPicPr>
+                  <pic:blipFill>
+                    <a:blip r:embed="rId10" cstate="print">
+                      <a:extLst>
+                        <a:ext uri="{28A0092B-C50C-407E-A947-70E740481C1C}">
+                          <a14:useLocalDpi xmlns:a14="http://schemas.microsoft.com/office/drawing/2010/main" val="0"/>
+                        </a:ext>
+                      </a:extLst>
+                    </a:blip>
+                    <a:srcRect/>
+                    <a:stretch>
+                      <a:fillRect/>
+                    </a:stretch>
+                  </pic:blipFill>
+                  <pic:spPr bwMode="auto">
+                    <a:xfrm>
+                      <a:off x="0" y="0"/>
+                      <a:ext cx="881497" cy="843091"/>
+                    </a:xfrm>
+                    <a:prstGeom prst="rect">
+                      <a:avLst/>
+                    </a:prstGeom>
+                    <a:noFill/>
+                    <a:ln>
+                      <a:noFill/>
+                    </a:ln>
+                  </pic:spPr>
+                </pic:pic>
+              </a:graphicData>
+            </a:graphic>
+            <wp14:sizeRelH relativeFrom="margin">
+              <wp14:pctWidth>0</wp14:pctWidth>
+            </wp14:sizeRelH>
+            <wp14:sizeRelV relativeFrom="margin">
+              <wp14:pctHeight>0</wp14:pctHeight>
+            </wp14:sizeRelV>
+          </wp:anchor>
+        </w:drawing>
       </w:r>
     </w:p>
-    <w:p/>
     <w:sectPr>
-      <w:footerReference w:type="default" r:id="rId10"/>
+      <w:headerReference w:type="default" r:id="rId11"/>
+      <w:footerReference w:type="default" r:id="rId12"/>
       <w:pgSz w:w="11900" w:h="16840"/>
       <w:pgMar w:top="1440" w:right="1440" w:bottom="1440" w:left="1440" w:header="708" w:footer="708" w:gutter="0"/>
       <w:cols w:space="708"/>
@@ -1942,65 +2049,67 @@
     </w:pPr>
     <w:r>
       <w:rPr>
-        <w:rFonts w:cstheme="minorHAnsi"/>
-        <w:sz w:val="22"/>
-        <w:szCs w:val="22"/>
+        <w:noProof/>
       </w:rPr>
-      <w:t xml:space="preserve">Date report generated: </w:t>
-    </w:r>
-    <w:proofErr w:type="gramStart"/>
-    <w:r>
-      <w:rPr>
-        <w:rFonts w:cstheme="minorHAnsi"/>
-        <w:sz w:val="22"/>
-        <w:szCs w:val="22"/>
-      </w:rPr>
-      <w:t xml:space="preserve">{{ </w:t>
-    </w:r>
-    <w:proofErr w:type="spellStart"/>
-    <w:r>
-      <w:rPr>
-        <w:rFonts w:cstheme="minorHAnsi"/>
-        <w:sz w:val="22"/>
-        <w:szCs w:val="22"/>
-      </w:rPr>
-      <w:t>format</w:t>
-    </w:r>
-    <w:proofErr w:type="gramEnd"/>
-    <w:r>
-      <w:rPr>
-        <w:rFonts w:cstheme="minorHAnsi"/>
-        <w:sz w:val="22"/>
-        <w:szCs w:val="22"/>
-      </w:rPr>
-      <w:t>_date</w:t>
-    </w:r>
-    <w:proofErr w:type="spellEnd"/>
-    <w:r>
-      <w:rPr>
-        <w:rFonts w:cstheme="minorHAnsi"/>
-        <w:sz w:val="22"/>
-        <w:szCs w:val="22"/>
-      </w:rPr>
-      <w:t xml:space="preserve">(today() ,format=’dd, MMMM, </w:t>
-    </w:r>
-    <w:proofErr w:type="spellStart"/>
-    <w:r>
-      <w:rPr>
-        <w:rFonts w:cstheme="minorHAnsi"/>
-        <w:sz w:val="22"/>
-        <w:szCs w:val="22"/>
-      </w:rPr>
-      <w:t>yyyy</w:t>
-    </w:r>
-    <w:proofErr w:type="spellEnd"/>
-    <w:r>
-      <w:rPr>
-        <w:rFonts w:cstheme="minorHAnsi"/>
-        <w:sz w:val="22"/>
-        <w:szCs w:val="22"/>
-      </w:rPr>
-      <w:t>’ ) }}</w:t>
+      <w:drawing>
+        <wp:anchor distT="0" distB="0" distL="114300" distR="114300" simplePos="0" relativeHeight="251659264" behindDoc="0" locked="0" layoutInCell="1" allowOverlap="1" wp14:anchorId="13C08982" wp14:editId="2FDCCB07">
+          <wp:simplePos x="0" y="0"/>
+          <wp:positionH relativeFrom="page">
+            <wp:align>left</wp:align>
+          </wp:positionH>
+          <wp:positionV relativeFrom="paragraph">
+            <wp:posOffset>-294640</wp:posOffset>
+          </wp:positionV>
+          <wp:extent cx="8145145" cy="914400"/>
+          <wp:effectExtent l="0" t="0" r="8255" b="0"/>
+          <wp:wrapNone/>
+          <wp:docPr id="3" name="Picture 3"/>
+          <wp:cNvGraphicFramePr>
+            <a:graphicFrameLocks xmlns:a="http://schemas.openxmlformats.org/drawingml/2006/main" noChangeAspect="1"/>
+          </wp:cNvGraphicFramePr>
+          <a:graphic xmlns:a="http://schemas.openxmlformats.org/drawingml/2006/main">
+            <a:graphicData uri="http://schemas.openxmlformats.org/drawingml/2006/picture">
+              <pic:pic xmlns:pic="http://schemas.openxmlformats.org/drawingml/2006/picture">
+                <pic:nvPicPr>
+                  <pic:cNvPr id="0" name="Picture 1"/>
+                  <pic:cNvPicPr>
+                    <a:picLocks noChangeAspect="1" noChangeArrowheads="1"/>
+                  </pic:cNvPicPr>
+                </pic:nvPicPr>
+                <pic:blipFill>
+                  <a:blip r:embed="rId1">
+                    <a:extLst>
+                      <a:ext uri="{28A0092B-C50C-407E-A947-70E740481C1C}">
+                        <a14:useLocalDpi xmlns:a14="http://schemas.microsoft.com/office/drawing/2010/main" val="0"/>
+                      </a:ext>
+                    </a:extLst>
+                  </a:blip>
+                  <a:srcRect/>
+                  <a:stretch>
+                    <a:fillRect/>
+                  </a:stretch>
+                </pic:blipFill>
+                <pic:spPr bwMode="auto">
+                  <a:xfrm>
+                    <a:off x="0" y="0"/>
+                    <a:ext cx="8145145" cy="914400"/>
+                  </a:xfrm>
+                  <a:prstGeom prst="rect">
+                    <a:avLst/>
+                  </a:prstGeom>
+                  <a:noFill/>
+                </pic:spPr>
+              </pic:pic>
+            </a:graphicData>
+          </a:graphic>
+          <wp14:sizeRelH relativeFrom="page">
+            <wp14:pctWidth>0</wp14:pctWidth>
+          </wp14:sizeRelH>
+          <wp14:sizeRelV relativeFrom="page">
+            <wp14:pctHeight>0</wp14:pctHeight>
+          </wp14:sizeRelV>
+        </wp:anchor>
+      </w:drawing>
     </w:r>
   </w:p>
 </w:ftr>
@@ -2023,6 +2132,76 @@
     </w:p>
   </w:footnote>
 </w:footnotes>
+</file>
+
+<file path=word/header1.xml><?xml version="1.0" encoding="utf-8"?>
+<w:hdr xmlns:wpc="http://schemas.microsoft.com/office/word/2010/wordprocessingCanvas" xmlns:cx="http://schemas.microsoft.com/office/drawing/2014/chartex" xmlns:cx1="http://schemas.microsoft.com/office/drawing/2015/9/8/chartex" xmlns:cx2="http://schemas.microsoft.com/office/drawing/2015/10/21/chartex" xmlns:cx3="http://schemas.microsoft.com/office/drawing/2016/5/9/chartex" xmlns:cx4="http://schemas.microsoft.com/office/drawing/2016/5/10/chartex" xmlns:cx5="http://schemas.microsoft.com/office/drawing/2016/5/11/chartex" xmlns:cx6="http://schemas.microsoft.com/office/drawing/2016/5/12/chartex" xmlns:cx7="http://schemas.microsoft.com/office/drawing/2016/5/13/chartex" xmlns:cx8="http://schemas.microsoft.com/office/drawing/2016/5/14/chartex" xmlns:mc="http://schemas.openxmlformats.org/markup-compatibility/2006" xmlns:aink="http://schemas.microsoft.com/office/drawing/2016/ink" xmlns:am3d="http://schemas.microsoft.com/office/drawing/2017/model3d" xmlns:o="urn:schemas-microsoft-com:office:office" xmlns:r="http://schemas.openxmlformats.org/officeDocument/2006/relationships" xmlns:m="http://schemas.openxmlformats.org/officeDocument/2006/math" xmlns:v="urn:schemas-microsoft-com:vml" xmlns:wp14="http://schemas.microsoft.com/office/word/2010/wordprocessingDrawing" xmlns:wp="http://schemas.openxmlformats.org/drawingml/2006/wordprocessingDrawing" xmlns:w10="urn:schemas-microsoft-com:office:word" xmlns:w="http://schemas.openxmlformats.org/wordprocessingml/2006/main" xmlns:w14="http://schemas.microsoft.com/office/word/2010/wordml" xmlns:w15="http://schemas.microsoft.com/office/word/2012/wordml" xmlns:w16cex="http://schemas.microsoft.com/office/word/2018/wordml/cex" xmlns:w16cid="http://schemas.microsoft.com/office/word/2016/wordml/cid" xmlns:w16="http://schemas.microsoft.com/office/word/2018/wordml" xmlns:w16sdtdh="http://schemas.microsoft.com/office/word/2020/wordml/sdtdatahash" xmlns:w16se="http://schemas.microsoft.com/office/word/2015/wordml/symex" xmlns:wpg="http://schemas.microsoft.com/office/word/2010/wordprocessingGroup" xmlns:wpi="http://schemas.microsoft.com/office/word/2010/wordprocessingInk" xmlns:wne="http://schemas.microsoft.com/office/word/2006/wordml" xmlns:wps="http://schemas.microsoft.com/office/word/2010/wordprocessingShape" mc:Ignorable="w14 w15 w16se w16cid w16 w16cex w16sdtdh wp14">
+  <w:p>
+    <w:pPr>
+      <w:pStyle w:val="Header"/>
+    </w:pPr>
+    <w:r>
+      <w:rPr>
+        <w:noProof/>
+      </w:rPr>
+      <w:drawing>
+        <wp:anchor distT="0" distB="0" distL="114300" distR="114300" simplePos="0" relativeHeight="251658240" behindDoc="0" locked="0" layoutInCell="1" allowOverlap="1" wp14:anchorId="2EC4E5D8" wp14:editId="7079B316">
+          <wp:simplePos x="0" y="0"/>
+          <wp:positionH relativeFrom="column">
+            <wp:posOffset>-1009650</wp:posOffset>
+          </wp:positionH>
+          <wp:positionV relativeFrom="paragraph">
+            <wp:posOffset>-449580</wp:posOffset>
+          </wp:positionV>
+          <wp:extent cx="8143875" cy="819150"/>
+          <wp:effectExtent l="0" t="0" r="9525" b="0"/>
+          <wp:wrapNone/>
+          <wp:docPr id="2" name="Picture 2"/>
+          <wp:cNvGraphicFramePr>
+            <a:graphicFrameLocks xmlns:a="http://schemas.openxmlformats.org/drawingml/2006/main" noChangeAspect="1"/>
+          </wp:cNvGraphicFramePr>
+          <a:graphic xmlns:a="http://schemas.openxmlformats.org/drawingml/2006/main">
+            <a:graphicData uri="http://schemas.openxmlformats.org/drawingml/2006/picture">
+              <pic:pic xmlns:pic="http://schemas.openxmlformats.org/drawingml/2006/picture">
+                <pic:nvPicPr>
+                  <pic:cNvPr id="1" name=""/>
+                  <pic:cNvPicPr/>
+                </pic:nvPicPr>
+                <pic:blipFill>
+                  <a:blip r:embed="rId1">
+                    <a:extLst>
+                      <a:ext uri="{28A0092B-C50C-407E-A947-70E740481C1C}">
+                        <a14:useLocalDpi xmlns:a14="http://schemas.microsoft.com/office/drawing/2010/main" val="0"/>
+                      </a:ext>
+                    </a:extLst>
+                  </a:blip>
+                  <a:stretch>
+                    <a:fillRect/>
+                  </a:stretch>
+                </pic:blipFill>
+                <pic:spPr>
+                  <a:xfrm>
+                    <a:off x="0" y="0"/>
+                    <a:ext cx="8217286" cy="826534"/>
+                  </a:xfrm>
+                  <a:prstGeom prst="rect">
+                    <a:avLst/>
+                  </a:prstGeom>
+                </pic:spPr>
+              </pic:pic>
+            </a:graphicData>
+          </a:graphic>
+          <wp14:sizeRelH relativeFrom="margin">
+            <wp14:pctWidth>0</wp14:pctWidth>
+          </wp14:sizeRelH>
+          <wp14:sizeRelV relativeFrom="margin">
+            <wp14:pctHeight>0</wp14:pctHeight>
+          </wp14:sizeRelV>
+        </wp:anchor>
+      </w:drawing>
+    </w:r>
+  </w:p>
+</w:hdr>
 </file>
 
 <file path=word/styles.xml><?xml version="1.0" encoding="utf-8"?>
@@ -2810,16 +2989,15 @@
 </file>
 
 <file path=customXml/item1.xml><?xml version="1.0" encoding="utf-8"?>
-<b:Sources xmlns:b="http://schemas.openxmlformats.org/officeDocument/2006/bibliography" xmlns="http://schemas.openxmlformats.org/officeDocument/2006/bibliography" SelectedStyle="/APASixthEditionOfficeOnline.xsl" StyleName="APA" Version="6"/>
+<?mso-contentType ?>
+<FormTemplates xmlns="http://schemas.microsoft.com/sharepoint/v3/contenttype/forms">
+  <Display>DocumentLibraryForm</Display>
+  <Edit>DocumentLibraryForm</Edit>
+  <New>DocumentLibraryForm</New>
+</FormTemplates>
 </file>
 
 <file path=customXml/item2.xml><?xml version="1.0" encoding="utf-8"?>
-<p:properties xmlns:p="http://schemas.microsoft.com/office/2006/metadata/properties" xmlns:xsi="http://www.w3.org/2001/XMLSchema-instance" xmlns:pc="http://schemas.microsoft.com/office/infopath/2007/PartnerControls">
-  <documentManagement/>
-</p:properties>
-</file>
-
-<file path=customXml/item3.xml><?xml version="1.0" encoding="utf-8"?>
 <ct:contentTypeSchema xmlns:ct="http://schemas.microsoft.com/office/2006/metadata/contentType" xmlns:ma="http://schemas.microsoft.com/office/2006/metadata/properties/metaAttributes" ct:_="" ma:_="" ma:contentTypeName="Document" ma:contentTypeID="0x010100A75CB92040FF544A96B3C731EA010023" ma:contentTypeVersion="9" ma:contentTypeDescription="Create a new document." ma:contentTypeScope="" ma:versionID="2804a837748dc4c0c4d7c49a7c23fd05">
   <xsd:schema xmlns:xsd="http://www.w3.org/2001/XMLSchema" xmlns:xs="http://www.w3.org/2001/XMLSchema" xmlns:p="http://schemas.microsoft.com/office/2006/metadata/properties" xmlns:ns2="bc1daaa4-4f48-4a86-812b-e046c91a6a19" targetNamespace="http://schemas.microsoft.com/office/2006/metadata/properties" ma:root="true" ma:fieldsID="a0e188a715f9648c6cf5becf746e8e8d" ns2:_="">
     <xsd:import namespace="bc1daaa4-4f48-4a86-812b-e046c91a6a19"/>
@@ -2997,33 +3175,25 @@
 </ct:contentTypeSchema>
 </file>
 
+<file path=customXml/item3.xml><?xml version="1.0" encoding="utf-8"?>
+<p:properties xmlns:p="http://schemas.microsoft.com/office/2006/metadata/properties" xmlns:xsi="http://www.w3.org/2001/XMLSchema-instance" xmlns:pc="http://schemas.microsoft.com/office/infopath/2007/PartnerControls">
+  <documentManagement/>
+</p:properties>
+</file>
+
 <file path=customXml/item4.xml><?xml version="1.0" encoding="utf-8"?>
-<?mso-contentType ?>
-<FormTemplates xmlns="http://schemas.microsoft.com/sharepoint/v3/contenttype/forms">
-  <Display>DocumentLibraryForm</Display>
-  <Edit>DocumentLibraryForm</Edit>
-  <New>DocumentLibraryForm</New>
-</FormTemplates>
+<b:Sources xmlns:b="http://schemas.openxmlformats.org/officeDocument/2006/bibliography" xmlns="http://schemas.openxmlformats.org/officeDocument/2006/bibliography" SelectedStyle="/APASixthEditionOfficeOnline.xsl" StyleName="APA" Version="6"/>
 </file>
 
 <file path=customXml/itemProps1.xml><?xml version="1.0" encoding="utf-8"?>
-<ds:datastoreItem xmlns:ds="http://schemas.openxmlformats.org/officeDocument/2006/customXml" ds:itemID="{9A3A5B72-9A7E-D441-9C59-C403E713B904}">
+<ds:datastoreItem xmlns:ds="http://schemas.openxmlformats.org/officeDocument/2006/customXml" ds:itemID="{3324C7A6-2F3F-442A-904E-0989430FE1BA}">
   <ds:schemaRefs>
-    <ds:schemaRef ds:uri="http://schemas.openxmlformats.org/officeDocument/2006/bibliography"/>
+    <ds:schemaRef ds:uri="http://schemas.microsoft.com/sharepoint/v3/contenttype/forms"/>
   </ds:schemaRefs>
 </ds:datastoreItem>
 </file>
 
 <file path=customXml/itemProps2.xml><?xml version="1.0" encoding="utf-8"?>
-<ds:datastoreItem xmlns:ds="http://schemas.openxmlformats.org/officeDocument/2006/customXml" ds:itemID="{474C4C9B-989E-4A4C-BFD8-5412443A6C17}">
-  <ds:schemaRefs>
-    <ds:schemaRef ds:uri="http://schemas.microsoft.com/office/2006/metadata/properties"/>
-    <ds:schemaRef ds:uri="http://schemas.microsoft.com/office/infopath/2007/PartnerControls"/>
-  </ds:schemaRefs>
-</ds:datastoreItem>
-</file>
-
-<file path=customXml/itemProps3.xml><?xml version="1.0" encoding="utf-8"?>
 <ds:datastoreItem xmlns:ds="http://schemas.openxmlformats.org/officeDocument/2006/customXml" ds:itemID="{B2D8A732-22A7-4779-86FD-D642F5004CB3}">
   <ds:schemaRefs>
     <ds:schemaRef ds:uri="http://schemas.microsoft.com/office/2006/metadata/contentType"/>
@@ -3041,10 +3211,19 @@
 </ds:datastoreItem>
 </file>
 
+<file path=customXml/itemProps3.xml><?xml version="1.0" encoding="utf-8"?>
+<ds:datastoreItem xmlns:ds="http://schemas.openxmlformats.org/officeDocument/2006/customXml" ds:itemID="{474C4C9B-989E-4A4C-BFD8-5412443A6C17}">
+  <ds:schemaRefs>
+    <ds:schemaRef ds:uri="http://schemas.microsoft.com/office/2006/metadata/properties"/>
+    <ds:schemaRef ds:uri="http://schemas.microsoft.com/office/infopath/2007/PartnerControls"/>
+  </ds:schemaRefs>
+</ds:datastoreItem>
+</file>
+
 <file path=customXml/itemProps4.xml><?xml version="1.0" encoding="utf-8"?>
-<ds:datastoreItem xmlns:ds="http://schemas.openxmlformats.org/officeDocument/2006/customXml" ds:itemID="{3324C7A6-2F3F-442A-904E-0989430FE1BA}">
+<ds:datastoreItem xmlns:ds="http://schemas.openxmlformats.org/officeDocument/2006/customXml" ds:itemID="{9A3A5B72-9A7E-D441-9C59-C403E713B904}">
   <ds:schemaRefs>
-    <ds:schemaRef ds:uri="http://schemas.microsoft.com/sharepoint/v3/contenttype/forms"/>
+    <ds:schemaRef ds:uri="http://schemas.openxmlformats.org/officeDocument/2006/bibliography"/>
   </ds:schemaRefs>
 </ds:datastoreItem>
 </file>
</xml_diff>

<commit_message>
S1 about to submit
</commit_message>
<xml_diff>
--- a/docassemble/LLAW33012021S1FLN2/data/templates/Jinja.docx
+++ b/docassemble/LLAW33012021S1FLN2/data/templates/Jinja.docx
@@ -18,22 +18,67 @@
         <w:rPr>
           <w:rStyle w:val="normaltextrun"/>
           <w:rFonts w:ascii="Arial" w:hAnsi="Arial" w:cs="Arial"/>
-          <w:b/>
           <w:bCs/>
           <w:sz w:val="22"/>
           <w:szCs w:val="22"/>
           <w:lang w:val="en-US"/>
         </w:rPr>
-        <w:t>Refusal of Public Transportation Report Form </w:t>
+        <w:t>This form has been fi</w:t>
       </w:r>
       <w:r>
         <w:rPr>
-          <w:rStyle w:val="eop"/>
+          <w:rStyle w:val="normaltextrun"/>
           <w:rFonts w:ascii="Arial" w:hAnsi="Arial" w:cs="Arial"/>
+          <w:bCs/>
           <w:sz w:val="22"/>
           <w:szCs w:val="22"/>
+          <w:lang w:val="en-US"/>
         </w:rPr>
-        <w:t> </w:t>
+        <w:t xml:space="preserve">lled out to report the wrongful </w:t>
+      </w:r>
+      <w:r>
+        <w:rPr>
+          <w:rStyle w:val="normaltextrun"/>
+          <w:rFonts w:ascii="Arial" w:hAnsi="Arial" w:cs="Arial"/>
+          <w:bCs/>
+          <w:sz w:val="22"/>
+          <w:szCs w:val="22"/>
+          <w:lang w:val="en-US"/>
+        </w:rPr>
+        <w:t>refusal of an individual attempting to catch transportation</w:t>
+      </w:r>
+      <w:r>
+        <w:rPr>
+          <w:rStyle w:val="normaltextrun"/>
+          <w:rFonts w:ascii="Arial" w:hAnsi="Arial" w:cs="Arial"/>
+          <w:bCs/>
+          <w:sz w:val="22"/>
+          <w:szCs w:val="22"/>
+          <w:lang w:val="en-US"/>
+        </w:rPr>
+        <w:t xml:space="preserve"> while </w:t>
+      </w:r>
+      <w:r>
+        <w:rPr>
+          <w:rStyle w:val="normaltextrun"/>
+          <w:rFonts w:ascii="Arial" w:hAnsi="Arial" w:cs="Arial"/>
+          <w:bCs/>
+          <w:sz w:val="22"/>
+          <w:szCs w:val="22"/>
+          <w:lang w:val="en-US"/>
+        </w:rPr>
+        <w:t>accom</w:t>
+      </w:r>
+      <w:r>
+        <w:rPr>
+          <w:rStyle w:val="normaltextrun"/>
+          <w:rFonts w:ascii="Arial" w:hAnsi="Arial" w:cs="Arial"/>
+          <w:bCs/>
+          <w:sz w:val="22"/>
+          <w:szCs w:val="22"/>
+          <w:lang w:val="en-US"/>
+        </w:rPr>
+        <w:t>panied by an assistance animal.</w:t>
       </w:r>
     </w:p>
     <w:p>
@@ -48,49 +93,6 @@
           <w:szCs w:val="22"/>
         </w:rPr>
       </w:pPr>
-      <w:r>
-        <w:rPr>
-          <w:rStyle w:val="normaltextrun"/>
-          <w:rFonts w:ascii="Arial" w:hAnsi="Arial" w:cs="Arial"/>
-          <w:b/>
-          <w:bCs/>
-          <w:sz w:val="22"/>
-          <w:szCs w:val="22"/>
-          <w:lang w:val="en-US"/>
-        </w:rPr>
-        <w:t>This form has been filled out to report the wrongful refusal of an individual attempting to catch public transportation whilst being accompanied by an assistance animal. </w:t>
-      </w:r>
-      <w:r>
-        <w:rPr>
-          <w:rStyle w:val="eop"/>
-          <w:rFonts w:ascii="Arial" w:hAnsi="Arial" w:cs="Arial"/>
-          <w:sz w:val="22"/>
-          <w:szCs w:val="22"/>
-        </w:rPr>
-        <w:t> </w:t>
-      </w:r>
-    </w:p>
-    <w:p>
-      <w:pPr>
-        <w:pStyle w:val="paragraph"/>
-        <w:spacing w:before="0" w:beforeAutospacing="0" w:after="0" w:afterAutospacing="0"/>
-        <w:jc w:val="center"/>
-        <w:textAlignment w:val="baseline"/>
-        <w:rPr>
-          <w:rFonts w:ascii="Arial" w:hAnsi="Arial" w:cs="Arial"/>
-          <w:sz w:val="22"/>
-          <w:szCs w:val="22"/>
-        </w:rPr>
-      </w:pPr>
-      <w:r>
-        <w:rPr>
-          <w:rStyle w:val="eop"/>
-          <w:rFonts w:ascii="Arial" w:hAnsi="Arial" w:cs="Arial"/>
-          <w:sz w:val="22"/>
-          <w:szCs w:val="22"/>
-        </w:rPr>
-        <w:t> </w:t>
-      </w:r>
     </w:p>
     <w:p>
       <w:pPr>
@@ -147,10 +149,6 @@
           <w:bottom w:val="outset" w:sz="6" w:space="0" w:color="auto"/>
           <w:right w:val="outset" w:sz="6" w:space="0" w:color="auto"/>
         </w:tblBorders>
-        <w:tblCellMar>
-          <w:left w:w="0" w:type="dxa"/>
-          <w:right w:w="0" w:type="dxa"/>
-        </w:tblCellMar>
         <w:tblLook w:val="04A0" w:firstRow="1" w:lastRow="0" w:firstColumn="1" w:lastColumn="0" w:noHBand="0" w:noVBand="1"/>
       </w:tblPr>
       <w:tblGrid>
@@ -188,16 +186,18 @@
                 <w:szCs w:val="22"/>
                 <w:lang w:val="en-US" w:eastAsia="en-GB"/>
               </w:rPr>
-              <w:t>INFORMATION ABOUT PERSON INVOLVED IN THE INCIDENT </w:t>
-            </w:r>
-            <w:r>
-              <w:rPr>
-                <w:rFonts w:ascii="Arial" w:eastAsia="Times New Roman" w:hAnsi="Arial" w:cs="Arial"/>
-                <w:sz w:val="22"/>
-                <w:szCs w:val="22"/>
-                <w:lang w:eastAsia="en-GB"/>
-              </w:rPr>
-              <w:t> </w:t>
+              <w:t xml:space="preserve">INFORMATION ABOUT </w:t>
+            </w:r>
+            <w:r>
+              <w:rPr>
+                <w:rFonts w:ascii="Arial" w:eastAsia="Times New Roman" w:hAnsi="Arial" w:cs="Arial"/>
+                <w:b/>
+                <w:bCs/>
+                <w:sz w:val="22"/>
+                <w:szCs w:val="22"/>
+                <w:lang w:val="en-US" w:eastAsia="en-GB"/>
+              </w:rPr>
+              <w:t>PERSON INVOLVED IN THE INCIDENT</w:t>
             </w:r>
           </w:p>
         </w:tc>
@@ -228,40 +228,30 @@
             <w:r>
               <w:rPr>
                 <w:rFonts w:ascii="Arial" w:eastAsia="Times New Roman" w:hAnsi="Arial" w:cs="Arial"/>
-                <w:sz w:val="22"/>
-                <w:szCs w:val="22"/>
-                <w:lang w:val="en-US" w:eastAsia="en-GB"/>
-              </w:rPr>
-              <w:t>Full name</w:t>
-            </w:r>
-            <w:proofErr w:type="gramStart"/>
-            <w:r>
-              <w:rPr>
-                <w:rFonts w:ascii="Arial" w:eastAsia="Times New Roman" w:hAnsi="Arial" w:cs="Arial"/>
-                <w:sz w:val="22"/>
-                <w:szCs w:val="22"/>
-                <w:lang w:val="en-US" w:eastAsia="en-GB"/>
-              </w:rPr>
-              <w:t>: </w:t>
-            </w:r>
-            <w:r>
-              <w:rPr>
-                <w:rFonts w:ascii="Arial" w:eastAsia="Times New Roman" w:hAnsi="Arial" w:cs="Arial"/>
-                <w:sz w:val="22"/>
-                <w:szCs w:val="22"/>
-                <w:lang w:eastAsia="en-GB"/>
-              </w:rPr>
-              <w:t> {</w:t>
-            </w:r>
-            <w:proofErr w:type="gramEnd"/>
-            <w:r>
-              <w:rPr>
-                <w:rFonts w:ascii="Arial" w:eastAsia="Times New Roman" w:hAnsi="Arial" w:cs="Arial"/>
-                <w:sz w:val="22"/>
-                <w:szCs w:val="22"/>
-                <w:lang w:eastAsia="en-GB"/>
-              </w:rPr>
-              <w:t xml:space="preserve">{ </w:t>
+                <w:b/>
+                <w:sz w:val="22"/>
+                <w:szCs w:val="22"/>
+                <w:lang w:val="en-US" w:eastAsia="en-GB"/>
+              </w:rPr>
+              <w:t>Full name:</w:t>
+            </w:r>
+            <w:r>
+              <w:rPr>
+                <w:rFonts w:ascii="Arial" w:eastAsia="Times New Roman" w:hAnsi="Arial" w:cs="Arial"/>
+                <w:sz w:val="22"/>
+                <w:szCs w:val="22"/>
+                <w:lang w:eastAsia="en-GB"/>
+              </w:rPr>
+              <w:t xml:space="preserve"> </w:t>
+            </w:r>
+            <w:r>
+              <w:rPr>
+                <w:rFonts w:ascii="Arial" w:eastAsia="Times New Roman" w:hAnsi="Arial" w:cs="Arial"/>
+                <w:sz w:val="22"/>
+                <w:szCs w:val="22"/>
+                <w:lang w:eastAsia="en-GB"/>
+              </w:rPr>
+              <w:t xml:space="preserve">{{ </w:t>
             </w:r>
             <w:proofErr w:type="spellStart"/>
             <w:r>
@@ -387,6 +377,7 @@
               <w:textAlignment w:val="baseline"/>
               <w:rPr>
                 <w:rFonts w:ascii="Arial" w:eastAsia="Times New Roman" w:hAnsi="Arial" w:cs="Arial"/>
+                <w:b/>
                 <w:sz w:val="22"/>
                 <w:szCs w:val="22"/>
                 <w:lang w:eastAsia="en-GB"/>
@@ -395,20 +386,73 @@
             <w:r>
               <w:rPr>
                 <w:rFonts w:ascii="Arial" w:eastAsia="Times New Roman" w:hAnsi="Arial" w:cs="Arial"/>
-                <w:sz w:val="22"/>
-                <w:szCs w:val="22"/>
-                <w:lang w:val="en-US" w:eastAsia="en-GB"/>
-              </w:rPr>
-              <w:t>Contact Information:</w:t>
-            </w:r>
-            <w:r>
-              <w:rPr>
-                <w:rFonts w:ascii="Arial" w:eastAsia="Times New Roman" w:hAnsi="Arial" w:cs="Arial"/>
-                <w:sz w:val="22"/>
-                <w:szCs w:val="22"/>
-                <w:lang w:eastAsia="en-GB"/>
-              </w:rPr>
-              <w:t> </w:t>
+                <w:b/>
+                <w:sz w:val="22"/>
+                <w:szCs w:val="22"/>
+                <w:lang w:val="en-US" w:eastAsia="en-GB"/>
+              </w:rPr>
+              <w:t>Phone</w:t>
+            </w:r>
+            <w:r>
+              <w:rPr>
+                <w:rFonts w:ascii="Arial" w:eastAsia="Times New Roman" w:hAnsi="Arial" w:cs="Arial"/>
+                <w:b/>
+                <w:sz w:val="22"/>
+                <w:szCs w:val="22"/>
+                <w:lang w:val="en-US" w:eastAsia="en-GB"/>
+              </w:rPr>
+              <w:t xml:space="preserve"> number</w:t>
+            </w:r>
+            <w:r>
+              <w:rPr>
+                <w:rFonts w:ascii="Arial" w:eastAsia="Times New Roman" w:hAnsi="Arial" w:cs="Arial"/>
+                <w:b/>
+                <w:sz w:val="22"/>
+                <w:szCs w:val="22"/>
+                <w:lang w:val="en-US" w:eastAsia="en-GB"/>
+              </w:rPr>
+              <w:t>:</w:t>
+            </w:r>
+          </w:p>
+          <w:p>
+            <w:pPr>
+              <w:spacing w:after="120"/>
+              <w:textAlignment w:val="baseline"/>
+              <w:rPr>
+                <w:rFonts w:ascii="Arial" w:eastAsia="Times New Roman" w:hAnsi="Arial" w:cs="Arial"/>
+                <w:sz w:val="22"/>
+                <w:szCs w:val="22"/>
+                <w:lang w:eastAsia="en-GB"/>
+              </w:rPr>
+            </w:pPr>
+            <w:r>
+              <w:rPr>
+                <w:rFonts w:ascii="Arial" w:eastAsia="Times New Roman" w:hAnsi="Arial" w:cs="Arial"/>
+                <w:sz w:val="22"/>
+                <w:szCs w:val="22"/>
+                <w:lang w:eastAsia="en-GB"/>
+              </w:rPr>
+              <w:t xml:space="preserve">{{ </w:t>
+            </w:r>
+            <w:proofErr w:type="spellStart"/>
+            <w:r>
+              <w:rPr>
+                <w:rFonts w:ascii="Arial" w:eastAsia="Times New Roman" w:hAnsi="Arial" w:cs="Arial"/>
+                <w:sz w:val="22"/>
+                <w:szCs w:val="22"/>
+                <w:lang w:eastAsia="en-GB"/>
+              </w:rPr>
+              <w:t>FLNphone</w:t>
+            </w:r>
+            <w:proofErr w:type="spellEnd"/>
+            <w:r>
+              <w:rPr>
+                <w:rFonts w:ascii="Arial" w:eastAsia="Times New Roman" w:hAnsi="Arial" w:cs="Arial"/>
+                <w:sz w:val="22"/>
+                <w:szCs w:val="22"/>
+                <w:lang w:eastAsia="en-GB"/>
+              </w:rPr>
+              <w:t xml:space="preserve"> }}</w:t>
             </w:r>
           </w:p>
         </w:tc>
@@ -431,6 +475,7 @@
               <w:textAlignment w:val="baseline"/>
               <w:rPr>
                 <w:rFonts w:ascii="Arial" w:eastAsia="Times New Roman" w:hAnsi="Arial" w:cs="Arial"/>
+                <w:b/>
                 <w:sz w:val="22"/>
                 <w:szCs w:val="22"/>
                 <w:lang w:eastAsia="en-GB"/>
@@ -439,33 +484,17 @@
             <w:r>
               <w:rPr>
                 <w:rFonts w:ascii="Arial" w:eastAsia="Times New Roman" w:hAnsi="Arial" w:cs="Arial"/>
-                <w:sz w:val="22"/>
-                <w:szCs w:val="22"/>
-                <w:lang w:val="en-US" w:eastAsia="en-GB"/>
-              </w:rPr>
-              <w:t>Phone</w:t>
-            </w:r>
-            <w:r>
-              <w:rPr>
-                <w:rFonts w:ascii="Arial" w:eastAsia="Times New Roman" w:hAnsi="Arial" w:cs="Arial"/>
-                <w:sz w:val="22"/>
-                <w:szCs w:val="22"/>
-                <w:lang w:val="en-US" w:eastAsia="en-GB"/>
-              </w:rPr>
-              <w:t>:</w:t>
-            </w:r>
-            <w:r>
-              <w:rPr>
-                <w:rFonts w:ascii="Arial" w:eastAsia="Times New Roman" w:hAnsi="Arial" w:cs="Arial"/>
-                <w:sz w:val="22"/>
-                <w:szCs w:val="22"/>
-                <w:lang w:eastAsia="en-GB"/>
-              </w:rPr>
-              <w:t> </w:t>
+                <w:b/>
+                <w:sz w:val="22"/>
+                <w:szCs w:val="22"/>
+                <w:lang w:val="en-US" w:eastAsia="en-GB"/>
+              </w:rPr>
+              <w:t>Email Address:</w:t>
             </w:r>
           </w:p>
           <w:p>
             <w:pPr>
+              <w:spacing w:after="120"/>
               <w:textAlignment w:val="baseline"/>
               <w:rPr>
                 <w:rFonts w:ascii="Arial" w:eastAsia="Times New Roman" w:hAnsi="Arial" w:cs="Arial"/>
@@ -481,16 +510,6 @@
                 <w:szCs w:val="22"/>
                 <w:lang w:eastAsia="en-GB"/>
               </w:rPr>
-              <w:t> </w:t>
-            </w:r>
-            <w:proofErr w:type="gramStart"/>
-            <w:r>
-              <w:rPr>
-                <w:rFonts w:ascii="Arial" w:eastAsia="Times New Roman" w:hAnsi="Arial" w:cs="Arial"/>
-                <w:sz w:val="22"/>
-                <w:szCs w:val="22"/>
-                <w:lang w:eastAsia="en-GB"/>
-              </w:rPr>
               <w:t xml:space="preserve">{{ </w:t>
             </w:r>
             <w:proofErr w:type="spellStart"/>
@@ -501,121 +520,7 @@
                 <w:szCs w:val="22"/>
                 <w:lang w:eastAsia="en-GB"/>
               </w:rPr>
-              <w:t>FLNphone</w:t>
-            </w:r>
-            <w:proofErr w:type="spellEnd"/>
-            <w:proofErr w:type="gramEnd"/>
-            <w:r>
-              <w:rPr>
-                <w:rFonts w:ascii="Arial" w:eastAsia="Times New Roman" w:hAnsi="Arial" w:cs="Arial"/>
-                <w:sz w:val="22"/>
-                <w:szCs w:val="22"/>
-                <w:lang w:eastAsia="en-GB"/>
-              </w:rPr>
-              <w:t xml:space="preserve"> }}</w:t>
-            </w:r>
-          </w:p>
-        </w:tc>
-      </w:tr>
-      <w:tr>
-        <w:tc>
-          <w:tcPr>
-            <w:tcW w:w="9206" w:type="dxa"/>
-            <w:tcBorders>
-              <w:top w:val="nil"/>
-              <w:left w:val="single" w:sz="6" w:space="0" w:color="000000"/>
-              <w:bottom w:val="single" w:sz="6" w:space="0" w:color="000000"/>
-              <w:right w:val="single" w:sz="6" w:space="0" w:color="000000"/>
-            </w:tcBorders>
-            <w:shd w:val="clear" w:color="auto" w:fill="auto"/>
-            <w:hideMark/>
-          </w:tcPr>
-          <w:p>
-            <w:pPr>
-              <w:textAlignment w:val="baseline"/>
-              <w:rPr>
-                <w:rFonts w:ascii="Arial" w:eastAsia="Times New Roman" w:hAnsi="Arial" w:cs="Arial"/>
-                <w:sz w:val="22"/>
-                <w:szCs w:val="22"/>
-                <w:lang w:eastAsia="en-GB"/>
-              </w:rPr>
-            </w:pPr>
-            <w:r>
-              <w:rPr>
-                <w:rFonts w:ascii="Arial" w:eastAsia="Times New Roman" w:hAnsi="Arial" w:cs="Arial"/>
-                <w:sz w:val="22"/>
-                <w:szCs w:val="22"/>
-                <w:lang w:val="en-US" w:eastAsia="en-GB"/>
-              </w:rPr>
-              <w:t xml:space="preserve"> </w:t>
-            </w:r>
-            <w:r>
-              <w:rPr>
-                <w:rFonts w:ascii="Arial" w:eastAsia="Times New Roman" w:hAnsi="Arial" w:cs="Arial"/>
-                <w:sz w:val="22"/>
-                <w:szCs w:val="22"/>
-                <w:lang w:val="en-US" w:eastAsia="en-GB"/>
-              </w:rPr>
-              <w:t>Email Address:</w:t>
-            </w:r>
-            <w:r>
-              <w:rPr>
-                <w:rFonts w:ascii="Arial" w:eastAsia="Times New Roman" w:hAnsi="Arial" w:cs="Arial"/>
-                <w:sz w:val="22"/>
-                <w:szCs w:val="22"/>
-                <w:lang w:eastAsia="en-GB"/>
-              </w:rPr>
-              <w:t> </w:t>
-            </w:r>
-          </w:p>
-          <w:p>
-            <w:pPr>
-              <w:textAlignment w:val="baseline"/>
-              <w:rPr>
-                <w:rFonts w:ascii="Arial" w:eastAsia="Times New Roman" w:hAnsi="Arial" w:cs="Arial"/>
-                <w:sz w:val="22"/>
-                <w:szCs w:val="22"/>
-                <w:lang w:eastAsia="en-GB"/>
-              </w:rPr>
-            </w:pPr>
-            <w:r>
-              <w:rPr>
-                <w:rFonts w:ascii="Arial" w:eastAsia="Times New Roman" w:hAnsi="Arial" w:cs="Arial"/>
-                <w:sz w:val="22"/>
-                <w:szCs w:val="22"/>
-                <w:lang w:eastAsia="en-GB"/>
-              </w:rPr>
-              <w:t> </w:t>
-            </w:r>
-            <w:proofErr w:type="gramStart"/>
-            <w:r>
-              <w:rPr>
-                <w:rFonts w:ascii="Arial" w:eastAsia="Times New Roman" w:hAnsi="Arial" w:cs="Arial"/>
-                <w:sz w:val="22"/>
-                <w:szCs w:val="22"/>
-                <w:lang w:eastAsia="en-GB"/>
-              </w:rPr>
-              <w:t xml:space="preserve">{{ </w:t>
-            </w:r>
-            <w:proofErr w:type="spellStart"/>
-            <w:r>
-              <w:rPr>
-                <w:rFonts w:ascii="Arial" w:eastAsia="Times New Roman" w:hAnsi="Arial" w:cs="Arial"/>
-                <w:sz w:val="22"/>
-                <w:szCs w:val="22"/>
-                <w:lang w:eastAsia="en-GB"/>
-              </w:rPr>
-              <w:t>user</w:t>
-            </w:r>
-            <w:proofErr w:type="gramEnd"/>
-            <w:r>
-              <w:rPr>
-                <w:rFonts w:ascii="Arial" w:eastAsia="Times New Roman" w:hAnsi="Arial" w:cs="Arial"/>
-                <w:sz w:val="22"/>
-                <w:szCs w:val="22"/>
-                <w:lang w:eastAsia="en-GB"/>
-              </w:rPr>
-              <w:t>_email</w:t>
+              <w:t>user_email</w:t>
             </w:r>
             <w:proofErr w:type="spellEnd"/>
             <w:r>
@@ -649,10 +554,6 @@
           <w:bottom w:val="outset" w:sz="6" w:space="0" w:color="auto"/>
           <w:right w:val="outset" w:sz="6" w:space="0" w:color="auto"/>
         </w:tblBorders>
-        <w:tblCellMar>
-          <w:left w:w="0" w:type="dxa"/>
-          <w:right w:w="0" w:type="dxa"/>
-        </w:tblCellMar>
         <w:tblLook w:val="04A0" w:firstRow="1" w:lastRow="0" w:firstColumn="1" w:lastColumn="0" w:noHBand="0" w:noVBand="1"/>
       </w:tblPr>
       <w:tblGrid>
@@ -690,16 +591,7 @@
                 <w:szCs w:val="22"/>
                 <w:lang w:val="en-US" w:eastAsia="en-GB"/>
               </w:rPr>
-              <w:t>INFORMATION ABOUT THE INCIDENT </w:t>
-            </w:r>
-            <w:r>
-              <w:rPr>
-                <w:rFonts w:ascii="Arial" w:eastAsia="Times New Roman" w:hAnsi="Arial" w:cs="Arial"/>
-                <w:sz w:val="22"/>
-                <w:szCs w:val="22"/>
-                <w:lang w:eastAsia="en-GB"/>
-              </w:rPr>
-              <w:t> </w:t>
+              <w:t>INFORMATION ABOUT THE INCIDENT</w:t>
             </w:r>
           </w:p>
         </w:tc>
@@ -728,6 +620,7 @@
             <w:r>
               <w:rPr>
                 <w:rFonts w:ascii="Arial" w:eastAsia="Times New Roman" w:hAnsi="Arial" w:cs="Arial"/>
+                <w:b/>
                 <w:sz w:val="22"/>
                 <w:szCs w:val="22"/>
                 <w:lang w:val="en-US" w:eastAsia="en-GB"/>
@@ -743,7 +636,6 @@
               </w:rPr>
               <w:t xml:space="preserve"> </w:t>
             </w:r>
-            <w:proofErr w:type="gramStart"/>
             <w:r>
               <w:rPr>
                 <w:rFonts w:ascii="Arial" w:hAnsi="Arial" w:cs="Arial"/>
@@ -762,7 +654,6 @@
               <w:t>FLNdate</w:t>
             </w:r>
             <w:proofErr w:type="spellEnd"/>
-            <w:proofErr w:type="gramEnd"/>
             <w:r>
               <w:rPr>
                 <w:rFonts w:ascii="Arial" w:hAnsi="Arial" w:cs="Arial"/>
@@ -798,13 +689,32 @@
             <w:r>
               <w:rPr>
                 <w:rFonts w:ascii="Arial" w:eastAsia="Times New Roman" w:hAnsi="Arial" w:cs="Arial"/>
-                <w:sz w:val="22"/>
-                <w:szCs w:val="22"/>
-                <w:lang w:val="en-US" w:eastAsia="en-GB"/>
-              </w:rPr>
-              <w:t>Time of Incident: </w:t>
-            </w:r>
-            <w:proofErr w:type="gramStart"/>
+                <w:b/>
+                <w:sz w:val="22"/>
+                <w:szCs w:val="22"/>
+                <w:lang w:val="en-US" w:eastAsia="en-GB"/>
+              </w:rPr>
+              <w:t>Time of i</w:t>
+            </w:r>
+            <w:r>
+              <w:rPr>
+                <w:rFonts w:ascii="Arial" w:eastAsia="Times New Roman" w:hAnsi="Arial" w:cs="Arial"/>
+                <w:b/>
+                <w:sz w:val="22"/>
+                <w:szCs w:val="22"/>
+                <w:lang w:val="en-US" w:eastAsia="en-GB"/>
+              </w:rPr>
+              <w:t>ncident:</w:t>
+            </w:r>
+            <w:r>
+              <w:rPr>
+                <w:rFonts w:ascii="Arial" w:eastAsia="Times New Roman" w:hAnsi="Arial" w:cs="Arial"/>
+                <w:sz w:val="22"/>
+                <w:szCs w:val="22"/>
+                <w:lang w:val="en-US" w:eastAsia="en-GB"/>
+              </w:rPr>
+              <w:t xml:space="preserve"> </w:t>
+            </w:r>
             <w:r>
               <w:rPr>
                 <w:rFonts w:ascii="Arial" w:eastAsia="Times New Roman" w:hAnsi="Arial" w:cs="Arial"/>
@@ -822,17 +732,7 @@
                 <w:szCs w:val="22"/>
                 <w:lang w:eastAsia="en-GB"/>
               </w:rPr>
-              <w:t>FLNrefusal</w:t>
-            </w:r>
-            <w:proofErr w:type="gramEnd"/>
-            <w:r>
-              <w:rPr>
-                <w:rFonts w:ascii="Arial" w:eastAsia="Times New Roman" w:hAnsi="Arial" w:cs="Arial"/>
-                <w:sz w:val="22"/>
-                <w:szCs w:val="22"/>
-                <w:lang w:eastAsia="en-GB"/>
-              </w:rPr>
-              <w:t>_time</w:t>
+              <w:t>FLNrefusal_time</w:t>
             </w:r>
             <w:proofErr w:type="spellEnd"/>
             <w:r>
@@ -865,6 +765,7 @@
               <w:textAlignment w:val="baseline"/>
               <w:rPr>
                 <w:rFonts w:ascii="Arial" w:eastAsia="Times New Roman" w:hAnsi="Arial" w:cs="Arial"/>
+                <w:b/>
                 <w:sz w:val="22"/>
                 <w:szCs w:val="22"/>
                 <w:lang w:eastAsia="en-GB"/>
@@ -873,24 +774,27 @@
             <w:r>
               <w:rPr>
                 <w:rFonts w:ascii="Arial" w:eastAsia="Times New Roman" w:hAnsi="Arial" w:cs="Arial"/>
-                <w:sz w:val="22"/>
-                <w:szCs w:val="22"/>
-                <w:lang w:val="en-US" w:eastAsia="en-GB"/>
-              </w:rPr>
-              <w:t>Location of Incident: </w:t>
-            </w:r>
-            <w:r>
-              <w:rPr>
-                <w:rFonts w:ascii="Arial" w:eastAsia="Times New Roman" w:hAnsi="Arial" w:cs="Arial"/>
-                <w:sz w:val="22"/>
-                <w:szCs w:val="22"/>
-                <w:lang w:eastAsia="en-GB"/>
-              </w:rPr>
-              <w:t> </w:t>
+                <w:b/>
+                <w:sz w:val="22"/>
+                <w:szCs w:val="22"/>
+                <w:lang w:val="en-US" w:eastAsia="en-GB"/>
+              </w:rPr>
+              <w:t>Location of i</w:t>
+            </w:r>
+            <w:r>
+              <w:rPr>
+                <w:rFonts w:ascii="Arial" w:eastAsia="Times New Roman" w:hAnsi="Arial" w:cs="Arial"/>
+                <w:b/>
+                <w:sz w:val="22"/>
+                <w:szCs w:val="22"/>
+                <w:lang w:val="en-US" w:eastAsia="en-GB"/>
+              </w:rPr>
+              <w:t>ncident:</w:t>
             </w:r>
           </w:p>
           <w:p>
             <w:pPr>
+              <w:spacing w:after="120"/>
               <w:textAlignment w:val="baseline"/>
               <w:rPr>
                 <w:rFonts w:ascii="Arial" w:eastAsia="Times New Roman" w:hAnsi="Arial" w:cs="Arial"/>
@@ -899,7 +803,6 @@
                 <w:lang w:eastAsia="en-GB"/>
               </w:rPr>
             </w:pPr>
-            <w:proofErr w:type="gramStart"/>
             <w:r>
               <w:rPr>
                 <w:rFonts w:ascii="Arial" w:eastAsia="Times New Roman" w:hAnsi="Arial" w:cs="Arial"/>
@@ -917,17 +820,7 @@
                 <w:szCs w:val="22"/>
                 <w:lang w:eastAsia="en-GB"/>
               </w:rPr>
-              <w:t>FLNrefusal</w:t>
-            </w:r>
-            <w:proofErr w:type="gramEnd"/>
-            <w:r>
-              <w:rPr>
-                <w:rFonts w:ascii="Arial" w:eastAsia="Times New Roman" w:hAnsi="Arial" w:cs="Arial"/>
-                <w:sz w:val="22"/>
-                <w:szCs w:val="22"/>
-                <w:lang w:eastAsia="en-GB"/>
-              </w:rPr>
-              <w:t>_postcode</w:t>
+              <w:t>FLNrefusal_postcode</w:t>
             </w:r>
             <w:proofErr w:type="spellEnd"/>
             <w:r>
@@ -938,15 +831,6 @@
                 <w:lang w:eastAsia="en-GB"/>
               </w:rPr>
               <w:t xml:space="preserve"> }}</w:t>
-            </w:r>
-            <w:r>
-              <w:rPr>
-                <w:rFonts w:ascii="Arial" w:eastAsia="Times New Roman" w:hAnsi="Arial" w:cs="Arial"/>
-                <w:sz w:val="22"/>
-                <w:szCs w:val="22"/>
-                <w:lang w:eastAsia="en-GB"/>
-              </w:rPr>
-              <w:t> </w:t>
             </w:r>
           </w:p>
         </w:tc>
@@ -969,6 +853,7 @@
               <w:textAlignment w:val="baseline"/>
               <w:rPr>
                 <w:rFonts w:ascii="Arial" w:eastAsia="Times New Roman" w:hAnsi="Arial" w:cs="Arial"/>
+                <w:b/>
                 <w:sz w:val="22"/>
                 <w:szCs w:val="22"/>
                 <w:lang w:eastAsia="en-GB"/>
@@ -977,24 +862,67 @@
             <w:r>
               <w:rPr>
                 <w:rFonts w:ascii="Arial" w:eastAsia="Times New Roman" w:hAnsi="Arial" w:cs="Arial"/>
-                <w:sz w:val="22"/>
-                <w:szCs w:val="22"/>
-                <w:lang w:val="en-US" w:eastAsia="en-GB"/>
-              </w:rPr>
-              <w:t>Transportation tried to catch when refusal occurred:</w:t>
-            </w:r>
-            <w:r>
-              <w:rPr>
-                <w:rFonts w:ascii="Arial" w:eastAsia="Times New Roman" w:hAnsi="Arial" w:cs="Arial"/>
-                <w:sz w:val="22"/>
-                <w:szCs w:val="22"/>
-                <w:lang w:eastAsia="en-GB"/>
-              </w:rPr>
-              <w:t> </w:t>
+                <w:b/>
+                <w:sz w:val="22"/>
+                <w:szCs w:val="22"/>
+                <w:lang w:val="en-US" w:eastAsia="en-GB"/>
+              </w:rPr>
+              <w:t>Type of t</w:t>
+            </w:r>
+            <w:r>
+              <w:rPr>
+                <w:rFonts w:ascii="Arial" w:eastAsia="Times New Roman" w:hAnsi="Arial" w:cs="Arial"/>
+                <w:b/>
+                <w:sz w:val="22"/>
+                <w:szCs w:val="22"/>
+                <w:lang w:val="en-US" w:eastAsia="en-GB"/>
+              </w:rPr>
+              <w:t xml:space="preserve">ransportation </w:t>
+            </w:r>
+            <w:r>
+              <w:rPr>
+                <w:rFonts w:ascii="Arial" w:eastAsia="Times New Roman" w:hAnsi="Arial" w:cs="Arial"/>
+                <w:b/>
+                <w:sz w:val="22"/>
+                <w:szCs w:val="22"/>
+                <w:lang w:val="en-US" w:eastAsia="en-GB"/>
+              </w:rPr>
+              <w:t>where</w:t>
+            </w:r>
+            <w:r>
+              <w:rPr>
+                <w:rFonts w:ascii="Arial" w:eastAsia="Times New Roman" w:hAnsi="Arial" w:cs="Arial"/>
+                <w:b/>
+                <w:sz w:val="22"/>
+                <w:szCs w:val="22"/>
+                <w:lang w:val="en-US" w:eastAsia="en-GB"/>
+              </w:rPr>
+              <w:t xml:space="preserve"> refusal</w:t>
+            </w:r>
+            <w:r>
+              <w:rPr>
+                <w:rFonts w:ascii="Arial" w:eastAsia="Times New Roman" w:hAnsi="Arial" w:cs="Arial"/>
+                <w:b/>
+                <w:sz w:val="22"/>
+                <w:szCs w:val="22"/>
+                <w:lang w:val="en-US" w:eastAsia="en-GB"/>
+              </w:rPr>
+              <w:t xml:space="preserve"> </w:t>
+            </w:r>
+            <w:r>
+              <w:rPr>
+                <w:rFonts w:ascii="Arial" w:eastAsia="Times New Roman" w:hAnsi="Arial" w:cs="Arial"/>
+                <w:b/>
+                <w:sz w:val="22"/>
+                <w:szCs w:val="22"/>
+                <w:lang w:val="en-US" w:eastAsia="en-GB"/>
+              </w:rPr>
+              <w:t>occurred:</w:t>
             </w:r>
           </w:p>
           <w:p>
             <w:pPr>
+              <w:spacing w:after="120"/>
               <w:textAlignment w:val="baseline"/>
               <w:rPr>
                 <w:rFonts w:ascii="Arial" w:eastAsia="Times New Roman" w:hAnsi="Arial" w:cs="Arial"/>
@@ -1003,7 +931,6 @@
                 <w:lang w:eastAsia="en-GB"/>
               </w:rPr>
             </w:pPr>
-            <w:proofErr w:type="gramStart"/>
             <w:r>
               <w:rPr>
                 <w:rFonts w:ascii="Arial" w:eastAsia="Times New Roman" w:hAnsi="Arial" w:cs="Arial"/>
@@ -1023,7 +950,6 @@
               </w:rPr>
               <w:t>transport</w:t>
             </w:r>
-            <w:proofErr w:type="gramEnd"/>
             <w:r>
               <w:rPr>
                 <w:rFonts w:ascii="Arial" w:eastAsia="Times New Roman" w:hAnsi="Arial" w:cs="Arial"/>
@@ -1074,6 +1000,7 @@
               <w:textAlignment w:val="baseline"/>
               <w:rPr>
                 <w:rFonts w:ascii="Arial" w:eastAsia="Times New Roman" w:hAnsi="Arial" w:cs="Arial"/>
+                <w:b/>
                 <w:sz w:val="22"/>
                 <w:szCs w:val="22"/>
                 <w:lang w:val="en-US" w:eastAsia="en-GB"/>
@@ -1082,15 +1009,27 @@
             <w:r>
               <w:rPr>
                 <w:rFonts w:ascii="Arial" w:eastAsia="Times New Roman" w:hAnsi="Arial" w:cs="Arial"/>
-                <w:sz w:val="22"/>
-                <w:szCs w:val="22"/>
-                <w:lang w:val="en-US" w:eastAsia="en-GB"/>
-              </w:rPr>
-              <w:t>Did the Driver ask to see accredited identification?</w:t>
+                <w:b/>
+                <w:sz w:val="22"/>
+                <w:szCs w:val="22"/>
+                <w:lang w:val="en-US" w:eastAsia="en-GB"/>
+              </w:rPr>
+              <w:t>Did the d</w:t>
+            </w:r>
+            <w:r>
+              <w:rPr>
+                <w:rFonts w:ascii="Arial" w:eastAsia="Times New Roman" w:hAnsi="Arial" w:cs="Arial"/>
+                <w:b/>
+                <w:sz w:val="22"/>
+                <w:szCs w:val="22"/>
+                <w:lang w:val="en-US" w:eastAsia="en-GB"/>
+              </w:rPr>
+              <w:t>river ask to see accredited identification?</w:t>
             </w:r>
           </w:p>
           <w:p>
             <w:pPr>
+              <w:spacing w:after="120"/>
               <w:textAlignment w:val="baseline"/>
               <w:rPr>
                 <w:rFonts w:ascii="Arial" w:eastAsia="Times New Roman" w:hAnsi="Arial" w:cs="Arial"/>
@@ -1099,7 +1038,6 @@
                 <w:lang w:eastAsia="en-GB"/>
               </w:rPr>
             </w:pPr>
-            <w:proofErr w:type="gramStart"/>
             <w:r>
               <w:rPr>
                 <w:rFonts w:ascii="Arial" w:eastAsia="Times New Roman" w:hAnsi="Arial" w:cs="Arial"/>
@@ -1117,17 +1055,336 @@
                 <w:szCs w:val="22"/>
                 <w:lang w:eastAsia="en-GB"/>
               </w:rPr>
-              <w:t>refuser</w:t>
-            </w:r>
-            <w:proofErr w:type="gramEnd"/>
-            <w:r>
-              <w:rPr>
-                <w:rFonts w:ascii="Arial" w:eastAsia="Times New Roman" w:hAnsi="Arial" w:cs="Arial"/>
-                <w:sz w:val="22"/>
-                <w:szCs w:val="22"/>
-                <w:lang w:eastAsia="en-GB"/>
-              </w:rPr>
-              <w:t>_asked_animal_id</w:t>
+              <w:t>refuser_asked_animal_id</w:t>
+            </w:r>
+            <w:proofErr w:type="spellEnd"/>
+            <w:r>
+              <w:rPr>
+                <w:rFonts w:ascii="Arial" w:eastAsia="Times New Roman" w:hAnsi="Arial" w:cs="Arial"/>
+                <w:sz w:val="22"/>
+                <w:szCs w:val="22"/>
+                <w:lang w:eastAsia="en-GB"/>
+              </w:rPr>
+              <w:t xml:space="preserve"> }}</w:t>
+            </w:r>
+          </w:p>
+        </w:tc>
+      </w:tr>
+      <w:tr>
+        <w:trPr>
+          <w:trHeight w:val="458"/>
+        </w:trPr>
+        <w:tc>
+          <w:tcPr>
+            <w:tcW w:w="9206" w:type="dxa"/>
+            <w:tcBorders>
+              <w:top w:val="nil"/>
+              <w:left w:val="single" w:sz="6" w:space="0" w:color="000000"/>
+              <w:bottom w:val="single" w:sz="6" w:space="0" w:color="000000"/>
+              <w:right w:val="single" w:sz="6" w:space="0" w:color="000000"/>
+            </w:tcBorders>
+            <w:shd w:val="clear" w:color="auto" w:fill="auto"/>
+            <w:hideMark/>
+          </w:tcPr>
+          <w:p>
+            <w:pPr>
+              <w:textAlignment w:val="baseline"/>
+              <w:rPr>
+                <w:rFonts w:ascii="Arial" w:eastAsia="Times New Roman" w:hAnsi="Arial" w:cs="Arial"/>
+                <w:b/>
+                <w:sz w:val="22"/>
+                <w:szCs w:val="22"/>
+                <w:lang w:val="en-US" w:eastAsia="en-GB"/>
+              </w:rPr>
+            </w:pPr>
+            <w:r>
+              <w:rPr>
+                <w:rFonts w:ascii="Arial" w:eastAsia="Times New Roman" w:hAnsi="Arial" w:cs="Arial"/>
+                <w:b/>
+                <w:sz w:val="22"/>
+                <w:szCs w:val="22"/>
+                <w:lang w:val="en-US" w:eastAsia="en-GB"/>
+              </w:rPr>
+              <w:t>Did</w:t>
+            </w:r>
+            <w:r>
+              <w:rPr>
+                <w:rFonts w:ascii="Arial" w:eastAsia="Times New Roman" w:hAnsi="Arial" w:cs="Arial"/>
+                <w:b/>
+                <w:sz w:val="22"/>
+                <w:szCs w:val="22"/>
+                <w:lang w:val="en-US" w:eastAsia="en-GB"/>
+              </w:rPr>
+              <w:t xml:space="preserve"> </w:t>
+            </w:r>
+            <w:r>
+              <w:rPr>
+                <w:rFonts w:ascii="Arial" w:eastAsia="Times New Roman" w:hAnsi="Arial" w:cs="Arial"/>
+                <w:b/>
+                <w:sz w:val="22"/>
+                <w:szCs w:val="22"/>
+                <w:lang w:val="en-US" w:eastAsia="en-GB"/>
+              </w:rPr>
+              <w:t>refused person provide identification for their assistance animal</w:t>
+            </w:r>
+            <w:r>
+              <w:rPr>
+                <w:rFonts w:ascii="Arial" w:eastAsia="Times New Roman" w:hAnsi="Arial" w:cs="Arial"/>
+                <w:b/>
+                <w:sz w:val="22"/>
+                <w:szCs w:val="22"/>
+                <w:lang w:val="en-US" w:eastAsia="en-GB"/>
+              </w:rPr>
+              <w:t>? (If applicable)</w:t>
+            </w:r>
+          </w:p>
+          <w:p>
+            <w:pPr>
+              <w:spacing w:after="120"/>
+              <w:textAlignment w:val="baseline"/>
+              <w:rPr>
+                <w:rFonts w:ascii="Arial" w:eastAsia="Times New Roman" w:hAnsi="Arial" w:cs="Arial"/>
+                <w:sz w:val="22"/>
+                <w:szCs w:val="22"/>
+                <w:lang w:val="en-US" w:eastAsia="en-GB"/>
+              </w:rPr>
+            </w:pPr>
+            <w:r>
+              <w:rPr>
+                <w:rFonts w:ascii="Arial" w:eastAsia="Times New Roman" w:hAnsi="Arial" w:cs="Arial"/>
+                <w:sz w:val="22"/>
+                <w:szCs w:val="22"/>
+                <w:lang w:val="en-US" w:eastAsia="en-GB"/>
+              </w:rPr>
+              <w:t xml:space="preserve">{{ </w:t>
+            </w:r>
+            <w:proofErr w:type="spellStart"/>
+            <w:r>
+              <w:rPr>
+                <w:rFonts w:ascii="Arial" w:eastAsia="Times New Roman" w:hAnsi="Arial" w:cs="Arial"/>
+                <w:sz w:val="22"/>
+                <w:szCs w:val="22"/>
+                <w:lang w:val="en-US" w:eastAsia="en-GB"/>
+              </w:rPr>
+              <w:t>user_show_id</w:t>
+            </w:r>
+            <w:proofErr w:type="spellEnd"/>
+            <w:r>
+              <w:rPr>
+                <w:rFonts w:ascii="Arial" w:eastAsia="Times New Roman" w:hAnsi="Arial" w:cs="Arial"/>
+                <w:sz w:val="22"/>
+                <w:szCs w:val="22"/>
+                <w:lang w:val="en-US" w:eastAsia="en-GB"/>
+              </w:rPr>
+              <w:t xml:space="preserve"> }}</w:t>
+            </w:r>
+          </w:p>
+        </w:tc>
+      </w:tr>
+      <w:tr>
+        <w:trPr>
+          <w:trHeight w:val="65"/>
+        </w:trPr>
+        <w:tc>
+          <w:tcPr>
+            <w:tcW w:w="9206" w:type="dxa"/>
+            <w:tcBorders>
+              <w:top w:val="nil"/>
+              <w:left w:val="single" w:sz="6" w:space="0" w:color="000000"/>
+              <w:bottom w:val="single" w:sz="6" w:space="0" w:color="000000"/>
+              <w:right w:val="single" w:sz="6" w:space="0" w:color="000000"/>
+            </w:tcBorders>
+            <w:shd w:val="clear" w:color="auto" w:fill="auto"/>
+            <w:hideMark/>
+          </w:tcPr>
+          <w:p>
+            <w:pPr>
+              <w:textAlignment w:val="baseline"/>
+              <w:rPr>
+                <w:rFonts w:ascii="Arial" w:eastAsia="Times New Roman" w:hAnsi="Arial" w:cs="Arial"/>
+                <w:b/>
+                <w:sz w:val="22"/>
+                <w:szCs w:val="22"/>
+                <w:lang w:eastAsia="en-GB"/>
+              </w:rPr>
+            </w:pPr>
+            <w:r>
+              <w:rPr>
+                <w:rFonts w:ascii="Arial" w:eastAsia="Times New Roman" w:hAnsi="Arial" w:cs="Arial"/>
+                <w:b/>
+                <w:sz w:val="22"/>
+                <w:szCs w:val="22"/>
+                <w:lang w:val="en-US" w:eastAsia="en-GB"/>
+              </w:rPr>
+              <w:t xml:space="preserve">Did the driver give a reason for </w:t>
+            </w:r>
+            <w:r>
+              <w:rPr>
+                <w:rFonts w:ascii="Arial" w:eastAsia="Times New Roman" w:hAnsi="Arial" w:cs="Arial"/>
+                <w:b/>
+                <w:sz w:val="22"/>
+                <w:szCs w:val="22"/>
+                <w:lang w:val="en-US" w:eastAsia="en-GB"/>
+              </w:rPr>
+              <w:t xml:space="preserve">their </w:t>
+            </w:r>
+            <w:r>
+              <w:rPr>
+                <w:rFonts w:ascii="Arial" w:eastAsia="Times New Roman" w:hAnsi="Arial" w:cs="Arial"/>
+                <w:b/>
+                <w:sz w:val="22"/>
+                <w:szCs w:val="22"/>
+                <w:lang w:val="en-US" w:eastAsia="en-GB"/>
+              </w:rPr>
+              <w:t>refusal?</w:t>
+            </w:r>
+          </w:p>
+          <w:p>
+            <w:pPr>
+              <w:spacing w:after="120"/>
+              <w:textAlignment w:val="baseline"/>
+              <w:rPr>
+                <w:rFonts w:ascii="Arial" w:eastAsia="Times New Roman" w:hAnsi="Arial" w:cs="Arial"/>
+                <w:sz w:val="22"/>
+                <w:szCs w:val="22"/>
+                <w:lang w:eastAsia="en-GB"/>
+              </w:rPr>
+            </w:pPr>
+            <w:r>
+              <w:rPr>
+                <w:rFonts w:ascii="Arial" w:eastAsia="Times New Roman" w:hAnsi="Arial" w:cs="Arial"/>
+                <w:sz w:val="22"/>
+                <w:szCs w:val="22"/>
+                <w:lang w:eastAsia="en-GB"/>
+              </w:rPr>
+              <w:t xml:space="preserve">{{ </w:t>
+            </w:r>
+            <w:proofErr w:type="spellStart"/>
+            <w:r>
+              <w:rPr>
+                <w:rFonts w:ascii="Arial" w:eastAsia="Times New Roman" w:hAnsi="Arial" w:cs="Arial"/>
+                <w:sz w:val="22"/>
+                <w:szCs w:val="22"/>
+                <w:lang w:eastAsia="en-GB"/>
+              </w:rPr>
+              <w:t>FLN</w:t>
+            </w:r>
+            <w:r>
+              <w:rPr>
+                <w:rFonts w:ascii="Arial" w:eastAsia="Times New Roman" w:hAnsi="Arial" w:cs="Arial"/>
+                <w:sz w:val="22"/>
+                <w:szCs w:val="22"/>
+                <w:lang w:eastAsia="en-GB"/>
+              </w:rPr>
+              <w:t>refusal</w:t>
+            </w:r>
+            <w:r>
+              <w:rPr>
+                <w:rFonts w:ascii="Arial" w:eastAsia="Times New Roman" w:hAnsi="Arial" w:cs="Arial"/>
+                <w:sz w:val="22"/>
+                <w:szCs w:val="22"/>
+                <w:lang w:eastAsia="en-GB"/>
+              </w:rPr>
+              <w:t>_</w:t>
+            </w:r>
+            <w:r>
+              <w:rPr>
+                <w:rFonts w:ascii="Arial" w:eastAsia="Times New Roman" w:hAnsi="Arial" w:cs="Arial"/>
+                <w:sz w:val="22"/>
+                <w:szCs w:val="22"/>
+                <w:lang w:eastAsia="en-GB"/>
+              </w:rPr>
+              <w:t>reason</w:t>
+            </w:r>
+            <w:proofErr w:type="spellEnd"/>
+            <w:r>
+              <w:rPr>
+                <w:rFonts w:ascii="Arial" w:eastAsia="Times New Roman" w:hAnsi="Arial" w:cs="Arial"/>
+                <w:sz w:val="22"/>
+                <w:szCs w:val="22"/>
+                <w:lang w:eastAsia="en-GB"/>
+              </w:rPr>
+              <w:t xml:space="preserve"> }}</w:t>
+            </w:r>
+          </w:p>
+        </w:tc>
+      </w:tr>
+      <w:tr>
+        <w:trPr>
+          <w:trHeight w:val="65"/>
+        </w:trPr>
+        <w:tc>
+          <w:tcPr>
+            <w:tcW w:w="9206" w:type="dxa"/>
+            <w:tcBorders>
+              <w:top w:val="nil"/>
+              <w:left w:val="single" w:sz="6" w:space="0" w:color="000000"/>
+              <w:bottom w:val="single" w:sz="6" w:space="0" w:color="000000"/>
+              <w:right w:val="single" w:sz="6" w:space="0" w:color="000000"/>
+            </w:tcBorders>
+            <w:shd w:val="clear" w:color="auto" w:fill="auto"/>
+          </w:tcPr>
+          <w:p>
+            <w:pPr>
+              <w:textAlignment w:val="baseline"/>
+              <w:rPr>
+                <w:rFonts w:ascii="Arial" w:eastAsia="Times New Roman" w:hAnsi="Arial" w:cs="Arial"/>
+                <w:b/>
+                <w:sz w:val="22"/>
+                <w:szCs w:val="22"/>
+                <w:lang w:eastAsia="en-GB"/>
+              </w:rPr>
+            </w:pPr>
+            <w:r>
+              <w:rPr>
+                <w:rFonts w:ascii="Arial" w:eastAsia="Times New Roman" w:hAnsi="Arial" w:cs="Arial"/>
+                <w:b/>
+                <w:sz w:val="22"/>
+                <w:szCs w:val="22"/>
+                <w:lang w:eastAsia="en-GB"/>
+              </w:rPr>
+              <w:t>Why did the dr</w:t>
+            </w:r>
+            <w:r>
+              <w:rPr>
+                <w:rFonts w:ascii="Arial" w:eastAsia="Times New Roman" w:hAnsi="Arial" w:cs="Arial"/>
+                <w:b/>
+                <w:sz w:val="22"/>
+                <w:szCs w:val="22"/>
+                <w:lang w:eastAsia="en-GB"/>
+              </w:rPr>
+              <w:t>iver refuse you? (If applicable)</w:t>
+            </w:r>
+          </w:p>
+          <w:p>
+            <w:pPr>
+              <w:spacing w:after="120"/>
+              <w:textAlignment w:val="baseline"/>
+              <w:rPr>
+                <w:rFonts w:ascii="Arial" w:eastAsia="Times New Roman" w:hAnsi="Arial" w:cs="Arial"/>
+                <w:sz w:val="22"/>
+                <w:szCs w:val="22"/>
+                <w:lang w:eastAsia="en-GB"/>
+              </w:rPr>
+            </w:pPr>
+            <w:r>
+              <w:rPr>
+                <w:rFonts w:ascii="Arial" w:eastAsia="Times New Roman" w:hAnsi="Arial" w:cs="Arial"/>
+                <w:sz w:val="22"/>
+                <w:szCs w:val="22"/>
+                <w:lang w:eastAsia="en-GB"/>
+              </w:rPr>
+              <w:t xml:space="preserve">{{ </w:t>
+            </w:r>
+            <w:proofErr w:type="spellStart"/>
+            <w:r>
+              <w:rPr>
+                <w:rFonts w:ascii="Arial" w:eastAsia="Times New Roman" w:hAnsi="Arial" w:cs="Arial"/>
+                <w:sz w:val="22"/>
+                <w:szCs w:val="22"/>
+                <w:lang w:eastAsia="en-GB"/>
+              </w:rPr>
+              <w:t>driver_statement</w:t>
             </w:r>
             <w:proofErr w:type="spellEnd"/>
             <w:r>
@@ -1160,6 +1417,7 @@
               <w:textAlignment w:val="baseline"/>
               <w:rPr>
                 <w:rFonts w:ascii="Arial" w:eastAsia="Times New Roman" w:hAnsi="Arial" w:cs="Arial"/>
+                <w:b/>
                 <w:sz w:val="22"/>
                 <w:szCs w:val="22"/>
                 <w:lang w:val="en-US" w:eastAsia="en-GB"/>
@@ -1168,15 +1426,24 @@
             <w:r>
               <w:rPr>
                 <w:rFonts w:ascii="Arial" w:eastAsia="Times New Roman" w:hAnsi="Arial" w:cs="Arial"/>
-                <w:sz w:val="22"/>
-                <w:szCs w:val="22"/>
-                <w:lang w:val="en-US" w:eastAsia="en-GB"/>
-              </w:rPr>
-              <w:t>Did refused person provide identification for their assistance animal?</w:t>
+                <w:b/>
+                <w:sz w:val="22"/>
+                <w:szCs w:val="22"/>
+                <w:lang w:val="en-US" w:eastAsia="en-GB"/>
+              </w:rPr>
+              <w:t>Evidence supporting the refusal:</w:t>
             </w:r>
           </w:p>
           <w:p>
             <w:pPr>
+              <w:pBdr>
+                <w:top w:val="single" w:sz="6" w:space="0" w:color="000000"/>
+                <w:left w:val="single" w:sz="6" w:space="0" w:color="000000"/>
+                <w:bottom w:val="single" w:sz="6" w:space="0" w:color="000000"/>
+                <w:right w:val="single" w:sz="6" w:space="0" w:color="000000"/>
+              </w:pBdr>
+              <w:spacing w:before="240" w:after="240"/>
+              <w:jc w:val="center"/>
               <w:textAlignment w:val="baseline"/>
               <w:rPr>
                 <w:rFonts w:ascii="Arial" w:eastAsia="Times New Roman" w:hAnsi="Arial" w:cs="Arial"/>
@@ -1185,15 +1452,14 @@
                 <w:lang w:eastAsia="en-GB"/>
               </w:rPr>
             </w:pPr>
-            <w:proofErr w:type="gramStart"/>
-            <w:r>
-              <w:rPr>
-                <w:rFonts w:ascii="Arial" w:eastAsia="Times New Roman" w:hAnsi="Arial" w:cs="Arial"/>
-                <w:sz w:val="22"/>
-                <w:szCs w:val="22"/>
-                <w:lang w:val="en-US" w:eastAsia="en-GB"/>
-              </w:rPr>
-              <w:t xml:space="preserve">{{ </w:t>
+            <w:r>
+              <w:rPr>
+                <w:rFonts w:ascii="Arial" w:eastAsia="Times New Roman" w:hAnsi="Arial" w:cs="Arial"/>
+                <w:sz w:val="22"/>
+                <w:szCs w:val="22"/>
+                <w:lang w:eastAsia="en-GB"/>
+              </w:rPr>
+              <w:t xml:space="preserve">{%p for </w:t>
             </w:r>
             <w:proofErr w:type="spellStart"/>
             <w:r>
@@ -1201,19 +1467,9 @@
                 <w:rFonts w:ascii="Arial" w:eastAsia="Times New Roman" w:hAnsi="Arial" w:cs="Arial"/>
                 <w:sz w:val="22"/>
                 <w:szCs w:val="22"/>
-                <w:lang w:val="en-US" w:eastAsia="en-GB"/>
-              </w:rPr>
-              <w:t>user</w:t>
-            </w:r>
-            <w:proofErr w:type="gramEnd"/>
-            <w:r>
-              <w:rPr>
-                <w:rFonts w:ascii="Arial" w:eastAsia="Times New Roman" w:hAnsi="Arial" w:cs="Arial"/>
-                <w:sz w:val="22"/>
-                <w:szCs w:val="22"/>
-                <w:lang w:val="en-US" w:eastAsia="en-GB"/>
-              </w:rPr>
-              <w:t>_show_id</w:t>
+                <w:lang w:eastAsia="en-GB"/>
+              </w:rPr>
+              <w:t>FLNfile</w:t>
             </w:r>
             <w:proofErr w:type="spellEnd"/>
             <w:r>
@@ -1221,13 +1477,41 @@
                 <w:rFonts w:ascii="Arial" w:eastAsia="Times New Roman" w:hAnsi="Arial" w:cs="Arial"/>
                 <w:sz w:val="22"/>
                 <w:szCs w:val="22"/>
-                <w:lang w:val="en-US" w:eastAsia="en-GB"/>
-              </w:rPr>
-              <w:t xml:space="preserve"> }}</w:t>
+                <w:lang w:eastAsia="en-GB"/>
+              </w:rPr>
+              <w:t xml:space="preserve"> in </w:t>
+            </w:r>
+            <w:proofErr w:type="spellStart"/>
+            <w:r>
+              <w:rPr>
+                <w:rFonts w:ascii="Arial" w:eastAsia="Times New Roman" w:hAnsi="Arial" w:cs="Arial"/>
+                <w:sz w:val="22"/>
+                <w:szCs w:val="22"/>
+                <w:lang w:eastAsia="en-GB"/>
+              </w:rPr>
+              <w:t>uploaded_files</w:t>
+            </w:r>
+            <w:proofErr w:type="spellEnd"/>
+            <w:r>
+              <w:rPr>
+                <w:rFonts w:ascii="Arial" w:eastAsia="Times New Roman" w:hAnsi="Arial" w:cs="Arial"/>
+                <w:sz w:val="22"/>
+                <w:szCs w:val="22"/>
+                <w:lang w:eastAsia="en-GB"/>
+              </w:rPr>
+              <w:t xml:space="preserve"> %}</w:t>
             </w:r>
           </w:p>
           <w:p>
             <w:pPr>
+              <w:pBdr>
+                <w:top w:val="single" w:sz="6" w:space="0" w:color="000000"/>
+                <w:left w:val="single" w:sz="6" w:space="0" w:color="000000"/>
+                <w:bottom w:val="single" w:sz="6" w:space="0" w:color="000000"/>
+                <w:right w:val="single" w:sz="6" w:space="0" w:color="000000"/>
+              </w:pBdr>
+              <w:spacing w:before="240" w:after="240"/>
+              <w:jc w:val="center"/>
               <w:textAlignment w:val="baseline"/>
               <w:rPr>
                 <w:rFonts w:ascii="Arial" w:eastAsia="Times New Roman" w:hAnsi="Arial" w:cs="Arial"/>
@@ -1236,53 +1520,53 @@
                 <w:lang w:eastAsia="en-GB"/>
               </w:rPr>
             </w:pPr>
-          </w:p>
-        </w:tc>
-      </w:tr>
-      <w:tr>
-        <w:trPr>
-          <w:trHeight w:val="1112"/>
-        </w:trPr>
-        <w:tc>
-          <w:tcPr>
-            <w:tcW w:w="9206" w:type="dxa"/>
-            <w:tcBorders>
-              <w:top w:val="nil"/>
-              <w:left w:val="single" w:sz="6" w:space="0" w:color="000000"/>
-              <w:bottom w:val="single" w:sz="6" w:space="0" w:color="000000"/>
-              <w:right w:val="single" w:sz="6" w:space="0" w:color="000000"/>
-            </w:tcBorders>
-            <w:shd w:val="clear" w:color="auto" w:fill="auto"/>
-            <w:hideMark/>
-          </w:tcPr>
-          <w:p>
-            <w:pPr>
-              <w:textAlignment w:val="baseline"/>
-              <w:rPr>
-                <w:rFonts w:ascii="Arial" w:eastAsia="Times New Roman" w:hAnsi="Arial" w:cs="Arial"/>
-                <w:sz w:val="22"/>
-                <w:szCs w:val="22"/>
-                <w:lang w:eastAsia="en-GB"/>
-              </w:rPr>
-            </w:pPr>
-            <w:r>
-              <w:rPr>
-                <w:rFonts w:ascii="Arial" w:eastAsia="Times New Roman" w:hAnsi="Arial" w:cs="Arial"/>
-                <w:sz w:val="22"/>
-                <w:szCs w:val="22"/>
-                <w:lang w:val="en-US" w:eastAsia="en-GB"/>
-              </w:rPr>
-              <w:t>Did the driver give a reason for refusal? If so, why?</w:t>
+            <w:r>
+              <w:rPr>
+                <w:rFonts w:ascii="Arial" w:eastAsia="Times New Roman" w:hAnsi="Arial" w:cs="Arial"/>
+                <w:sz w:val="22"/>
+                <w:szCs w:val="22"/>
+                <w:lang w:eastAsia="en-GB"/>
+              </w:rPr>
+              <w:t xml:space="preserve">{{ </w:t>
+            </w:r>
+            <w:proofErr w:type="spellStart"/>
+            <w:r>
+              <w:rPr>
+                <w:rFonts w:ascii="Arial" w:eastAsia="Times New Roman" w:hAnsi="Arial" w:cs="Arial"/>
+                <w:sz w:val="22"/>
+                <w:szCs w:val="22"/>
+                <w:lang w:eastAsia="en-GB"/>
+              </w:rPr>
+              <w:t>FLNfile</w:t>
+            </w:r>
+            <w:proofErr w:type="spellEnd"/>
+            <w:r>
+              <w:rPr>
+                <w:rFonts w:ascii="Arial" w:eastAsia="Times New Roman" w:hAnsi="Arial" w:cs="Arial"/>
+                <w:sz w:val="22"/>
+                <w:szCs w:val="22"/>
+                <w:lang w:eastAsia="en-GB"/>
+              </w:rPr>
+              <w:t xml:space="preserve"> }}</w:t>
             </w:r>
           </w:p>
           <w:p>
             <w:pPr>
+              <w:pBdr>
+                <w:top w:val="single" w:sz="6" w:space="0" w:color="000000"/>
+                <w:left w:val="single" w:sz="6" w:space="0" w:color="000000"/>
+                <w:bottom w:val="single" w:sz="6" w:space="0" w:color="000000"/>
+                <w:right w:val="single" w:sz="6" w:space="0" w:color="000000"/>
+              </w:pBdr>
+              <w:spacing w:before="240" w:after="240"/>
+              <w:jc w:val="center"/>
               <w:textAlignment w:val="baseline"/>
               <w:rPr>
                 <w:rFonts w:ascii="Arial" w:eastAsia="Times New Roman" w:hAnsi="Arial" w:cs="Arial"/>
-                <w:sz w:val="22"/>
-                <w:szCs w:val="22"/>
-                <w:lang w:eastAsia="en-GB"/>
+                <w:b/>
+                <w:sz w:val="22"/>
+                <w:szCs w:val="22"/>
+                <w:lang w:val="en-US" w:eastAsia="en-GB"/>
               </w:rPr>
             </w:pPr>
             <w:r>
@@ -1292,17 +1576,7 @@
                 <w:szCs w:val="22"/>
                 <w:lang w:eastAsia="en-GB"/>
               </w:rPr>
-              <w:t> </w:t>
-            </w:r>
-            <w:proofErr w:type="gramStart"/>
-            <w:r>
-              <w:rPr>
-                <w:rFonts w:ascii="Arial" w:eastAsia="Times New Roman" w:hAnsi="Arial" w:cs="Arial"/>
-                <w:sz w:val="22"/>
-                <w:szCs w:val="22"/>
-                <w:lang w:eastAsia="en-GB"/>
-              </w:rPr>
-              <w:t xml:space="preserve">{{ </w:t>
+              <w:t xml:space="preserve">{%p </w:t>
             </w:r>
             <w:proofErr w:type="spellStart"/>
             <w:r>
@@ -1312,35 +1586,7 @@
                 <w:szCs w:val="22"/>
                 <w:lang w:eastAsia="en-GB"/>
               </w:rPr>
-              <w:t>FLN</w:t>
-            </w:r>
-            <w:r>
-              <w:rPr>
-                <w:rFonts w:ascii="Arial" w:eastAsia="Times New Roman" w:hAnsi="Arial" w:cs="Arial"/>
-                <w:sz w:val="22"/>
-                <w:szCs w:val="22"/>
-                <w:lang w:eastAsia="en-GB"/>
-              </w:rPr>
-              <w:t>refusal</w:t>
-            </w:r>
-            <w:proofErr w:type="gramEnd"/>
-            <w:r>
-              <w:rPr>
-                <w:rFonts w:ascii="Arial" w:eastAsia="Times New Roman" w:hAnsi="Arial" w:cs="Arial"/>
-                <w:sz w:val="22"/>
-                <w:szCs w:val="22"/>
-                <w:lang w:eastAsia="en-GB"/>
-              </w:rPr>
-              <w:t>_</w:t>
-            </w:r>
-            <w:r>
-              <w:rPr>
-                <w:rFonts w:ascii="Arial" w:eastAsia="Times New Roman" w:hAnsi="Arial" w:cs="Arial"/>
-                <w:sz w:val="22"/>
-                <w:szCs w:val="22"/>
-                <w:lang w:eastAsia="en-GB"/>
-              </w:rPr>
-              <w:t>reason</w:t>
+              <w:t>endfor</w:t>
             </w:r>
             <w:proofErr w:type="spellEnd"/>
             <w:r>
@@ -1350,205 +1596,12 @@
                 <w:szCs w:val="22"/>
                 <w:lang w:eastAsia="en-GB"/>
               </w:rPr>
-              <w:t xml:space="preserve"> }}</w:t>
-            </w:r>
-          </w:p>
-          <w:p>
-            <w:pPr>
-              <w:textAlignment w:val="baseline"/>
-              <w:rPr>
-                <w:rFonts w:ascii="Arial" w:eastAsia="Times New Roman" w:hAnsi="Arial" w:cs="Arial"/>
-                <w:sz w:val="22"/>
-                <w:szCs w:val="22"/>
-                <w:lang w:eastAsia="en-GB"/>
-              </w:rPr>
-            </w:pPr>
-            <w:r>
-              <w:rPr>
-                <w:rFonts w:ascii="Arial" w:eastAsia="Times New Roman" w:hAnsi="Arial" w:cs="Arial"/>
-                <w:sz w:val="22"/>
-                <w:szCs w:val="22"/>
-                <w:lang w:eastAsia="en-GB"/>
-              </w:rPr>
-              <w:t> </w:t>
-            </w:r>
-          </w:p>
-          <w:p>
-            <w:pPr>
-              <w:textAlignment w:val="baseline"/>
-              <w:rPr>
-                <w:rFonts w:ascii="Arial" w:eastAsia="Times New Roman" w:hAnsi="Arial" w:cs="Arial"/>
-                <w:sz w:val="22"/>
-                <w:szCs w:val="22"/>
-                <w:lang w:eastAsia="en-GB"/>
-              </w:rPr>
-            </w:pPr>
-            <w:r>
-              <w:rPr>
-                <w:rFonts w:ascii="Arial" w:eastAsia="Times New Roman" w:hAnsi="Arial" w:cs="Arial"/>
-                <w:sz w:val="22"/>
-                <w:szCs w:val="22"/>
-                <w:lang w:eastAsia="en-GB"/>
-              </w:rPr>
-              <w:t> </w:t>
-            </w:r>
-          </w:p>
-        </w:tc>
-      </w:tr>
-      <w:tr>
-        <w:tc>
-          <w:tcPr>
-            <w:tcW w:w="9206" w:type="dxa"/>
-            <w:tcBorders>
-              <w:top w:val="nil"/>
-              <w:left w:val="single" w:sz="6" w:space="0" w:color="000000"/>
-              <w:bottom w:val="single" w:sz="6" w:space="0" w:color="000000"/>
-              <w:right w:val="single" w:sz="6" w:space="0" w:color="000000"/>
-            </w:tcBorders>
-            <w:shd w:val="clear" w:color="auto" w:fill="auto"/>
-            <w:hideMark/>
-          </w:tcPr>
-          <w:p>
-            <w:pPr>
-              <w:textAlignment w:val="baseline"/>
-              <w:rPr>
-                <w:rFonts w:ascii="Arial" w:eastAsia="Times New Roman" w:hAnsi="Arial" w:cs="Arial"/>
-                <w:sz w:val="22"/>
-                <w:szCs w:val="22"/>
-                <w:lang w:eastAsia="en-GB"/>
-              </w:rPr>
-            </w:pPr>
-            <w:r>
-              <w:rPr>
-                <w:rFonts w:ascii="Arial" w:eastAsia="Times New Roman" w:hAnsi="Arial" w:cs="Arial"/>
-                <w:sz w:val="22"/>
-                <w:szCs w:val="22"/>
-                <w:lang w:val="en-US" w:eastAsia="en-GB"/>
-              </w:rPr>
-              <w:t>Evidence supporting the refusal:</w:t>
-            </w:r>
-            <w:r>
-              <w:rPr>
-                <w:rFonts w:ascii="Arial" w:eastAsia="Times New Roman" w:hAnsi="Arial" w:cs="Arial"/>
-                <w:sz w:val="22"/>
-                <w:szCs w:val="22"/>
-                <w:lang w:eastAsia="en-GB"/>
-              </w:rPr>
-              <w:t> </w:t>
-            </w:r>
-          </w:p>
-          <w:p>
-            <w:pPr>
-              <w:textAlignment w:val="baseline"/>
-              <w:rPr>
-                <w:rFonts w:ascii="Arial" w:eastAsia="Times New Roman" w:hAnsi="Arial" w:cs="Arial"/>
-                <w:sz w:val="22"/>
-                <w:szCs w:val="22"/>
-                <w:lang w:eastAsia="en-GB"/>
-              </w:rPr>
-            </w:pPr>
-            <w:r>
-              <w:rPr>
-                <w:rFonts w:ascii="Arial" w:eastAsia="Times New Roman" w:hAnsi="Arial" w:cs="Arial"/>
-                <w:sz w:val="22"/>
-                <w:szCs w:val="22"/>
-                <w:lang w:eastAsia="en-GB"/>
-              </w:rPr>
-              <w:t> </w:t>
-            </w:r>
-            <w:proofErr w:type="gramStart"/>
-            <w:r>
-              <w:rPr>
-                <w:rFonts w:ascii="Arial" w:eastAsia="Times New Roman" w:hAnsi="Arial" w:cs="Arial"/>
-                <w:sz w:val="22"/>
-                <w:szCs w:val="22"/>
-                <w:lang w:eastAsia="en-GB"/>
-              </w:rPr>
-              <w:t xml:space="preserve">{{ </w:t>
-            </w:r>
-            <w:proofErr w:type="spellStart"/>
-            <w:r>
-              <w:rPr>
-                <w:rFonts w:ascii="Arial" w:eastAsia="Times New Roman" w:hAnsi="Arial" w:cs="Arial"/>
-                <w:sz w:val="22"/>
-                <w:szCs w:val="22"/>
-                <w:lang w:eastAsia="en-GB"/>
-              </w:rPr>
-              <w:t>uploaded</w:t>
-            </w:r>
-            <w:proofErr w:type="gramEnd"/>
-            <w:r>
-              <w:rPr>
-                <w:rFonts w:ascii="Arial" w:eastAsia="Times New Roman" w:hAnsi="Arial" w:cs="Arial"/>
-                <w:sz w:val="22"/>
-                <w:szCs w:val="22"/>
-                <w:lang w:eastAsia="en-GB"/>
-              </w:rPr>
-              <w:t>_files</w:t>
-            </w:r>
-            <w:proofErr w:type="spellEnd"/>
-            <w:r>
-              <w:rPr>
-                <w:rFonts w:ascii="Arial" w:eastAsia="Times New Roman" w:hAnsi="Arial" w:cs="Arial"/>
-                <w:sz w:val="22"/>
-                <w:szCs w:val="22"/>
-                <w:lang w:eastAsia="en-GB"/>
-              </w:rPr>
-              <w:t xml:space="preserve"> }}</w:t>
-            </w:r>
-          </w:p>
-          <w:p>
-            <w:pPr>
-              <w:textAlignment w:val="baseline"/>
-              <w:rPr>
-                <w:rFonts w:ascii="Arial" w:eastAsia="Times New Roman" w:hAnsi="Arial" w:cs="Arial"/>
-                <w:sz w:val="22"/>
-                <w:szCs w:val="22"/>
-                <w:lang w:eastAsia="en-GB"/>
-              </w:rPr>
-            </w:pPr>
-            <w:r>
-              <w:rPr>
-                <w:rFonts w:ascii="Arial" w:eastAsia="Times New Roman" w:hAnsi="Arial" w:cs="Arial"/>
-                <w:sz w:val="22"/>
-                <w:szCs w:val="22"/>
-                <w:lang w:eastAsia="en-GB"/>
-              </w:rPr>
-              <w:t> </w:t>
-            </w:r>
-          </w:p>
-          <w:p>
-            <w:pPr>
-              <w:textAlignment w:val="baseline"/>
-              <w:rPr>
-                <w:rFonts w:ascii="Arial" w:eastAsia="Times New Roman" w:hAnsi="Arial" w:cs="Arial"/>
-                <w:sz w:val="22"/>
-                <w:szCs w:val="22"/>
-                <w:lang w:eastAsia="en-GB"/>
-              </w:rPr>
-            </w:pPr>
-            <w:r>
-              <w:rPr>
-                <w:rFonts w:ascii="Arial" w:eastAsia="Times New Roman" w:hAnsi="Arial" w:cs="Arial"/>
-                <w:sz w:val="22"/>
-                <w:szCs w:val="22"/>
-                <w:lang w:eastAsia="en-GB"/>
-              </w:rPr>
-              <w:t> </w:t>
+              <w:t xml:space="preserve"> %}</w:t>
             </w:r>
           </w:p>
         </w:tc>
       </w:tr>
     </w:tbl>
-    <w:p>
-      <w:pPr>
-        <w:rPr>
-          <w:rFonts w:ascii="Arial" w:hAnsi="Arial" w:cs="Arial"/>
-          <w:sz w:val="22"/>
-          <w:szCs w:val="22"/>
-        </w:rPr>
-      </w:pPr>
-    </w:p>
     <w:p>
       <w:pPr>
         <w:rPr>
@@ -1567,10 +1620,6 @@
           <w:bottom w:val="outset" w:sz="6" w:space="0" w:color="auto"/>
           <w:right w:val="outset" w:sz="6" w:space="0" w:color="auto"/>
         </w:tblBorders>
-        <w:tblCellMar>
-          <w:left w:w="0" w:type="dxa"/>
-          <w:right w:w="0" w:type="dxa"/>
-        </w:tblCellMar>
         <w:tblLook w:val="04A0" w:firstRow="1" w:lastRow="0" w:firstColumn="1" w:lastColumn="0" w:noHBand="0" w:noVBand="1"/>
       </w:tblPr>
       <w:tblGrid>
@@ -1610,15 +1659,6 @@
               </w:rPr>
               <w:t>REPORTER INFORMATION</w:t>
             </w:r>
-            <w:r>
-              <w:rPr>
-                <w:rFonts w:ascii="Arial" w:eastAsia="Times New Roman" w:hAnsi="Arial" w:cs="Arial"/>
-                <w:sz w:val="22"/>
-                <w:szCs w:val="22"/>
-                <w:lang w:eastAsia="en-GB"/>
-              </w:rPr>
-              <w:t> </w:t>
-            </w:r>
           </w:p>
           <w:p>
             <w:pPr>
@@ -1668,93 +1708,17 @@
             <w:r>
               <w:rPr>
                 <w:rFonts w:ascii="Arial" w:eastAsia="Times New Roman" w:hAnsi="Arial" w:cs="Arial"/>
-                <w:sz w:val="22"/>
-                <w:szCs w:val="22"/>
-                <w:lang w:val="en-US" w:eastAsia="en-GB"/>
-              </w:rPr>
-              <w:t>Individual submitting the report (print name):</w:t>
-            </w:r>
-            <w:r>
-              <w:rPr>
-                <w:rFonts w:ascii="Arial" w:eastAsia="Times New Roman" w:hAnsi="Arial" w:cs="Arial"/>
-                <w:sz w:val="22"/>
-                <w:szCs w:val="22"/>
-                <w:lang w:eastAsia="en-GB"/>
-              </w:rPr>
-              <w:t> </w:t>
-            </w:r>
-            <w:proofErr w:type="gramStart"/>
-            <w:r>
-              <w:rPr>
-                <w:rFonts w:ascii="Arial" w:eastAsia="Times New Roman" w:hAnsi="Arial" w:cs="Arial"/>
-                <w:sz w:val="22"/>
-                <w:szCs w:val="22"/>
-                <w:lang w:eastAsia="en-GB"/>
-              </w:rPr>
-              <w:t xml:space="preserve">{{ </w:t>
-            </w:r>
-            <w:proofErr w:type="spellStart"/>
-            <w:r>
-              <w:rPr>
-                <w:rFonts w:ascii="Arial" w:eastAsia="Times New Roman" w:hAnsi="Arial" w:cs="Arial"/>
-                <w:sz w:val="22"/>
-                <w:szCs w:val="22"/>
-                <w:lang w:eastAsia="en-GB"/>
-              </w:rPr>
-              <w:t>FLN</w:t>
-            </w:r>
-            <w:r>
-              <w:rPr>
-                <w:rFonts w:ascii="Arial" w:eastAsia="Times New Roman" w:hAnsi="Arial" w:cs="Arial"/>
-                <w:sz w:val="22"/>
-                <w:szCs w:val="22"/>
-                <w:lang w:eastAsia="en-GB"/>
-              </w:rPr>
-              <w:t>reporter</w:t>
-            </w:r>
-            <w:proofErr w:type="gramEnd"/>
-            <w:r>
-              <w:rPr>
-                <w:rFonts w:ascii="Arial" w:eastAsia="Times New Roman" w:hAnsi="Arial" w:cs="Arial"/>
-                <w:sz w:val="22"/>
-                <w:szCs w:val="22"/>
-                <w:lang w:eastAsia="en-GB"/>
-              </w:rPr>
-              <w:t>_firstname</w:t>
-            </w:r>
-            <w:proofErr w:type="spellEnd"/>
-            <w:r>
-              <w:rPr>
-                <w:rFonts w:ascii="Arial" w:eastAsia="Times New Roman" w:hAnsi="Arial" w:cs="Arial"/>
-                <w:sz w:val="22"/>
-                <w:szCs w:val="22"/>
-                <w:lang w:eastAsia="en-GB"/>
-              </w:rPr>
-              <w:t xml:space="preserve"> }} {{ </w:t>
-            </w:r>
-            <w:proofErr w:type="spellStart"/>
-            <w:r>
-              <w:rPr>
-                <w:rFonts w:ascii="Arial" w:eastAsia="Times New Roman" w:hAnsi="Arial" w:cs="Arial"/>
-                <w:sz w:val="22"/>
-                <w:szCs w:val="22"/>
-                <w:lang w:eastAsia="en-GB"/>
-              </w:rPr>
-              <w:t>FLNreporter_lastname</w:t>
-            </w:r>
-            <w:proofErr w:type="spellEnd"/>
-            <w:r>
-              <w:rPr>
-                <w:rFonts w:ascii="Arial" w:eastAsia="Times New Roman" w:hAnsi="Arial" w:cs="Arial"/>
-                <w:sz w:val="22"/>
-                <w:szCs w:val="22"/>
-                <w:lang w:eastAsia="en-GB"/>
-              </w:rPr>
-              <w:t xml:space="preserve"> }}</w:t>
+                <w:b/>
+                <w:sz w:val="22"/>
+                <w:szCs w:val="22"/>
+                <w:lang w:val="en-US" w:eastAsia="en-GB"/>
+              </w:rPr>
+              <w:t>Individual submitting the report:</w:t>
             </w:r>
           </w:p>
           <w:p>
             <w:pPr>
+              <w:spacing w:after="120"/>
               <w:textAlignment w:val="baseline"/>
               <w:rPr>
                 <w:rFonts w:ascii="Arial" w:eastAsia="Times New Roman" w:hAnsi="Arial" w:cs="Arial"/>
@@ -1770,7 +1734,56 @@
                 <w:szCs w:val="22"/>
                 <w:lang w:eastAsia="en-GB"/>
               </w:rPr>
-              <w:t> </w:t>
+              <w:t xml:space="preserve">{{ </w:t>
+            </w:r>
+            <w:proofErr w:type="spellStart"/>
+            <w:r>
+              <w:rPr>
+                <w:rFonts w:ascii="Arial" w:eastAsia="Times New Roman" w:hAnsi="Arial" w:cs="Arial"/>
+                <w:sz w:val="22"/>
+                <w:szCs w:val="22"/>
+                <w:lang w:eastAsia="en-GB"/>
+              </w:rPr>
+              <w:t>FLN</w:t>
+            </w:r>
+            <w:r>
+              <w:rPr>
+                <w:rFonts w:ascii="Arial" w:eastAsia="Times New Roman" w:hAnsi="Arial" w:cs="Arial"/>
+                <w:sz w:val="22"/>
+                <w:szCs w:val="22"/>
+                <w:lang w:eastAsia="en-GB"/>
+              </w:rPr>
+              <w:t>reporter_firstname</w:t>
+            </w:r>
+            <w:proofErr w:type="spellEnd"/>
+            <w:r>
+              <w:rPr>
+                <w:rFonts w:ascii="Arial" w:eastAsia="Times New Roman" w:hAnsi="Arial" w:cs="Arial"/>
+                <w:sz w:val="22"/>
+                <w:szCs w:val="22"/>
+                <w:lang w:eastAsia="en-GB"/>
+              </w:rPr>
+              <w:t xml:space="preserve"> }} {{ </w:t>
+            </w:r>
+            <w:proofErr w:type="spellStart"/>
+            <w:r>
+              <w:rPr>
+                <w:rFonts w:ascii="Arial" w:eastAsia="Times New Roman" w:hAnsi="Arial" w:cs="Arial"/>
+                <w:sz w:val="22"/>
+                <w:szCs w:val="22"/>
+                <w:lang w:eastAsia="en-GB"/>
+              </w:rPr>
+              <w:t>FLNreporter_lastname</w:t>
+            </w:r>
+            <w:proofErr w:type="spellEnd"/>
+            <w:r>
+              <w:rPr>
+                <w:rFonts w:ascii="Arial" w:eastAsia="Times New Roman" w:hAnsi="Arial" w:cs="Arial"/>
+                <w:sz w:val="22"/>
+                <w:szCs w:val="22"/>
+                <w:lang w:eastAsia="en-GB"/>
+              </w:rPr>
+              <w:t xml:space="preserve"> }}</w:t>
             </w:r>
           </w:p>
         </w:tc>
@@ -1801,21 +1814,25 @@
             <w:r>
               <w:rPr>
                 <w:rFonts w:ascii="Arial" w:eastAsia="Times New Roman" w:hAnsi="Arial" w:cs="Arial"/>
+                <w:b/>
                 <w:sz w:val="22"/>
                 <w:szCs w:val="22"/>
                 <w:lang w:val="en-US" w:eastAsia="en-GB"/>
               </w:rPr>
               <w:t>Relation to individual involved in incident:</w:t>
             </w:r>
-            <w:r>
-              <w:rPr>
-                <w:rFonts w:ascii="Arial" w:eastAsia="Times New Roman" w:hAnsi="Arial" w:cs="Arial"/>
-                <w:sz w:val="22"/>
-                <w:szCs w:val="22"/>
-                <w:lang w:eastAsia="en-GB"/>
-              </w:rPr>
-              <w:t> </w:t>
-            </w:r>
+          </w:p>
+          <w:p>
+            <w:pPr>
+              <w:spacing w:after="120"/>
+              <w:textAlignment w:val="baseline"/>
+              <w:rPr>
+                <w:rFonts w:ascii="Arial" w:eastAsia="Times New Roman" w:hAnsi="Arial" w:cs="Arial"/>
+                <w:sz w:val="22"/>
+                <w:szCs w:val="22"/>
+                <w:lang w:eastAsia="en-GB"/>
+              </w:rPr>
+            </w:pPr>
             <w:r>
               <w:rPr>
                 <w:rFonts w:ascii="Arial" w:eastAsia="Times New Roman" w:hAnsi="Arial" w:cs="Arial"/>
@@ -1849,172 +1866,44 @@
         </w:tc>
       </w:tr>
     </w:tbl>
-    <w:p/>
-    <w:p/>
-    <w:p/>
-    <w:p/>
     <w:p>
       <w:pPr>
-        <w:rPr>
-          <w:rFonts w:ascii="Calibri" w:eastAsia="Times New Roman" w:hAnsi="Calibri" w:cs="Calibri"/>
-          <w:b/>
-          <w:bCs/>
-          <w:sz w:val="22"/>
-          <w:szCs w:val="22"/>
-          <w:shd w:val="clear" w:color="auto" w:fill="FFFFFF"/>
-          <w:lang w:val="en-US" w:eastAsia="en-GB"/>
-        </w:rPr>
+        <w:pStyle w:val="Footer"/>
       </w:pPr>
     </w:p>
     <w:p>
       <w:pPr>
+        <w:pStyle w:val="paragraph"/>
+        <w:keepLines/>
+        <w:spacing w:before="0" w:beforeAutospacing="0" w:after="0" w:afterAutospacing="0"/>
+        <w:jc w:val="center"/>
+        <w:textAlignment w:val="baseline"/>
         <w:rPr>
-          <w:rFonts w:ascii="Times New Roman" w:eastAsia="Times New Roman" w:hAnsi="Times New Roman" w:cs="Times New Roman"/>
-          <w:lang w:eastAsia="en-GB"/>
+          <w:rFonts w:ascii="Arial" w:hAnsi="Arial" w:cs="Arial"/>
+          <w:sz w:val="22"/>
+          <w:szCs w:val="22"/>
         </w:rPr>
       </w:pPr>
+      <w:r>
+        <w:rPr>
+          <w:rFonts w:ascii="Arial" w:hAnsi="Arial" w:cs="Arial"/>
+          <w:sz w:val="20"/>
+          <w:szCs w:val="22"/>
+        </w:rPr>
+        <w:lastRenderedPageBreak/>
+        <w:t>The Disability Discrimination Act 1992 (Cth) states that people with disabilities cannot be discriminated against due to their assistance animal. The Department for Infrastructure and Transport (SA) supports this by outlining that assistance animals can accompany a person on all forms of transportation. The Equal Opportunity Act 1984 (SA) further states it is unlawful to impose a condition that would result in a person being separated from their assistance animal. Our users have been made aware that under The Dog and Cat Management Act 1995 (SA) they must provide identification of their accredited assistance animal if they are asked by a driver.</w:t>
+      </w:r>
     </w:p>
-    <w:p/>
     <w:p>
       <w:pPr>
         <w:pStyle w:val="Footer"/>
-        <w:jc w:val="center"/>
       </w:pPr>
-      <w:r>
-        <w:rPr>
-          <w:rFonts w:cstheme="minorHAnsi"/>
-          <w:sz w:val="22"/>
-          <w:szCs w:val="22"/>
-        </w:rPr>
-        <w:t xml:space="preserve">Date report generated: </w:t>
-      </w:r>
-      <w:proofErr w:type="gramStart"/>
-      <w:r>
-        <w:rPr>
-          <w:rFonts w:cstheme="minorHAnsi"/>
-          <w:sz w:val="22"/>
-          <w:szCs w:val="22"/>
-        </w:rPr>
-        <w:t xml:space="preserve">{{ </w:t>
-      </w:r>
-      <w:proofErr w:type="spellStart"/>
-      <w:r>
-        <w:rPr>
-          <w:rFonts w:cstheme="minorHAnsi"/>
-          <w:sz w:val="22"/>
-          <w:szCs w:val="22"/>
-        </w:rPr>
-        <w:t>format</w:t>
-      </w:r>
-      <w:proofErr w:type="gramEnd"/>
-      <w:r>
-        <w:rPr>
-          <w:rFonts w:cstheme="minorHAnsi"/>
-          <w:sz w:val="22"/>
-          <w:szCs w:val="22"/>
-        </w:rPr>
-        <w:t>_date</w:t>
-      </w:r>
-      <w:proofErr w:type="spellEnd"/>
-      <w:r>
-        <w:rPr>
-          <w:rFonts w:cstheme="minorHAnsi"/>
-          <w:sz w:val="22"/>
-          <w:szCs w:val="22"/>
-        </w:rPr>
-        <w:t xml:space="preserve">(today() ,format=’dd, MMMM, </w:t>
-      </w:r>
-      <w:proofErr w:type="spellStart"/>
-      <w:r>
-        <w:rPr>
-          <w:rFonts w:cstheme="minorHAnsi"/>
-          <w:sz w:val="22"/>
-          <w:szCs w:val="22"/>
-        </w:rPr>
-        <w:t>yyyy</w:t>
-      </w:r>
-      <w:proofErr w:type="spellEnd"/>
-      <w:r>
-        <w:rPr>
-          <w:rFonts w:cstheme="minorHAnsi"/>
-          <w:sz w:val="22"/>
-          <w:szCs w:val="22"/>
-        </w:rPr>
-        <w:t>’ ) }}</w:t>
-      </w:r>
-      <w:r>
-        <w:rPr>
-          <w:noProof/>
-        </w:rPr>
-        <w:drawing>
-          <wp:anchor distT="0" distB="0" distL="114300" distR="114300" simplePos="0" relativeHeight="251658240" behindDoc="0" locked="0" layoutInCell="1" allowOverlap="1" wp14:anchorId="6ABF5B07" wp14:editId="5C9CAEF2">
-            <wp:simplePos x="0" y="0"/>
-            <wp:positionH relativeFrom="column">
-              <wp:posOffset>5688965</wp:posOffset>
-            </wp:positionH>
-            <wp:positionV relativeFrom="paragraph">
-              <wp:posOffset>586740</wp:posOffset>
-            </wp:positionV>
-            <wp:extent cx="881497" cy="843091"/>
-            <wp:effectExtent l="0" t="0" r="0" b="0"/>
-            <wp:wrapNone/>
-            <wp:docPr id="1" name="Picture 1"/>
-            <wp:cNvGraphicFramePr>
-              <a:graphicFrameLocks xmlns:a="http://schemas.openxmlformats.org/drawingml/2006/main" noChangeAspect="1"/>
-            </wp:cNvGraphicFramePr>
-            <a:graphic xmlns:a="http://schemas.openxmlformats.org/drawingml/2006/main">
-              <a:graphicData uri="http://schemas.openxmlformats.org/drawingml/2006/picture">
-                <pic:pic xmlns:pic="http://schemas.openxmlformats.org/drawingml/2006/picture">
-                  <pic:nvPicPr>
-                    <pic:cNvPr id="0" name="Picture 1"/>
-                    <pic:cNvPicPr>
-                      <a:picLocks noChangeAspect="1" noChangeArrowheads="1"/>
-                    </pic:cNvPicPr>
-                  </pic:nvPicPr>
-                  <pic:blipFill>
-                    <a:blip r:embed="rId10" cstate="print">
-                      <a:extLst>
-                        <a:ext uri="{28A0092B-C50C-407E-A947-70E740481C1C}">
-                          <a14:useLocalDpi xmlns:a14="http://schemas.microsoft.com/office/drawing/2010/main" val="0"/>
-                        </a:ext>
-                      </a:extLst>
-                    </a:blip>
-                    <a:srcRect/>
-                    <a:stretch>
-                      <a:fillRect/>
-                    </a:stretch>
-                  </pic:blipFill>
-                  <pic:spPr bwMode="auto">
-                    <a:xfrm>
-                      <a:off x="0" y="0"/>
-                      <a:ext cx="881497" cy="843091"/>
-                    </a:xfrm>
-                    <a:prstGeom prst="rect">
-                      <a:avLst/>
-                    </a:prstGeom>
-                    <a:noFill/>
-                    <a:ln>
-                      <a:noFill/>
-                    </a:ln>
-                  </pic:spPr>
-                </pic:pic>
-              </a:graphicData>
-            </a:graphic>
-            <wp14:sizeRelH relativeFrom="margin">
-              <wp14:pctWidth>0</wp14:pctWidth>
-            </wp14:sizeRelH>
-            <wp14:sizeRelV relativeFrom="margin">
-              <wp14:pctHeight>0</wp14:pctHeight>
-            </wp14:sizeRelV>
-          </wp:anchor>
-        </w:drawing>
-      </w:r>
     </w:p>
     <w:sectPr>
-      <w:headerReference w:type="default" r:id="rId11"/>
-      <w:footerReference w:type="default" r:id="rId12"/>
+      <w:headerReference w:type="default" r:id="rId10"/>
+      <w:footerReference w:type="default" r:id="rId11"/>
       <w:pgSz w:w="11900" w:h="16840"/>
-      <w:pgMar w:top="1440" w:right="1440" w:bottom="1440" w:left="1440" w:header="708" w:footer="708" w:gutter="0"/>
+      <w:pgMar w:top="1440" w:right="1440" w:bottom="1440" w:left="1440" w:header="567" w:footer="1814" w:gutter="0"/>
       <w:cols w:space="708"/>
       <w:docGrid w:linePitch="360"/>
     </w:sectPr>
@@ -2046,24 +1935,26 @@
   <w:p>
     <w:pPr>
       <w:pStyle w:val="Footer"/>
+      <w:jc w:val="center"/>
     </w:pPr>
     <w:r>
       <w:rPr>
         <w:noProof/>
+        <w:lang w:eastAsia="en-AU"/>
       </w:rPr>
       <w:drawing>
-        <wp:anchor distT="0" distB="0" distL="114300" distR="114300" simplePos="0" relativeHeight="251659264" behindDoc="0" locked="0" layoutInCell="1" allowOverlap="1" wp14:anchorId="13C08982" wp14:editId="2FDCCB07">
+        <wp:anchor distT="0" distB="0" distL="114300" distR="114300" simplePos="0" relativeHeight="251661312" behindDoc="0" locked="0" layoutInCell="1" allowOverlap="1" wp14:anchorId="7223C66B" wp14:editId="18832D82">
           <wp:simplePos x="0" y="0"/>
-          <wp:positionH relativeFrom="page">
-            <wp:align>left</wp:align>
+          <wp:positionH relativeFrom="column">
+            <wp:posOffset>5715000</wp:posOffset>
           </wp:positionH>
           <wp:positionV relativeFrom="paragraph">
-            <wp:posOffset>-294640</wp:posOffset>
+            <wp:posOffset>476250</wp:posOffset>
           </wp:positionV>
-          <wp:extent cx="8145145" cy="914400"/>
-          <wp:effectExtent l="0" t="0" r="8255" b="0"/>
+          <wp:extent cx="814705" cy="842645"/>
+          <wp:effectExtent l="0" t="0" r="4445" b="0"/>
           <wp:wrapNone/>
-          <wp:docPr id="3" name="Picture 3"/>
+          <wp:docPr id="18" name="Picture 18"/>
           <wp:cNvGraphicFramePr>
             <a:graphicFrameLocks xmlns:a="http://schemas.openxmlformats.org/drawingml/2006/main" noChangeAspect="1"/>
           </wp:cNvGraphicFramePr>
@@ -2077,7 +1968,74 @@
                   </pic:cNvPicPr>
                 </pic:nvPicPr>
                 <pic:blipFill>
-                  <a:blip r:embed="rId1">
+                  <a:blip r:embed="rId1" cstate="print">
+                    <a:extLst>
+                      <a:ext uri="{28A0092B-C50C-407E-A947-70E740481C1C}">
+                        <a14:useLocalDpi xmlns:a14="http://schemas.microsoft.com/office/drawing/2010/main" val="0"/>
+                      </a:ext>
+                    </a:extLst>
+                  </a:blip>
+                  <a:stretch>
+                    <a:fillRect/>
+                  </a:stretch>
+                </pic:blipFill>
+                <pic:spPr bwMode="auto">
+                  <a:xfrm>
+                    <a:off x="0" y="0"/>
+                    <a:ext cx="814705" cy="842645"/>
+                  </a:xfrm>
+                  <a:prstGeom prst="rect">
+                    <a:avLst/>
+                  </a:prstGeom>
+                  <a:noFill/>
+                  <a:ln>
+                    <a:noFill/>
+                  </a:ln>
+                </pic:spPr>
+              </pic:pic>
+            </a:graphicData>
+          </a:graphic>
+          <wp14:sizeRelH relativeFrom="margin">
+            <wp14:pctWidth>0</wp14:pctWidth>
+          </wp14:sizeRelH>
+          <wp14:sizeRelV relativeFrom="margin">
+            <wp14:pctHeight>0</wp14:pctHeight>
+          </wp14:sizeRelV>
+        </wp:anchor>
+      </w:drawing>
+    </w:r>
+    <w:r>
+      <w:rPr>
+        <w:noProof/>
+        <w:lang w:eastAsia="en-AU"/>
+      </w:rPr>
+      <w:drawing>
+        <wp:anchor distT="0" distB="0" distL="114300" distR="114300" simplePos="0" relativeHeight="251659264" behindDoc="1" locked="0" layoutInCell="1" allowOverlap="1" wp14:anchorId="13C08982" wp14:editId="01197DD5">
+          <wp:simplePos x="0" y="0"/>
+          <wp:positionH relativeFrom="page">
+            <wp:posOffset>0</wp:posOffset>
+          </wp:positionH>
+          <wp:positionV relativeFrom="paragraph">
+            <wp:posOffset>476885</wp:posOffset>
+          </wp:positionV>
+          <wp:extent cx="8145145" cy="914400"/>
+          <wp:effectExtent l="0" t="0" r="8255" b="0"/>
+          <wp:wrapNone/>
+          <wp:docPr id="19" name="Picture 19"/>
+          <wp:cNvGraphicFramePr>
+            <a:graphicFrameLocks xmlns:a="http://schemas.openxmlformats.org/drawingml/2006/main" noChangeAspect="1"/>
+          </wp:cNvGraphicFramePr>
+          <a:graphic xmlns:a="http://schemas.openxmlformats.org/drawingml/2006/main">
+            <a:graphicData uri="http://schemas.openxmlformats.org/drawingml/2006/picture">
+              <pic:pic xmlns:pic="http://schemas.openxmlformats.org/drawingml/2006/picture">
+                <pic:nvPicPr>
+                  <pic:cNvPr id="0" name="Picture 1"/>
+                  <pic:cNvPicPr>
+                    <a:picLocks noChangeAspect="1" noChangeArrowheads="1"/>
+                  </pic:cNvPicPr>
+                </pic:nvPicPr>
+                <pic:blipFill>
+                  <a:blip r:embed="rId2">
                     <a:extLst>
                       <a:ext uri="{28A0092B-C50C-407E-A947-70E740481C1C}">
                         <a14:useLocalDpi xmlns:a14="http://schemas.microsoft.com/office/drawing/2010/main" val="0"/>
@@ -2111,6 +2069,33 @@
         </wp:anchor>
       </w:drawing>
     </w:r>
+    <w:r>
+      <w:t xml:space="preserve">Date report generated: </w:t>
+    </w:r>
+    <w:proofErr w:type="gramStart"/>
+    <w:r>
+      <w:t xml:space="preserve">{{ </w:t>
+    </w:r>
+    <w:proofErr w:type="spellStart"/>
+    <w:r>
+      <w:t>format</w:t>
+    </w:r>
+    <w:proofErr w:type="gramEnd"/>
+    <w:r>
+      <w:t>_date</w:t>
+    </w:r>
+    <w:proofErr w:type="spellEnd"/>
+    <w:r>
+      <w:t xml:space="preserve">(today() ,format=’dd, MMMM, </w:t>
+    </w:r>
+    <w:proofErr w:type="spellStart"/>
+    <w:r>
+      <w:t>yyyy</w:t>
+    </w:r>
+    <w:proofErr w:type="spellEnd"/>
+    <w:r>
+      <w:t>’ ) }}</w:t>
+    </w:r>
   </w:p>
 </w:ftr>
 </file>
@@ -2138,25 +2123,34 @@
 <w:hdr xmlns:wpc="http://schemas.microsoft.com/office/word/2010/wordprocessingCanvas" xmlns:cx="http://schemas.microsoft.com/office/drawing/2014/chartex" xmlns:cx1="http://schemas.microsoft.com/office/drawing/2015/9/8/chartex" xmlns:cx2="http://schemas.microsoft.com/office/drawing/2015/10/21/chartex" xmlns:cx3="http://schemas.microsoft.com/office/drawing/2016/5/9/chartex" xmlns:cx4="http://schemas.microsoft.com/office/drawing/2016/5/10/chartex" xmlns:cx5="http://schemas.microsoft.com/office/drawing/2016/5/11/chartex" xmlns:cx6="http://schemas.microsoft.com/office/drawing/2016/5/12/chartex" xmlns:cx7="http://schemas.microsoft.com/office/drawing/2016/5/13/chartex" xmlns:cx8="http://schemas.microsoft.com/office/drawing/2016/5/14/chartex" xmlns:mc="http://schemas.openxmlformats.org/markup-compatibility/2006" xmlns:aink="http://schemas.microsoft.com/office/drawing/2016/ink" xmlns:am3d="http://schemas.microsoft.com/office/drawing/2017/model3d" xmlns:o="urn:schemas-microsoft-com:office:office" xmlns:r="http://schemas.openxmlformats.org/officeDocument/2006/relationships" xmlns:m="http://schemas.openxmlformats.org/officeDocument/2006/math" xmlns:v="urn:schemas-microsoft-com:vml" xmlns:wp14="http://schemas.microsoft.com/office/word/2010/wordprocessingDrawing" xmlns:wp="http://schemas.openxmlformats.org/drawingml/2006/wordprocessingDrawing" xmlns:w10="urn:schemas-microsoft-com:office:word" xmlns:w="http://schemas.openxmlformats.org/wordprocessingml/2006/main" xmlns:w14="http://schemas.microsoft.com/office/word/2010/wordml" xmlns:w15="http://schemas.microsoft.com/office/word/2012/wordml" xmlns:w16cex="http://schemas.microsoft.com/office/word/2018/wordml/cex" xmlns:w16cid="http://schemas.microsoft.com/office/word/2016/wordml/cid" xmlns:w16="http://schemas.microsoft.com/office/word/2018/wordml" xmlns:w16sdtdh="http://schemas.microsoft.com/office/word/2020/wordml/sdtdatahash" xmlns:w16se="http://schemas.microsoft.com/office/word/2015/wordml/symex" xmlns:wpg="http://schemas.microsoft.com/office/word/2010/wordprocessingGroup" xmlns:wpi="http://schemas.microsoft.com/office/word/2010/wordprocessingInk" xmlns:wne="http://schemas.microsoft.com/office/word/2006/wordml" xmlns:wps="http://schemas.microsoft.com/office/word/2010/wordprocessingShape" mc:Ignorable="w14 w15 w16se w16cid w16 w16cex w16sdtdh wp14">
   <w:p>
     <w:pPr>
-      <w:pStyle w:val="Header"/>
+      <w:pStyle w:val="paragraph"/>
+      <w:spacing w:before="0" w:beforeAutospacing="0" w:after="120" w:afterAutospacing="0"/>
+      <w:jc w:val="center"/>
+      <w:textAlignment w:val="baseline"/>
+      <w:rPr>
+        <w:rFonts w:ascii="Arial" w:hAnsi="Arial" w:cs="Arial"/>
+        <w:sz w:val="28"/>
+        <w:szCs w:val="22"/>
+      </w:rPr>
     </w:pPr>
     <w:r>
       <w:rPr>
         <w:noProof/>
+        <w:lang w:eastAsia="en-AU"/>
       </w:rPr>
       <w:drawing>
-        <wp:anchor distT="0" distB="0" distL="114300" distR="114300" simplePos="0" relativeHeight="251658240" behindDoc="0" locked="0" layoutInCell="1" allowOverlap="1" wp14:anchorId="2EC4E5D8" wp14:editId="7079B316">
+        <wp:anchor distT="0" distB="0" distL="114300" distR="114300" simplePos="0" relativeHeight="251658240" behindDoc="1" locked="0" layoutInCell="1" allowOverlap="1" wp14:anchorId="2EC4E5D8" wp14:editId="1FE4D117">
           <wp:simplePos x="0" y="0"/>
           <wp:positionH relativeFrom="column">
-            <wp:posOffset>-1009650</wp:posOffset>
+            <wp:posOffset>-1028700</wp:posOffset>
           </wp:positionH>
           <wp:positionV relativeFrom="paragraph">
-            <wp:posOffset>-449580</wp:posOffset>
+            <wp:posOffset>-363855</wp:posOffset>
           </wp:positionV>
           <wp:extent cx="8143875" cy="819150"/>
           <wp:effectExtent l="0" t="0" r="9525" b="0"/>
           <wp:wrapNone/>
-          <wp:docPr id="2" name="Picture 2"/>
+          <wp:docPr id="17" name="Picture 17"/>
           <wp:cNvGraphicFramePr>
             <a:graphicFrameLocks xmlns:a="http://schemas.openxmlformats.org/drawingml/2006/main" noChangeAspect="1"/>
           </wp:cNvGraphicFramePr>
@@ -2182,7 +2176,7 @@
                 <pic:spPr>
                   <a:xfrm>
                     <a:off x="0" y="0"/>
-                    <a:ext cx="8217286" cy="826534"/>
+                    <a:ext cx="8143875" cy="819150"/>
                   </a:xfrm>
                   <a:prstGeom prst="rect">
                     <a:avLst/>
@@ -2200,6 +2194,23 @@
         </wp:anchor>
       </w:drawing>
     </w:r>
+    <w:r>
+      <w:rPr>
+        <w:rStyle w:val="normaltextrun"/>
+        <w:rFonts w:ascii="Arial" w:hAnsi="Arial" w:cs="Arial"/>
+        <w:b/>
+        <w:bCs/>
+        <w:sz w:val="28"/>
+        <w:szCs w:val="22"/>
+        <w:lang w:val="en-US"/>
+      </w:rPr>
+      <w:t>Refusal of Public Transportation Report Form</w:t>
+    </w:r>
+  </w:p>
+  <w:p>
+    <w:pPr>
+      <w:pStyle w:val="Header"/>
+    </w:pPr>
   </w:p>
 </w:hdr>
 </file>
@@ -2323,7 +2334,6 @@
     <w:lsdException w:name="HTML Sample" w:semiHidden="1" w:unhideWhenUsed="1"/>
     <w:lsdException w:name="HTML Typewriter" w:semiHidden="1" w:unhideWhenUsed="1"/>
     <w:lsdException w:name="HTML Variable" w:semiHidden="1" w:unhideWhenUsed="1"/>
-    <w:lsdException w:name="Normal Table" w:semiHidden="1" w:unhideWhenUsed="1"/>
     <w:lsdException w:name="annotation subject" w:semiHidden="1" w:unhideWhenUsed="1"/>
     <w:lsdException w:name="No List" w:semiHidden="1" w:unhideWhenUsed="1"/>
     <w:lsdException w:name="Outline List 1" w:semiHidden="1" w:unhideWhenUsed="1"/>
@@ -2366,11 +2376,8 @@
     <w:lsdException w:name="Table Contemporary" w:semiHidden="1" w:unhideWhenUsed="1"/>
     <w:lsdException w:name="Table Elegant" w:semiHidden="1" w:unhideWhenUsed="1"/>
     <w:lsdException w:name="Table Professional" w:semiHidden="1" w:unhideWhenUsed="1"/>
-    <w:lsdException w:name="Table Subtle 1" w:semiHidden="1" w:unhideWhenUsed="1"/>
     <w:lsdException w:name="Table Subtle 2" w:semiHidden="1" w:unhideWhenUsed="1"/>
     <w:lsdException w:name="Table Web 1" w:semiHidden="1" w:unhideWhenUsed="1"/>
-    <w:lsdException w:name="Table Web 2" w:semiHidden="1" w:unhideWhenUsed="1"/>
-    <w:lsdException w:name="Table Web 3" w:semiHidden="1" w:unhideWhenUsed="1"/>
     <w:lsdException w:name="Balloon Text" w:semiHidden="1" w:unhideWhenUsed="1"/>
     <w:lsdException w:name="Table Grid" w:uiPriority="39"/>
     <w:lsdException w:name="Table Theme" w:semiHidden="1" w:unhideWhenUsed="1"/>
@@ -2998,6 +3005,10 @@
 </file>
 
 <file path=customXml/item2.xml><?xml version="1.0" encoding="utf-8"?>
+<b:Sources xmlns:b="http://schemas.openxmlformats.org/officeDocument/2006/bibliography" xmlns="http://schemas.openxmlformats.org/officeDocument/2006/bibliography" SelectedStyle="/APASixthEditionOfficeOnline.xsl" StyleName="APA" Version="6"/>
+</file>
+
+<file path=customXml/item3.xml><?xml version="1.0" encoding="utf-8"?>
 <ct:contentTypeSchema xmlns:ct="http://schemas.microsoft.com/office/2006/metadata/contentType" xmlns:ma="http://schemas.microsoft.com/office/2006/metadata/properties/metaAttributes" ct:_="" ma:_="" ma:contentTypeName="Document" ma:contentTypeID="0x010100A75CB92040FF544A96B3C731EA010023" ma:contentTypeVersion="9" ma:contentTypeDescription="Create a new document." ma:contentTypeScope="" ma:versionID="2804a837748dc4c0c4d7c49a7c23fd05">
   <xsd:schema xmlns:xsd="http://www.w3.org/2001/XMLSchema" xmlns:xs="http://www.w3.org/2001/XMLSchema" xmlns:p="http://schemas.microsoft.com/office/2006/metadata/properties" xmlns:ns2="bc1daaa4-4f48-4a86-812b-e046c91a6a19" targetNamespace="http://schemas.microsoft.com/office/2006/metadata/properties" ma:root="true" ma:fieldsID="a0e188a715f9648c6cf5becf746e8e8d" ns2:_="">
     <xsd:import namespace="bc1daaa4-4f48-4a86-812b-e046c91a6a19"/>
@@ -3175,14 +3186,10 @@
 </ct:contentTypeSchema>
 </file>
 
-<file path=customXml/item3.xml><?xml version="1.0" encoding="utf-8"?>
+<file path=customXml/item4.xml><?xml version="1.0" encoding="utf-8"?>
 <p:properties xmlns:p="http://schemas.microsoft.com/office/2006/metadata/properties" xmlns:xsi="http://www.w3.org/2001/XMLSchema-instance" xmlns:pc="http://schemas.microsoft.com/office/infopath/2007/PartnerControls">
   <documentManagement/>
 </p:properties>
-</file>
-
-<file path=customXml/item4.xml><?xml version="1.0" encoding="utf-8"?>
-<b:Sources xmlns:b="http://schemas.openxmlformats.org/officeDocument/2006/bibliography" xmlns="http://schemas.openxmlformats.org/officeDocument/2006/bibliography" SelectedStyle="/APASixthEditionOfficeOnline.xsl" StyleName="APA" Version="6"/>
 </file>
 
 <file path=customXml/itemProps1.xml><?xml version="1.0" encoding="utf-8"?>
@@ -3194,6 +3201,14 @@
 </file>
 
 <file path=customXml/itemProps2.xml><?xml version="1.0" encoding="utf-8"?>
+<ds:datastoreItem xmlns:ds="http://schemas.openxmlformats.org/officeDocument/2006/customXml" ds:itemID="{A293997E-261F-4FB0-9B2B-9F4BA5BD5FB3}">
+  <ds:schemaRefs>
+    <ds:schemaRef ds:uri="http://schemas.openxmlformats.org/officeDocument/2006/bibliography"/>
+  </ds:schemaRefs>
+</ds:datastoreItem>
+</file>
+
+<file path=customXml/itemProps3.xml><?xml version="1.0" encoding="utf-8"?>
 <ds:datastoreItem xmlns:ds="http://schemas.openxmlformats.org/officeDocument/2006/customXml" ds:itemID="{B2D8A732-22A7-4779-86FD-D642F5004CB3}">
   <ds:schemaRefs>
     <ds:schemaRef ds:uri="http://schemas.microsoft.com/office/2006/metadata/contentType"/>
@@ -3211,19 +3226,11 @@
 </ds:datastoreItem>
 </file>
 
-<file path=customXml/itemProps3.xml><?xml version="1.0" encoding="utf-8"?>
+<file path=customXml/itemProps4.xml><?xml version="1.0" encoding="utf-8"?>
 <ds:datastoreItem xmlns:ds="http://schemas.openxmlformats.org/officeDocument/2006/customXml" ds:itemID="{474C4C9B-989E-4A4C-BFD8-5412443A6C17}">
   <ds:schemaRefs>
     <ds:schemaRef ds:uri="http://schemas.microsoft.com/office/2006/metadata/properties"/>
     <ds:schemaRef ds:uri="http://schemas.microsoft.com/office/infopath/2007/PartnerControls"/>
   </ds:schemaRefs>
 </ds:datastoreItem>
-</file>
-
-<file path=customXml/itemProps4.xml><?xml version="1.0" encoding="utf-8"?>
-<ds:datastoreItem xmlns:ds="http://schemas.openxmlformats.org/officeDocument/2006/customXml" ds:itemID="{9A3A5B72-9A7E-D441-9C59-C403E713B904}">
-  <ds:schemaRefs>
-    <ds:schemaRef ds:uri="http://schemas.openxmlformats.org/officeDocument/2006/bibliography"/>
-  </ds:schemaRefs>
-</ds:datastoreItem>
 </file>
</xml_diff>

<commit_message>
improve jinja doc, fix some wording, add escaping/sanitisation of user input (only for driver_statement so far)
</commit_message>
<xml_diff>
--- a/docassemble/LLAW33012021S1FLN2/data/templates/Jinja.docx
+++ b/docassemble/LLAW33012021S1FLN2/data/templates/Jinja.docx
@@ -1,6 +1,6 @@
 
 <file path=word/document.xml><?xml version="1.0" encoding="utf-8"?>
-<w:document xmlns:wpc="http://schemas.microsoft.com/office/word/2010/wordprocessingCanvas" xmlns:cx="http://schemas.microsoft.com/office/drawing/2014/chartex" xmlns:cx1="http://schemas.microsoft.com/office/drawing/2015/9/8/chartex" xmlns:cx2="http://schemas.microsoft.com/office/drawing/2015/10/21/chartex" xmlns:cx3="http://schemas.microsoft.com/office/drawing/2016/5/9/chartex" xmlns:cx4="http://schemas.microsoft.com/office/drawing/2016/5/10/chartex" xmlns:cx5="http://schemas.microsoft.com/office/drawing/2016/5/11/chartex" xmlns:cx6="http://schemas.microsoft.com/office/drawing/2016/5/12/chartex" xmlns:cx7="http://schemas.microsoft.com/office/drawing/2016/5/13/chartex" xmlns:cx8="http://schemas.microsoft.com/office/drawing/2016/5/14/chartex" xmlns:mc="http://schemas.openxmlformats.org/markup-compatibility/2006" xmlns:aink="http://schemas.microsoft.com/office/drawing/2016/ink" xmlns:am3d="http://schemas.microsoft.com/office/drawing/2017/model3d" xmlns:o="urn:schemas-microsoft-com:office:office" xmlns:r="http://schemas.openxmlformats.org/officeDocument/2006/relationships" xmlns:m="http://schemas.openxmlformats.org/officeDocument/2006/math" xmlns:v="urn:schemas-microsoft-com:vml" xmlns:wp14="http://schemas.microsoft.com/office/word/2010/wordprocessingDrawing" xmlns:wp="http://schemas.openxmlformats.org/drawingml/2006/wordprocessingDrawing" xmlns:w10="urn:schemas-microsoft-com:office:word" xmlns:w="http://schemas.openxmlformats.org/wordprocessingml/2006/main" xmlns:w14="http://schemas.microsoft.com/office/word/2010/wordml" xmlns:w15="http://schemas.microsoft.com/office/word/2012/wordml" xmlns:w16cex="http://schemas.microsoft.com/office/word/2018/wordml/cex" xmlns:w16cid="http://schemas.microsoft.com/office/word/2016/wordml/cid" xmlns:w16="http://schemas.microsoft.com/office/word/2018/wordml" xmlns:w16sdtdh="http://schemas.microsoft.com/office/word/2020/wordml/sdtdatahash" xmlns:w16se="http://schemas.microsoft.com/office/word/2015/wordml/symex" xmlns:wpg="http://schemas.microsoft.com/office/word/2010/wordprocessingGroup" xmlns:wpi="http://schemas.microsoft.com/office/word/2010/wordprocessingInk" xmlns:wne="http://schemas.microsoft.com/office/word/2006/wordml" xmlns:wps="http://schemas.microsoft.com/office/word/2010/wordprocessingShape" mc:Ignorable="w14 w15 w16se w16cid w16 w16cex w16sdtdh wp14">
+<w:document xmlns:wpc="http://schemas.microsoft.com/office/word/2010/wordprocessingCanvas" xmlns:mc="http://schemas.openxmlformats.org/markup-compatibility/2006" xmlns:o="urn:schemas-microsoft-com:office:office" xmlns:r="http://schemas.openxmlformats.org/officeDocument/2006/relationships" xmlns:m="http://schemas.openxmlformats.org/officeDocument/2006/math" xmlns:v="urn:schemas-microsoft-com:vml" xmlns:wp14="http://schemas.microsoft.com/office/word/2010/wordprocessingDrawing" xmlns:wp="http://schemas.openxmlformats.org/drawingml/2006/wordprocessingDrawing" xmlns:w10="urn:schemas-microsoft-com:office:word" xmlns:w="http://schemas.openxmlformats.org/wordprocessingml/2006/main" xmlns:w14="http://schemas.microsoft.com/office/word/2010/wordml" xmlns:w15="http://schemas.microsoft.com/office/word/2012/wordml" xmlns:wpg="http://schemas.microsoft.com/office/word/2010/wordprocessingGroup" xmlns:wpi="http://schemas.microsoft.com/office/word/2010/wordprocessingInk" xmlns:wne="http://schemas.microsoft.com/office/word/2006/wordml" xmlns:wps="http://schemas.microsoft.com/office/word/2010/wordprocessingShape" mc:Ignorable="w14 w15 wp14">
   <w:body>
     <w:p>
       <w:pPr>
@@ -155,6 +155,9 @@
         <w:gridCol w:w="9206"/>
       </w:tblGrid>
       <w:tr>
+        <w:trPr>
+          <w:cantSplit/>
+        </w:trPr>
         <w:tc>
           <w:tcPr>
             <w:tcW w:w="9206" w:type="dxa"/>
@@ -203,6 +206,9 @@
         </w:tc>
       </w:tr>
       <w:tr>
+        <w:trPr>
+          <w:cantSplit/>
+        </w:trPr>
         <w:tc>
           <w:tcPr>
             <w:tcW w:w="9206" w:type="dxa"/>
@@ -235,6 +241,60 @@
               </w:rPr>
               <w:t>Full name:</w:t>
             </w:r>
+          </w:p>
+          <w:p>
+            <w:pPr>
+              <w:spacing w:after="120"/>
+              <w:textAlignment w:val="baseline"/>
+              <w:rPr>
+                <w:rFonts w:ascii="Arial" w:eastAsia="Times New Roman" w:hAnsi="Arial" w:cs="Arial"/>
+                <w:sz w:val="22"/>
+                <w:szCs w:val="22"/>
+                <w:lang w:eastAsia="en-GB"/>
+              </w:rPr>
+            </w:pPr>
+            <w:r>
+              <w:rPr>
+                <w:rFonts w:ascii="Arial" w:eastAsia="Times New Roman" w:hAnsi="Arial" w:cs="Arial"/>
+                <w:sz w:val="22"/>
+                <w:szCs w:val="22"/>
+                <w:lang w:eastAsia="en-GB"/>
+              </w:rPr>
+              <w:t xml:space="preserve">{{ </w:t>
+            </w:r>
+            <w:r>
+              <w:rPr>
+                <w:rStyle w:val="Code"/>
+              </w:rPr>
+              <w:t>FLN</w:t>
+            </w:r>
+            <w:r>
+              <w:rPr>
+                <w:rStyle w:val="Code"/>
+              </w:rPr>
+              <w:t>refused_</w:t>
+            </w:r>
+            <w:r>
+              <w:rPr>
+                <w:rStyle w:val="Code"/>
+              </w:rPr>
+              <w:t>first</w:t>
+            </w:r>
+            <w:r>
+              <w:rPr>
+                <w:rStyle w:val="Code"/>
+              </w:rPr>
+              <w:t>name</w:t>
+            </w:r>
+            <w:r>
+              <w:rPr>
+                <w:rFonts w:ascii="Arial" w:eastAsia="Times New Roman" w:hAnsi="Arial" w:cs="Arial"/>
+                <w:sz w:val="22"/>
+                <w:szCs w:val="22"/>
+                <w:lang w:eastAsia="en-GB"/>
+              </w:rPr>
+              <w:t xml:space="preserve"> }} {{</w:t>
+            </w:r>
             <w:r>
               <w:rPr>
                 <w:rFonts w:ascii="Arial" w:eastAsia="Times New Roman" w:hAnsi="Arial" w:cs="Arial"/>
@@ -246,98 +306,22 @@
             </w:r>
             <w:r>
               <w:rPr>
-                <w:rFonts w:ascii="Arial" w:eastAsia="Times New Roman" w:hAnsi="Arial" w:cs="Arial"/>
-                <w:sz w:val="22"/>
-                <w:szCs w:val="22"/>
-                <w:lang w:eastAsia="en-GB"/>
-              </w:rPr>
-              <w:t xml:space="preserve">{{ </w:t>
-            </w:r>
-            <w:proofErr w:type="spellStart"/>
-            <w:r>
-              <w:rPr>
-                <w:rFonts w:ascii="Arial" w:eastAsia="Times New Roman" w:hAnsi="Arial" w:cs="Arial"/>
-                <w:sz w:val="22"/>
-                <w:szCs w:val="22"/>
-                <w:lang w:eastAsia="en-GB"/>
+                <w:rStyle w:val="Code"/>
               </w:rPr>
               <w:t>FLN</w:t>
             </w:r>
             <w:r>
               <w:rPr>
-                <w:rFonts w:ascii="Arial" w:eastAsia="Times New Roman" w:hAnsi="Arial" w:cs="Arial"/>
-                <w:sz w:val="22"/>
-                <w:szCs w:val="22"/>
-                <w:lang w:eastAsia="en-GB"/>
+                <w:rStyle w:val="Code"/>
               </w:rPr>
               <w:t>refused_</w:t>
             </w:r>
             <w:r>
               <w:rPr>
-                <w:rFonts w:ascii="Arial" w:eastAsia="Times New Roman" w:hAnsi="Arial" w:cs="Arial"/>
-                <w:sz w:val="22"/>
-                <w:szCs w:val="22"/>
-                <w:lang w:eastAsia="en-GB"/>
-              </w:rPr>
-              <w:t>first</w:t>
-            </w:r>
-            <w:r>
-              <w:rPr>
-                <w:rFonts w:ascii="Arial" w:eastAsia="Times New Roman" w:hAnsi="Arial" w:cs="Arial"/>
-                <w:sz w:val="22"/>
-                <w:szCs w:val="22"/>
-                <w:lang w:eastAsia="en-GB"/>
-              </w:rPr>
-              <w:t>name</w:t>
-            </w:r>
-            <w:proofErr w:type="spellEnd"/>
-            <w:r>
-              <w:rPr>
-                <w:rFonts w:ascii="Arial" w:eastAsia="Times New Roman" w:hAnsi="Arial" w:cs="Arial"/>
-                <w:sz w:val="22"/>
-                <w:szCs w:val="22"/>
-                <w:lang w:eastAsia="en-GB"/>
-              </w:rPr>
-              <w:t xml:space="preserve"> }} {{</w:t>
-            </w:r>
-            <w:r>
-              <w:rPr>
-                <w:rFonts w:ascii="Arial" w:eastAsia="Times New Roman" w:hAnsi="Arial" w:cs="Arial"/>
-                <w:sz w:val="22"/>
-                <w:szCs w:val="22"/>
-                <w:lang w:eastAsia="en-GB"/>
-              </w:rPr>
-              <w:t xml:space="preserve"> </w:t>
-            </w:r>
-            <w:proofErr w:type="spellStart"/>
-            <w:r>
-              <w:rPr>
-                <w:rFonts w:ascii="Arial" w:eastAsia="Times New Roman" w:hAnsi="Arial" w:cs="Arial"/>
-                <w:sz w:val="22"/>
-                <w:szCs w:val="22"/>
-                <w:lang w:eastAsia="en-GB"/>
-              </w:rPr>
-              <w:t>FLN</w:t>
-            </w:r>
-            <w:r>
-              <w:rPr>
-                <w:rFonts w:ascii="Arial" w:eastAsia="Times New Roman" w:hAnsi="Arial" w:cs="Arial"/>
-                <w:sz w:val="22"/>
-                <w:szCs w:val="22"/>
-                <w:lang w:eastAsia="en-GB"/>
-              </w:rPr>
-              <w:t>refused_</w:t>
-            </w:r>
-            <w:r>
-              <w:rPr>
-                <w:rFonts w:ascii="Arial" w:eastAsia="Times New Roman" w:hAnsi="Arial" w:cs="Arial"/>
-                <w:sz w:val="22"/>
-                <w:szCs w:val="22"/>
-                <w:lang w:eastAsia="en-GB"/>
+                <w:rStyle w:val="Code"/>
               </w:rPr>
               <w:t>lastname</w:t>
             </w:r>
-            <w:proofErr w:type="spellEnd"/>
             <w:r>
               <w:rPr>
                 <w:rFonts w:ascii="Arial" w:eastAsia="Times New Roman" w:hAnsi="Arial" w:cs="Arial"/>
@@ -360,6 +344,9 @@
         </w:tc>
       </w:tr>
       <w:tr>
+        <w:trPr>
+          <w:cantSplit/>
+        </w:trPr>
         <w:tc>
           <w:tcPr>
             <w:tcW w:w="9206" w:type="dxa"/>
@@ -434,17 +421,12 @@
               </w:rPr>
               <w:t xml:space="preserve">{{ </w:t>
             </w:r>
-            <w:proofErr w:type="spellStart"/>
-            <w:r>
-              <w:rPr>
-                <w:rFonts w:ascii="Arial" w:eastAsia="Times New Roman" w:hAnsi="Arial" w:cs="Arial"/>
-                <w:sz w:val="22"/>
-                <w:szCs w:val="22"/>
-                <w:lang w:eastAsia="en-GB"/>
+            <w:r>
+              <w:rPr>
+                <w:rStyle w:val="Code"/>
               </w:rPr>
               <w:t>FLNphone</w:t>
             </w:r>
-            <w:proofErr w:type="spellEnd"/>
             <w:r>
               <w:rPr>
                 <w:rFonts w:ascii="Arial" w:eastAsia="Times New Roman" w:hAnsi="Arial" w:cs="Arial"/>
@@ -458,6 +440,9 @@
         </w:tc>
       </w:tr>
       <w:tr>
+        <w:trPr>
+          <w:cantSplit/>
+        </w:trPr>
         <w:tc>
           <w:tcPr>
             <w:tcW w:w="9206" w:type="dxa"/>
@@ -512,17 +497,12 @@
               </w:rPr>
               <w:t xml:space="preserve">{{ </w:t>
             </w:r>
-            <w:proofErr w:type="spellStart"/>
-            <w:r>
-              <w:rPr>
-                <w:rFonts w:ascii="Arial" w:eastAsia="Times New Roman" w:hAnsi="Arial" w:cs="Arial"/>
-                <w:sz w:val="22"/>
-                <w:szCs w:val="22"/>
-                <w:lang w:eastAsia="en-GB"/>
+            <w:r>
+              <w:rPr>
+                <w:rStyle w:val="Code"/>
               </w:rPr>
               <w:t>user_email</w:t>
             </w:r>
-            <w:proofErr w:type="spellEnd"/>
             <w:r>
               <w:rPr>
                 <w:rFonts w:ascii="Arial" w:eastAsia="Times New Roman" w:hAnsi="Arial" w:cs="Arial"/>
@@ -560,6 +540,9 @@
         <w:gridCol w:w="9206"/>
       </w:tblGrid>
       <w:tr>
+        <w:trPr>
+          <w:cantSplit/>
+        </w:trPr>
         <w:tc>
           <w:tcPr>
             <w:tcW w:w="9206" w:type="dxa"/>
@@ -597,6 +580,9 @@
         </w:tc>
       </w:tr>
       <w:tr>
+        <w:trPr>
+          <w:cantSplit/>
+        </w:trPr>
         <w:tc>
           <w:tcPr>
             <w:tcW w:w="9206" w:type="dxa"/>
@@ -612,6 +598,28 @@
           <w:p>
             <w:pPr>
               <w:rPr>
+                <w:rFonts w:ascii="Arial" w:eastAsia="Times New Roman" w:hAnsi="Arial" w:cs="Arial"/>
+                <w:sz w:val="22"/>
+                <w:szCs w:val="22"/>
+                <w:lang w:val="en-US" w:eastAsia="en-GB"/>
+              </w:rPr>
+            </w:pPr>
+            <w:r>
+              <w:rPr>
+                <w:rFonts w:ascii="Arial" w:eastAsia="Times New Roman" w:hAnsi="Arial" w:cs="Arial"/>
+                <w:b/>
+                <w:sz w:val="22"/>
+                <w:szCs w:val="22"/>
+                <w:lang w:val="en-US" w:eastAsia="en-GB"/>
+              </w:rPr>
+              <w:t>Date of incident:</w:t>
+            </w:r>
+          </w:p>
+          <w:p>
+            <w:pPr>
+              <w:spacing w:after="120"/>
+              <w:textAlignment w:val="baseline"/>
+              <w:rPr>
                 <w:rFonts w:ascii="Arial" w:hAnsi="Arial" w:cs="Arial"/>
                 <w:sz w:val="22"/>
                 <w:szCs w:val="22"/>
@@ -619,20 +627,47 @@
             </w:pPr>
             <w:r>
               <w:rPr>
-                <w:rFonts w:ascii="Arial" w:eastAsia="Times New Roman" w:hAnsi="Arial" w:cs="Arial"/>
-                <w:b/>
-                <w:sz w:val="22"/>
-                <w:szCs w:val="22"/>
-                <w:lang w:val="en-US" w:eastAsia="en-GB"/>
-              </w:rPr>
-              <w:t>Date of incident:</w:t>
-            </w:r>
-            <w:r>
-              <w:rPr>
-                <w:rFonts w:ascii="Arial" w:eastAsia="Times New Roman" w:hAnsi="Arial" w:cs="Arial"/>
-                <w:sz w:val="22"/>
-                <w:szCs w:val="22"/>
-                <w:lang w:val="en-US" w:eastAsia="en-GB"/>
+                <w:rFonts w:ascii="Arial" w:hAnsi="Arial" w:cs="Arial"/>
+                <w:sz w:val="22"/>
+                <w:szCs w:val="22"/>
+              </w:rPr>
+              <w:t xml:space="preserve">{{ </w:t>
+            </w:r>
+            <w:r>
+              <w:rPr>
+                <w:rStyle w:val="Code"/>
+              </w:rPr>
+              <w:t>ordinal_number(format_datetime(</w:t>
+            </w:r>
+            <w:r>
+              <w:rPr>
+                <w:rStyle w:val="Code"/>
+              </w:rPr>
+              <w:t>FLNdate</w:t>
+            </w:r>
+            <w:r>
+              <w:rPr>
+                <w:rStyle w:val="Code"/>
+              </w:rPr>
+              <w:t>, format='d'), use_word=False) + " of " + format_datetime(</w:t>
+            </w:r>
+            <w:r>
+              <w:rPr>
+                <w:rStyle w:val="Code"/>
+              </w:rPr>
+              <w:t>FLNdate</w:t>
+            </w:r>
+            <w:r>
+              <w:rPr>
+                <w:rStyle w:val="Code"/>
+              </w:rPr>
+              <w:t>, format='MMMM yyyy')</w:t>
+            </w:r>
+            <w:r>
+              <w:rPr>
+                <w:rFonts w:ascii="Arial" w:hAnsi="Arial" w:cs="Arial"/>
+                <w:sz w:val="22"/>
+                <w:szCs w:val="22"/>
               </w:rPr>
               <w:t xml:space="preserve"> </w:t>
             </w:r>
@@ -642,30 +677,15 @@
                 <w:sz w:val="22"/>
                 <w:szCs w:val="22"/>
               </w:rPr>
-              <w:t xml:space="preserve">{{ </w:t>
-            </w:r>
-            <w:proofErr w:type="spellStart"/>
-            <w:r>
-              <w:rPr>
-                <w:rFonts w:ascii="Arial" w:hAnsi="Arial" w:cs="Arial"/>
-                <w:sz w:val="22"/>
-                <w:szCs w:val="22"/>
-              </w:rPr>
-              <w:t>FLNdate</w:t>
-            </w:r>
-            <w:proofErr w:type="spellEnd"/>
-            <w:r>
-              <w:rPr>
-                <w:rFonts w:ascii="Arial" w:hAnsi="Arial" w:cs="Arial"/>
-                <w:sz w:val="22"/>
-                <w:szCs w:val="22"/>
-              </w:rPr>
-              <w:t xml:space="preserve"> }}</w:t>
+              <w:t>}}</w:t>
             </w:r>
           </w:p>
         </w:tc>
       </w:tr>
       <w:tr>
+        <w:trPr>
+          <w:cantSplit/>
+        </w:trPr>
         <w:tc>
           <w:tcPr>
             <w:tcW w:w="9206" w:type="dxa"/>
@@ -706,15 +726,18 @@
               </w:rPr>
               <w:t>ncident:</w:t>
             </w:r>
-            <w:r>
-              <w:rPr>
-                <w:rFonts w:ascii="Arial" w:eastAsia="Times New Roman" w:hAnsi="Arial" w:cs="Arial"/>
-                <w:sz w:val="22"/>
-                <w:szCs w:val="22"/>
-                <w:lang w:val="en-US" w:eastAsia="en-GB"/>
-              </w:rPr>
-              <w:t xml:space="preserve"> </w:t>
-            </w:r>
+          </w:p>
+          <w:p>
+            <w:pPr>
+              <w:spacing w:after="120"/>
+              <w:textAlignment w:val="baseline"/>
+              <w:rPr>
+                <w:rFonts w:ascii="Arial" w:eastAsia="Times New Roman" w:hAnsi="Arial" w:cs="Arial"/>
+                <w:sz w:val="22"/>
+                <w:szCs w:val="22"/>
+                <w:lang w:val="en-US" w:eastAsia="en-GB"/>
+              </w:rPr>
+            </w:pPr>
             <w:r>
               <w:rPr>
                 <w:rFonts w:ascii="Arial" w:eastAsia="Times New Roman" w:hAnsi="Arial" w:cs="Arial"/>
@@ -724,17 +747,39 @@
               </w:rPr>
               <w:t xml:space="preserve">{{ </w:t>
             </w:r>
-            <w:proofErr w:type="spellStart"/>
-            <w:r>
-              <w:rPr>
-                <w:rFonts w:ascii="Arial" w:eastAsia="Times New Roman" w:hAnsi="Arial" w:cs="Arial"/>
-                <w:sz w:val="22"/>
-                <w:szCs w:val="22"/>
-                <w:lang w:eastAsia="en-GB"/>
+            <w:r>
+              <w:rPr>
+                <w:rStyle w:val="Code"/>
+                <w:lang w:eastAsia="en-GB"/>
+              </w:rPr>
+              <w:t>format_time(</w:t>
+            </w:r>
+            <w:r>
+              <w:rPr>
+                <w:rStyle w:val="Code"/>
               </w:rPr>
               <w:t>FLNrefusal_time</w:t>
             </w:r>
-            <w:proofErr w:type="spellEnd"/>
+            <w:r>
+              <w:rPr>
+                <w:rStyle w:val="Code"/>
+                <w:lang w:eastAsia="en-GB"/>
+              </w:rPr>
+              <w:t>, format='</w:t>
+            </w:r>
+            <w:r>
+              <w:rPr>
+                <w:rStyle w:val="Code"/>
+              </w:rPr>
+              <w:t xml:space="preserve">h:mm </w:t>
+            </w:r>
+            <w:r>
+              <w:rPr>
+                <w:rStyle w:val="Code"/>
+                <w:lang w:eastAsia="en-GB"/>
+              </w:rPr>
+              <w:t>a')</w:t>
+            </w:r>
             <w:r>
               <w:rPr>
                 <w:rFonts w:ascii="Arial" w:eastAsia="Times New Roman" w:hAnsi="Arial" w:cs="Arial"/>
@@ -748,6 +793,9 @@
         </w:tc>
       </w:tr>
       <w:tr>
+        <w:trPr>
+          <w:cantSplit/>
+        </w:trPr>
         <w:tc>
           <w:tcPr>
             <w:tcW w:w="9206" w:type="dxa"/>
@@ -789,7 +837,27 @@
                 <w:szCs w:val="22"/>
                 <w:lang w:val="en-US" w:eastAsia="en-GB"/>
               </w:rPr>
-              <w:t>ncident:</w:t>
+              <w:t>ncident</w:t>
+            </w:r>
+            <w:r>
+              <w:rPr>
+                <w:rFonts w:ascii="Arial" w:eastAsia="Times New Roman" w:hAnsi="Arial" w:cs="Arial"/>
+                <w:b/>
+                <w:sz w:val="22"/>
+                <w:szCs w:val="22"/>
+                <w:lang w:val="en-US" w:eastAsia="en-GB"/>
+              </w:rPr>
+              <w:t xml:space="preserve"> (postcode)</w:t>
+            </w:r>
+            <w:r>
+              <w:rPr>
+                <w:rFonts w:ascii="Arial" w:eastAsia="Times New Roman" w:hAnsi="Arial" w:cs="Arial"/>
+                <w:b/>
+                <w:sz w:val="22"/>
+                <w:szCs w:val="22"/>
+                <w:lang w:val="en-US" w:eastAsia="en-GB"/>
+              </w:rPr>
+              <w:t>:</w:t>
             </w:r>
           </w:p>
           <w:p>
@@ -812,17 +880,12 @@
               </w:rPr>
               <w:t xml:space="preserve">{{ </w:t>
             </w:r>
-            <w:proofErr w:type="spellStart"/>
-            <w:r>
-              <w:rPr>
-                <w:rFonts w:ascii="Arial" w:eastAsia="Times New Roman" w:hAnsi="Arial" w:cs="Arial"/>
-                <w:sz w:val="22"/>
-                <w:szCs w:val="22"/>
-                <w:lang w:eastAsia="en-GB"/>
+            <w:r>
+              <w:rPr>
+                <w:rStyle w:val="Code"/>
               </w:rPr>
               <w:t>FLNrefusal_postcode</w:t>
             </w:r>
-            <w:proofErr w:type="spellEnd"/>
             <w:r>
               <w:rPr>
                 <w:rFonts w:ascii="Arial" w:eastAsia="Times New Roman" w:hAnsi="Arial" w:cs="Arial"/>
@@ -836,6 +899,9 @@
         </w:tc>
       </w:tr>
       <w:tr>
+        <w:trPr>
+          <w:cantSplit/>
+        </w:trPr>
         <w:tc>
           <w:tcPr>
             <w:tcW w:w="9206" w:type="dxa"/>
@@ -940,35 +1006,24 @@
               </w:rPr>
               <w:t xml:space="preserve">{{ </w:t>
             </w:r>
-            <w:proofErr w:type="spellStart"/>
-            <w:r>
-              <w:rPr>
-                <w:rFonts w:ascii="Arial" w:eastAsia="Times New Roman" w:hAnsi="Arial" w:cs="Arial"/>
-                <w:sz w:val="22"/>
-                <w:szCs w:val="22"/>
-                <w:lang w:eastAsia="en-GB"/>
+            <w:r>
+              <w:rPr>
+                <w:rStyle w:val="Code"/>
               </w:rPr>
               <w:t>transport</w:t>
             </w:r>
             <w:r>
               <w:rPr>
-                <w:rFonts w:ascii="Arial" w:eastAsia="Times New Roman" w:hAnsi="Arial" w:cs="Arial"/>
-                <w:sz w:val="22"/>
-                <w:szCs w:val="22"/>
-                <w:lang w:eastAsia="en-GB"/>
+                <w:rStyle w:val="Code"/>
               </w:rPr>
               <w:t>_</w:t>
             </w:r>
             <w:r>
               <w:rPr>
-                <w:rFonts w:ascii="Arial" w:eastAsia="Times New Roman" w:hAnsi="Arial" w:cs="Arial"/>
-                <w:sz w:val="22"/>
-                <w:szCs w:val="22"/>
-                <w:lang w:eastAsia="en-GB"/>
+                <w:rStyle w:val="Code"/>
               </w:rPr>
               <w:t>type</w:t>
             </w:r>
-            <w:proofErr w:type="spellEnd"/>
             <w:r>
               <w:rPr>
                 <w:rFonts w:ascii="Arial" w:eastAsia="Times New Roman" w:hAnsi="Arial" w:cs="Arial"/>
@@ -982,6 +1037,9 @@
         </w:tc>
       </w:tr>
       <w:tr>
+        <w:trPr>
+          <w:cantSplit/>
+        </w:trPr>
         <w:tc>
           <w:tcPr>
             <w:tcW w:w="9206" w:type="dxa"/>
@@ -1047,17 +1105,12 @@
               </w:rPr>
               <w:t xml:space="preserve">{{ </w:t>
             </w:r>
-            <w:proofErr w:type="spellStart"/>
-            <w:r>
-              <w:rPr>
-                <w:rFonts w:ascii="Arial" w:eastAsia="Times New Roman" w:hAnsi="Arial" w:cs="Arial"/>
-                <w:sz w:val="22"/>
-                <w:szCs w:val="22"/>
-                <w:lang w:eastAsia="en-GB"/>
+            <w:r>
+              <w:rPr>
+                <w:rStyle w:val="Code"/>
               </w:rPr>
               <w:t>refuser_asked_animal_id</w:t>
             </w:r>
-            <w:proofErr w:type="spellEnd"/>
             <w:r>
               <w:rPr>
                 <w:rFonts w:ascii="Arial" w:eastAsia="Times New Roman" w:hAnsi="Arial" w:cs="Arial"/>
@@ -1072,6 +1125,7 @@
       </w:tr>
       <w:tr>
         <w:trPr>
+          <w:cantSplit/>
           <w:trHeight w:val="458"/>
         </w:trPr>
         <w:tc>
@@ -1158,17 +1212,12 @@
               </w:rPr>
               <w:t xml:space="preserve">{{ </w:t>
             </w:r>
-            <w:proofErr w:type="spellStart"/>
-            <w:r>
-              <w:rPr>
-                <w:rFonts w:ascii="Arial" w:eastAsia="Times New Roman" w:hAnsi="Arial" w:cs="Arial"/>
-                <w:sz w:val="22"/>
-                <w:szCs w:val="22"/>
-                <w:lang w:val="en-US" w:eastAsia="en-GB"/>
+            <w:r>
+              <w:rPr>
+                <w:rStyle w:val="Code"/>
               </w:rPr>
               <w:t>user_show_id</w:t>
             </w:r>
-            <w:proofErr w:type="spellEnd"/>
             <w:r>
               <w:rPr>
                 <w:rFonts w:ascii="Arial" w:eastAsia="Times New Roman" w:hAnsi="Arial" w:cs="Arial"/>
@@ -1183,6 +1232,7 @@
       </w:tr>
       <w:tr>
         <w:trPr>
+          <w:cantSplit/>
           <w:trHeight w:val="65"/>
         </w:trPr>
         <w:tc>
@@ -1259,44 +1309,30 @@
               </w:rPr>
               <w:t xml:space="preserve">{{ </w:t>
             </w:r>
-            <w:proofErr w:type="spellStart"/>
-            <w:r>
-              <w:rPr>
-                <w:rFonts w:ascii="Arial" w:eastAsia="Times New Roman" w:hAnsi="Arial" w:cs="Arial"/>
-                <w:sz w:val="22"/>
-                <w:szCs w:val="22"/>
-                <w:lang w:eastAsia="en-GB"/>
+            <w:r>
+              <w:rPr>
+                <w:rStyle w:val="Code"/>
               </w:rPr>
               <w:t>FLN</w:t>
             </w:r>
             <w:r>
               <w:rPr>
-                <w:rFonts w:ascii="Arial" w:eastAsia="Times New Roman" w:hAnsi="Arial" w:cs="Arial"/>
-                <w:sz w:val="22"/>
-                <w:szCs w:val="22"/>
-                <w:lang w:eastAsia="en-GB"/>
+                <w:rStyle w:val="Code"/>
               </w:rPr>
               <w:t>refusal</w:t>
             </w:r>
             <w:r>
               <w:rPr>
-                <w:rFonts w:ascii="Arial" w:eastAsia="Times New Roman" w:hAnsi="Arial" w:cs="Arial"/>
-                <w:sz w:val="22"/>
-                <w:szCs w:val="22"/>
-                <w:lang w:eastAsia="en-GB"/>
+                <w:rStyle w:val="Code"/>
               </w:rPr>
               <w:t>_</w:t>
             </w:r>
             <w:r>
               <w:rPr>
-                <w:rFonts w:ascii="Arial" w:eastAsia="Times New Roman" w:hAnsi="Arial" w:cs="Arial"/>
-                <w:sz w:val="22"/>
-                <w:szCs w:val="22"/>
-                <w:lang w:eastAsia="en-GB"/>
+                <w:rStyle w:val="Code"/>
               </w:rPr>
               <w:t>reason</w:t>
             </w:r>
-            <w:proofErr w:type="spellEnd"/>
             <w:r>
               <w:rPr>
                 <w:rFonts w:ascii="Arial" w:eastAsia="Times New Roman" w:hAnsi="Arial" w:cs="Arial"/>
@@ -1311,6 +1347,7 @@
       </w:tr>
       <w:tr>
         <w:trPr>
+          <w:cantSplit/>
           <w:trHeight w:val="65"/>
         </w:trPr>
         <w:tc>
@@ -1353,7 +1390,27 @@
                 <w:szCs w:val="22"/>
                 <w:lang w:eastAsia="en-GB"/>
               </w:rPr>
-              <w:t>iver refuse you? (If applicable)</w:t>
+              <w:t xml:space="preserve">iver refuse </w:t>
+            </w:r>
+            <w:r>
+              <w:rPr>
+                <w:rFonts w:ascii="Arial" w:eastAsia="Times New Roman" w:hAnsi="Arial" w:cs="Arial"/>
+                <w:b/>
+                <w:sz w:val="22"/>
+                <w:szCs w:val="22"/>
+                <w:lang w:eastAsia="en-GB"/>
+              </w:rPr>
+              <w:t>access</w:t>
+            </w:r>
+            <w:r>
+              <w:rPr>
+                <w:rFonts w:ascii="Arial" w:eastAsia="Times New Roman" w:hAnsi="Arial" w:cs="Arial"/>
+                <w:b/>
+                <w:sz w:val="22"/>
+                <w:szCs w:val="22"/>
+                <w:lang w:eastAsia="en-GB"/>
+              </w:rPr>
+              <w:t>? (If applicable)</w:t>
             </w:r>
           </w:p>
           <w:p>
@@ -1374,32 +1431,49 @@
                 <w:szCs w:val="22"/>
                 <w:lang w:eastAsia="en-GB"/>
               </w:rPr>
-              <w:t xml:space="preserve">{{ </w:t>
-            </w:r>
-            <w:proofErr w:type="spellStart"/>
-            <w:r>
-              <w:rPr>
-                <w:rFonts w:ascii="Arial" w:eastAsia="Times New Roman" w:hAnsi="Arial" w:cs="Arial"/>
-                <w:sz w:val="22"/>
-                <w:szCs w:val="22"/>
+              <w:t>{{</w:t>
+            </w:r>
+            <w:r>
+              <w:rPr>
+                <w:rFonts w:ascii="Arial" w:eastAsia="Times New Roman" w:hAnsi="Arial" w:cs="Arial"/>
+                <w:sz w:val="22"/>
+                <w:szCs w:val="22"/>
+                <w:lang w:eastAsia="en-GB"/>
+              </w:rPr>
+              <w:t xml:space="preserve"> </w:t>
+            </w:r>
+            <w:r>
+              <w:rPr>
+                <w:rStyle w:val="Code"/>
                 <w:lang w:eastAsia="en-GB"/>
               </w:rPr>
               <w:t>driver_statement</w:t>
             </w:r>
-            <w:proofErr w:type="spellEnd"/>
-            <w:r>
-              <w:rPr>
-                <w:rFonts w:ascii="Arial" w:eastAsia="Times New Roman" w:hAnsi="Arial" w:cs="Arial"/>
-                <w:sz w:val="22"/>
-                <w:szCs w:val="22"/>
-                <w:lang w:eastAsia="en-GB"/>
-              </w:rPr>
-              <w:t xml:space="preserve"> }}</w:t>
+            <w:r>
+              <w:rPr>
+                <w:rFonts w:ascii="Arial" w:eastAsia="Times New Roman" w:hAnsi="Arial" w:cs="Arial"/>
+                <w:sz w:val="22"/>
+                <w:szCs w:val="22"/>
+                <w:lang w:eastAsia="en-GB"/>
+              </w:rPr>
+              <w:t xml:space="preserve"> </w:t>
+            </w:r>
+            <w:r>
+              <w:rPr>
+                <w:rFonts w:ascii="Arial" w:eastAsia="Times New Roman" w:hAnsi="Arial" w:cs="Arial"/>
+                <w:sz w:val="22"/>
+                <w:szCs w:val="22"/>
+                <w:lang w:eastAsia="en-GB"/>
+              </w:rPr>
+              <w:t>}}</w:t>
             </w:r>
           </w:p>
         </w:tc>
       </w:tr>
       <w:tr>
+        <w:trPr>
+          <w:cantSplit/>
+        </w:trPr>
         <w:tc>
           <w:tcPr>
             <w:tcW w:w="9206" w:type="dxa"/>
@@ -1431,7 +1505,27 @@
                 <w:szCs w:val="22"/>
                 <w:lang w:val="en-US" w:eastAsia="en-GB"/>
               </w:rPr>
-              <w:t>Evidence supporting the refusal:</w:t>
+              <w:t xml:space="preserve">Evidence </w:t>
+            </w:r>
+            <w:r>
+              <w:rPr>
+                <w:rFonts w:ascii="Arial" w:eastAsia="Times New Roman" w:hAnsi="Arial" w:cs="Arial"/>
+                <w:b/>
+                <w:sz w:val="22"/>
+                <w:szCs w:val="22"/>
+                <w:lang w:val="en-US" w:eastAsia="en-GB"/>
+              </w:rPr>
+              <w:t>relating to</w:t>
+            </w:r>
+            <w:r>
+              <w:rPr>
+                <w:rFonts w:ascii="Arial" w:eastAsia="Times New Roman" w:hAnsi="Arial" w:cs="Arial"/>
+                <w:b/>
+                <w:sz w:val="22"/>
+                <w:szCs w:val="22"/>
+                <w:lang w:val="en-US" w:eastAsia="en-GB"/>
+              </w:rPr>
+              <w:t xml:space="preserve"> the refusal:</w:t>
             </w:r>
           </w:p>
           <w:p>
@@ -1459,39 +1553,14 @@
                 <w:szCs w:val="22"/>
                 <w:lang w:eastAsia="en-GB"/>
               </w:rPr>
-              <w:t xml:space="preserve">{%p for </w:t>
-            </w:r>
-            <w:proofErr w:type="spellStart"/>
-            <w:r>
-              <w:rPr>
-                <w:rFonts w:ascii="Arial" w:eastAsia="Times New Roman" w:hAnsi="Arial" w:cs="Arial"/>
-                <w:sz w:val="22"/>
-                <w:szCs w:val="22"/>
-                <w:lang w:eastAsia="en-GB"/>
-              </w:rPr>
-              <w:t>FLNfile</w:t>
-            </w:r>
-            <w:proofErr w:type="spellEnd"/>
-            <w:r>
-              <w:rPr>
-                <w:rFonts w:ascii="Arial" w:eastAsia="Times New Roman" w:hAnsi="Arial" w:cs="Arial"/>
-                <w:sz w:val="22"/>
-                <w:szCs w:val="22"/>
-                <w:lang w:eastAsia="en-GB"/>
-              </w:rPr>
-              <w:t xml:space="preserve"> in </w:t>
-            </w:r>
-            <w:proofErr w:type="spellStart"/>
-            <w:r>
-              <w:rPr>
-                <w:rFonts w:ascii="Arial" w:eastAsia="Times New Roman" w:hAnsi="Arial" w:cs="Arial"/>
-                <w:sz w:val="22"/>
-                <w:szCs w:val="22"/>
-                <w:lang w:eastAsia="en-GB"/>
-              </w:rPr>
-              <w:t>uploaded_files</w:t>
-            </w:r>
-            <w:proofErr w:type="spellEnd"/>
+              <w:t xml:space="preserve">{%p </w:t>
+            </w:r>
+            <w:r>
+              <w:rPr>
+                <w:rStyle w:val="Code"/>
+              </w:rPr>
+              <w:t>for FLNfile in uploaded_files</w:t>
+            </w:r>
             <w:r>
               <w:rPr>
                 <w:rFonts w:ascii="Arial" w:eastAsia="Times New Roman" w:hAnsi="Arial" w:cs="Arial"/>
@@ -1529,17 +1598,12 @@
               </w:rPr>
               <w:t xml:space="preserve">{{ </w:t>
             </w:r>
-            <w:proofErr w:type="spellStart"/>
-            <w:r>
-              <w:rPr>
-                <w:rFonts w:ascii="Arial" w:eastAsia="Times New Roman" w:hAnsi="Arial" w:cs="Arial"/>
-                <w:sz w:val="22"/>
-                <w:szCs w:val="22"/>
-                <w:lang w:eastAsia="en-GB"/>
+            <w:r>
+              <w:rPr>
+                <w:rStyle w:val="Code"/>
               </w:rPr>
               <w:t>FLNfile</w:t>
             </w:r>
-            <w:proofErr w:type="spellEnd"/>
             <w:r>
               <w:rPr>
                 <w:rFonts w:ascii="Arial" w:eastAsia="Times New Roman" w:hAnsi="Arial" w:cs="Arial"/>
@@ -1578,17 +1642,12 @@
               </w:rPr>
               <w:t xml:space="preserve">{%p </w:t>
             </w:r>
-            <w:proofErr w:type="spellStart"/>
-            <w:r>
-              <w:rPr>
-                <w:rFonts w:ascii="Arial" w:eastAsia="Times New Roman" w:hAnsi="Arial" w:cs="Arial"/>
-                <w:sz w:val="22"/>
-                <w:szCs w:val="22"/>
-                <w:lang w:eastAsia="en-GB"/>
+            <w:r>
+              <w:rPr>
+                <w:rStyle w:val="Code"/>
               </w:rPr>
               <w:t>endfor</w:t>
             </w:r>
-            <w:proofErr w:type="spellEnd"/>
             <w:r>
               <w:rPr>
                 <w:rFonts w:ascii="Arial" w:eastAsia="Times New Roman" w:hAnsi="Arial" w:cs="Arial"/>
@@ -1626,6 +1685,9 @@
         <w:gridCol w:w="9206"/>
       </w:tblGrid>
       <w:tr>
+        <w:trPr>
+          <w:cantSplit/>
+        </w:trPr>
         <w:tc>
           <w:tcPr>
             <w:tcW w:w="9206" w:type="dxa"/>
@@ -1640,6 +1702,7 @@
           </w:tcPr>
           <w:p>
             <w:pPr>
+              <w:keepNext/>
               <w:textAlignment w:val="baseline"/>
               <w:rPr>
                 <w:rFonts w:ascii="Arial" w:eastAsia="Times New Roman" w:hAnsi="Arial" w:cs="Arial"/>
@@ -1657,11 +1720,13 @@
                 <w:szCs w:val="22"/>
                 <w:lang w:val="en-US" w:eastAsia="en-GB"/>
               </w:rPr>
+              <w:lastRenderedPageBreak/>
               <w:t>REPORTER INFORMATION</w:t>
             </w:r>
           </w:p>
           <w:p>
             <w:pPr>
+              <w:keepNext/>
               <w:textAlignment w:val="baseline"/>
               <w:rPr>
                 <w:rFonts w:ascii="Arial" w:eastAsia="Times New Roman" w:hAnsi="Arial" w:cs="Arial"/>
@@ -1683,6 +1748,9 @@
         </w:tc>
       </w:tr>
       <w:tr>
+        <w:trPr>
+          <w:cantSplit/>
+        </w:trPr>
         <w:tc>
           <w:tcPr>
             <w:tcW w:w="9206" w:type="dxa"/>
@@ -1697,6 +1765,7 @@
           </w:tcPr>
           <w:p>
             <w:pPr>
+              <w:keepNext/>
               <w:textAlignment w:val="baseline"/>
               <w:rPr>
                 <w:rFonts w:ascii="Arial" w:eastAsia="Times New Roman" w:hAnsi="Arial" w:cs="Arial"/>
@@ -1718,6 +1787,7 @@
           </w:p>
           <w:p>
             <w:pPr>
+              <w:keepNext/>
               <w:spacing w:after="120"/>
               <w:textAlignment w:val="baseline"/>
               <w:rPr>
@@ -1734,28 +1804,152 @@
                 <w:szCs w:val="22"/>
                 <w:lang w:eastAsia="en-GB"/>
               </w:rPr>
+              <w:t>{</w:t>
+            </w:r>
+            <w:r>
+              <w:rPr>
+                <w:rFonts w:ascii="Arial" w:eastAsia="Times New Roman" w:hAnsi="Arial" w:cs="Arial"/>
+                <w:sz w:val="22"/>
+                <w:szCs w:val="22"/>
+                <w:lang w:eastAsia="en-GB"/>
+              </w:rPr>
+              <w:t xml:space="preserve">%p </w:t>
+            </w:r>
+            <w:r>
+              <w:rPr>
+                <w:rStyle w:val="Code"/>
+              </w:rPr>
+              <w:t xml:space="preserve">if </w:t>
+            </w:r>
+            <w:r>
+              <w:rPr>
+                <w:rStyle w:val="Code"/>
+              </w:rPr>
+              <w:t>F</w:t>
+            </w:r>
+            <w:r>
+              <w:rPr>
+                <w:rStyle w:val="Code"/>
+              </w:rPr>
+              <w:t>LNself_reporting</w:t>
+            </w:r>
+            <w:r>
+              <w:rPr>
+                <w:rFonts w:ascii="Arial" w:eastAsia="Times New Roman" w:hAnsi="Arial" w:cs="Arial"/>
+                <w:sz w:val="22"/>
+                <w:szCs w:val="22"/>
+                <w:lang w:eastAsia="en-GB"/>
+              </w:rPr>
+              <w:t xml:space="preserve"> %</w:t>
+            </w:r>
+            <w:r>
+              <w:rPr>
+                <w:rFonts w:ascii="Arial" w:eastAsia="Times New Roman" w:hAnsi="Arial" w:cs="Arial"/>
+                <w:sz w:val="22"/>
+                <w:szCs w:val="22"/>
+                <w:lang w:eastAsia="en-GB"/>
+              </w:rPr>
+              <w:t>}</w:t>
+            </w:r>
+          </w:p>
+          <w:p>
+            <w:pPr>
+              <w:keepNext/>
+              <w:spacing w:after="120"/>
+              <w:textAlignment w:val="baseline"/>
+              <w:rPr>
+                <w:rFonts w:ascii="Arial" w:eastAsia="Times New Roman" w:hAnsi="Arial" w:cs="Arial"/>
+                <w:sz w:val="22"/>
+                <w:szCs w:val="22"/>
+                <w:lang w:eastAsia="en-GB"/>
+              </w:rPr>
+            </w:pPr>
+            <w:r>
+              <w:rPr>
+                <w:rFonts w:ascii="Arial" w:eastAsia="Times New Roman" w:hAnsi="Arial" w:cs="Arial"/>
+                <w:sz w:val="22"/>
+                <w:szCs w:val="22"/>
+                <w:lang w:eastAsia="en-GB"/>
+              </w:rPr>
+              <w:t>N/A</w:t>
+            </w:r>
+          </w:p>
+          <w:p>
+            <w:pPr>
+              <w:keepNext/>
+              <w:spacing w:after="120"/>
+              <w:textAlignment w:val="baseline"/>
+              <w:rPr>
+                <w:rFonts w:ascii="Arial" w:eastAsia="Times New Roman" w:hAnsi="Arial" w:cs="Arial"/>
+                <w:sz w:val="22"/>
+                <w:szCs w:val="22"/>
+                <w:lang w:eastAsia="en-GB"/>
+              </w:rPr>
+            </w:pPr>
+            <w:r>
+              <w:rPr>
+                <w:rFonts w:ascii="Arial" w:eastAsia="Times New Roman" w:hAnsi="Arial" w:cs="Arial"/>
+                <w:sz w:val="22"/>
+                <w:szCs w:val="22"/>
+                <w:lang w:eastAsia="en-GB"/>
+              </w:rPr>
+              <w:t xml:space="preserve">{%p </w:t>
+            </w:r>
+            <w:r>
+              <w:rPr>
+                <w:rStyle w:val="Code"/>
+              </w:rPr>
+              <w:t>else</w:t>
+            </w:r>
+            <w:r>
+              <w:rPr>
+                <w:rFonts w:ascii="Arial" w:eastAsia="Times New Roman" w:hAnsi="Arial" w:cs="Arial"/>
+                <w:sz w:val="22"/>
+                <w:szCs w:val="22"/>
+                <w:lang w:eastAsia="en-GB"/>
+              </w:rPr>
+              <w:t xml:space="preserve"> %}</w:t>
+            </w:r>
+          </w:p>
+          <w:p>
+            <w:pPr>
+              <w:keepNext/>
+              <w:spacing w:after="120"/>
+              <w:textAlignment w:val="baseline"/>
+              <w:rPr>
+                <w:rFonts w:ascii="Arial" w:eastAsia="Times New Roman" w:hAnsi="Arial" w:cs="Arial"/>
+                <w:sz w:val="22"/>
+                <w:szCs w:val="22"/>
+                <w:lang w:eastAsia="en-GB"/>
+              </w:rPr>
+            </w:pPr>
+            <w:r>
+              <w:rPr>
+                <w:rFonts w:ascii="Arial" w:eastAsia="Times New Roman" w:hAnsi="Arial" w:cs="Arial"/>
+                <w:sz w:val="22"/>
+                <w:szCs w:val="22"/>
+                <w:lang w:eastAsia="en-GB"/>
+              </w:rPr>
               <w:t xml:space="preserve">{{ </w:t>
             </w:r>
-            <w:proofErr w:type="spellStart"/>
-            <w:r>
-              <w:rPr>
-                <w:rFonts w:ascii="Arial" w:eastAsia="Times New Roman" w:hAnsi="Arial" w:cs="Arial"/>
-                <w:sz w:val="22"/>
-                <w:szCs w:val="22"/>
-                <w:lang w:eastAsia="en-GB"/>
-              </w:rPr>
-              <w:t>FLN</w:t>
-            </w:r>
-            <w:r>
-              <w:rPr>
-                <w:rFonts w:ascii="Arial" w:eastAsia="Times New Roman" w:hAnsi="Arial" w:cs="Arial"/>
-                <w:sz w:val="22"/>
-                <w:szCs w:val="22"/>
-                <w:lang w:eastAsia="en-GB"/>
+            <w:r>
+              <w:rPr>
+                <w:rStyle w:val="Code"/>
+              </w:rPr>
+              <w:t>F</w:t>
+            </w:r>
+            <w:r>
+              <w:rPr>
+                <w:rStyle w:val="Code"/>
+              </w:rPr>
+              <w:t>LN</w:t>
+            </w:r>
+            <w:r>
+              <w:rPr>
+                <w:rStyle w:val="Code"/>
               </w:rPr>
               <w:t>reporter_firstname</w:t>
             </w:r>
-            <w:proofErr w:type="spellEnd"/>
             <w:r>
               <w:rPr>
                 <w:rFonts w:ascii="Arial" w:eastAsia="Times New Roman" w:hAnsi="Arial" w:cs="Arial"/>
@@ -1765,17 +1959,12 @@
               </w:rPr>
               <w:t xml:space="preserve"> }} {{ </w:t>
             </w:r>
-            <w:proofErr w:type="spellStart"/>
-            <w:r>
-              <w:rPr>
-                <w:rFonts w:ascii="Arial" w:eastAsia="Times New Roman" w:hAnsi="Arial" w:cs="Arial"/>
-                <w:sz w:val="22"/>
-                <w:szCs w:val="22"/>
-                <w:lang w:eastAsia="en-GB"/>
+            <w:r>
+              <w:rPr>
+                <w:rStyle w:val="Code"/>
               </w:rPr>
               <w:t>FLNreporter_lastname</w:t>
             </w:r>
-            <w:proofErr w:type="spellEnd"/>
             <w:r>
               <w:rPr>
                 <w:rFonts w:ascii="Arial" w:eastAsia="Times New Roman" w:hAnsi="Arial" w:cs="Arial"/>
@@ -1784,11 +1973,60 @@
                 <w:lang w:eastAsia="en-GB"/>
               </w:rPr>
               <w:t xml:space="preserve"> }}</w:t>
+            </w:r>
+          </w:p>
+          <w:p>
+            <w:pPr>
+              <w:keepNext/>
+              <w:spacing w:after="120"/>
+              <w:textAlignment w:val="baseline"/>
+              <w:rPr>
+                <w:rFonts w:ascii="Arial" w:eastAsia="Times New Roman" w:hAnsi="Arial" w:cs="Arial"/>
+                <w:sz w:val="22"/>
+                <w:szCs w:val="22"/>
+                <w:lang w:eastAsia="en-GB"/>
+              </w:rPr>
+            </w:pPr>
+            <w:r>
+              <w:rPr>
+                <w:rFonts w:ascii="Arial" w:eastAsia="Times New Roman" w:hAnsi="Arial" w:cs="Arial"/>
+                <w:sz w:val="22"/>
+                <w:szCs w:val="22"/>
+                <w:lang w:eastAsia="en-GB"/>
+              </w:rPr>
+              <w:t>{</w:t>
+            </w:r>
+            <w:r>
+              <w:rPr>
+                <w:rFonts w:ascii="Arial" w:eastAsia="Times New Roman" w:hAnsi="Arial" w:cs="Arial"/>
+                <w:sz w:val="22"/>
+                <w:szCs w:val="22"/>
+                <w:lang w:eastAsia="en-GB"/>
+              </w:rPr>
+              <w:t xml:space="preserve">%p </w:t>
+            </w:r>
+            <w:r>
+              <w:rPr>
+                <w:rStyle w:val="Code"/>
+              </w:rPr>
+              <w:t>endif</w:t>
+            </w:r>
+            <w:r>
+              <w:rPr>
+                <w:rFonts w:ascii="Arial" w:eastAsia="Times New Roman" w:hAnsi="Arial" w:cs="Arial"/>
+                <w:sz w:val="22"/>
+                <w:szCs w:val="22"/>
+                <w:lang w:eastAsia="en-GB"/>
+              </w:rPr>
+              <w:t xml:space="preserve"> %}</w:t>
             </w:r>
           </w:p>
         </w:tc>
       </w:tr>
       <w:tr>
+        <w:trPr>
+          <w:cantSplit/>
+        </w:trPr>
         <w:tc>
           <w:tcPr>
             <w:tcW w:w="9206" w:type="dxa"/>
@@ -1803,6 +2041,7 @@
           </w:tcPr>
           <w:p>
             <w:pPr>
+              <w:keepNext/>
               <w:textAlignment w:val="baseline"/>
               <w:rPr>
                 <w:rFonts w:ascii="Arial" w:eastAsia="Times New Roman" w:hAnsi="Arial" w:cs="Arial"/>
@@ -1824,6 +2063,7 @@
           </w:p>
           <w:p>
             <w:pPr>
+              <w:keepNext/>
               <w:spacing w:after="120"/>
               <w:textAlignment w:val="baseline"/>
               <w:rPr>
@@ -1840,19 +2080,148 @@
                 <w:szCs w:val="22"/>
                 <w:lang w:eastAsia="en-GB"/>
               </w:rPr>
+              <w:t>{</w:t>
+            </w:r>
+            <w:r>
+              <w:rPr>
+                <w:rFonts w:ascii="Arial" w:eastAsia="Times New Roman" w:hAnsi="Arial" w:cs="Arial"/>
+                <w:sz w:val="22"/>
+                <w:szCs w:val="22"/>
+                <w:lang w:eastAsia="en-GB"/>
+              </w:rPr>
+              <w:t xml:space="preserve">%p </w:t>
+            </w:r>
+            <w:r>
+              <w:rPr>
+                <w:rStyle w:val="Code"/>
+              </w:rPr>
+              <w:t>if FLNself_reporting</w:t>
+            </w:r>
+            <w:r>
+              <w:rPr>
+                <w:rFonts w:ascii="Arial" w:eastAsia="Times New Roman" w:hAnsi="Arial" w:cs="Arial"/>
+                <w:sz w:val="22"/>
+                <w:szCs w:val="22"/>
+                <w:lang w:eastAsia="en-GB"/>
+              </w:rPr>
+              <w:t xml:space="preserve"> %</w:t>
+            </w:r>
+            <w:r>
+              <w:rPr>
+                <w:rFonts w:ascii="Arial" w:eastAsia="Times New Roman" w:hAnsi="Arial" w:cs="Arial"/>
+                <w:sz w:val="22"/>
+                <w:szCs w:val="22"/>
+                <w:lang w:eastAsia="en-GB"/>
+              </w:rPr>
+              <w:t>}</w:t>
+            </w:r>
+          </w:p>
+          <w:p>
+            <w:pPr>
+              <w:keepNext/>
+              <w:spacing w:after="120"/>
+              <w:textAlignment w:val="baseline"/>
+              <w:rPr>
+                <w:rFonts w:ascii="Arial" w:eastAsia="Times New Roman" w:hAnsi="Arial" w:cs="Arial"/>
+                <w:sz w:val="22"/>
+                <w:szCs w:val="22"/>
+                <w:lang w:eastAsia="en-GB"/>
+              </w:rPr>
+            </w:pPr>
+            <w:r>
+              <w:rPr>
+                <w:rFonts w:ascii="Arial" w:eastAsia="Times New Roman" w:hAnsi="Arial" w:cs="Arial"/>
+                <w:sz w:val="22"/>
+                <w:szCs w:val="22"/>
+                <w:lang w:eastAsia="en-GB"/>
+              </w:rPr>
+              <w:t>N/A</w:t>
+            </w:r>
+            <w:bookmarkStart w:id="0" w:name="_GoBack"/>
+            <w:bookmarkEnd w:id="0"/>
+          </w:p>
+          <w:p>
+            <w:pPr>
+              <w:keepNext/>
+              <w:spacing w:after="120"/>
+              <w:textAlignment w:val="baseline"/>
+              <w:rPr>
+                <w:rFonts w:ascii="Arial" w:eastAsia="Times New Roman" w:hAnsi="Arial" w:cs="Arial"/>
+                <w:sz w:val="22"/>
+                <w:szCs w:val="22"/>
+                <w:lang w:eastAsia="en-GB"/>
+              </w:rPr>
+            </w:pPr>
+            <w:r>
+              <w:rPr>
+                <w:rFonts w:ascii="Arial" w:eastAsia="Times New Roman" w:hAnsi="Arial" w:cs="Arial"/>
+                <w:sz w:val="22"/>
+                <w:szCs w:val="22"/>
+                <w:lang w:eastAsia="en-GB"/>
+              </w:rPr>
+              <w:t xml:space="preserve">{%p </w:t>
+            </w:r>
+            <w:r>
+              <w:rPr>
+                <w:rStyle w:val="Code"/>
+              </w:rPr>
+              <w:t>else</w:t>
+            </w:r>
+            <w:r>
+              <w:rPr>
+                <w:rFonts w:ascii="Arial" w:eastAsia="Times New Roman" w:hAnsi="Arial" w:cs="Arial"/>
+                <w:sz w:val="22"/>
+                <w:szCs w:val="22"/>
+                <w:lang w:eastAsia="en-GB"/>
+              </w:rPr>
+              <w:t xml:space="preserve"> </w:t>
+            </w:r>
+            <w:r>
+              <w:rPr>
+                <w:rFonts w:ascii="Arial" w:eastAsia="Times New Roman" w:hAnsi="Arial" w:cs="Arial"/>
+                <w:sz w:val="22"/>
+                <w:szCs w:val="22"/>
+                <w:lang w:eastAsia="en-GB"/>
+              </w:rPr>
+              <w:t>%</w:t>
+            </w:r>
+            <w:r>
+              <w:rPr>
+                <w:rFonts w:ascii="Arial" w:eastAsia="Times New Roman" w:hAnsi="Arial" w:cs="Arial"/>
+                <w:sz w:val="22"/>
+                <w:szCs w:val="22"/>
+                <w:lang w:eastAsia="en-GB"/>
+              </w:rPr>
+              <w:t>}</w:t>
+            </w:r>
+          </w:p>
+          <w:p>
+            <w:pPr>
+              <w:keepNext/>
+              <w:spacing w:after="120"/>
+              <w:textAlignment w:val="baseline"/>
+              <w:rPr>
+                <w:rFonts w:ascii="Arial" w:eastAsia="Times New Roman" w:hAnsi="Arial" w:cs="Arial"/>
+                <w:sz w:val="22"/>
+                <w:szCs w:val="22"/>
+                <w:lang w:eastAsia="en-GB"/>
+              </w:rPr>
+            </w:pPr>
+            <w:r>
+              <w:rPr>
+                <w:rFonts w:ascii="Arial" w:eastAsia="Times New Roman" w:hAnsi="Arial" w:cs="Arial"/>
+                <w:sz w:val="22"/>
+                <w:szCs w:val="22"/>
+                <w:lang w:eastAsia="en-GB"/>
+              </w:rPr>
               <w:t xml:space="preserve">{{ </w:t>
             </w:r>
-            <w:proofErr w:type="spellStart"/>
-            <w:r>
-              <w:rPr>
-                <w:rFonts w:ascii="Arial" w:eastAsia="Times New Roman" w:hAnsi="Arial" w:cs="Arial"/>
-                <w:sz w:val="22"/>
-                <w:szCs w:val="22"/>
-                <w:lang w:eastAsia="en-GB"/>
+            <w:r>
+              <w:rPr>
+                <w:rStyle w:val="Code"/>
               </w:rPr>
               <w:t>FLNperson_reporting</w:t>
             </w:r>
-            <w:proofErr w:type="spellEnd"/>
             <w:r>
               <w:rPr>
                 <w:rFonts w:ascii="Arial" w:eastAsia="Times New Roman" w:hAnsi="Arial" w:cs="Arial"/>
@@ -1861,6 +2230,52 @@
                 <w:lang w:eastAsia="en-GB"/>
               </w:rPr>
               <w:t xml:space="preserve"> }}</w:t>
+            </w:r>
+          </w:p>
+          <w:p>
+            <w:pPr>
+              <w:keepNext/>
+              <w:spacing w:after="120"/>
+              <w:textAlignment w:val="baseline"/>
+              <w:rPr>
+                <w:rFonts w:ascii="Arial" w:eastAsia="Times New Roman" w:hAnsi="Arial" w:cs="Arial"/>
+                <w:sz w:val="22"/>
+                <w:szCs w:val="22"/>
+                <w:lang w:eastAsia="en-GB"/>
+              </w:rPr>
+            </w:pPr>
+            <w:r>
+              <w:rPr>
+                <w:rFonts w:ascii="Arial" w:eastAsia="Times New Roman" w:hAnsi="Arial" w:cs="Arial"/>
+                <w:sz w:val="22"/>
+                <w:szCs w:val="22"/>
+                <w:lang w:eastAsia="en-GB"/>
+              </w:rPr>
+              <w:t>{</w:t>
+            </w:r>
+            <w:r>
+              <w:rPr>
+                <w:rFonts w:ascii="Arial" w:eastAsia="Times New Roman" w:hAnsi="Arial" w:cs="Arial"/>
+                <w:sz w:val="22"/>
+                <w:szCs w:val="22"/>
+                <w:lang w:eastAsia="en-GB"/>
+              </w:rPr>
+              <w:t xml:space="preserve">%p </w:t>
+            </w:r>
+            <w:r>
+              <w:rPr>
+                <w:rStyle w:val="Code"/>
+              </w:rPr>
+              <w:t>endif</w:t>
+            </w:r>
+            <w:r>
+              <w:rPr>
+                <w:rFonts w:ascii="Arial" w:eastAsia="Times New Roman" w:hAnsi="Arial" w:cs="Arial"/>
+                <w:sz w:val="22"/>
+                <w:szCs w:val="22"/>
+                <w:lang w:eastAsia="en-GB"/>
+              </w:rPr>
+              <w:t xml:space="preserve"> %}</w:t>
             </w:r>
           </w:p>
         </w:tc>
@@ -1890,8 +2305,25 @@
           <w:sz w:val="20"/>
           <w:szCs w:val="22"/>
         </w:rPr>
-        <w:lastRenderedPageBreak/>
-        <w:t>The Disability Discrimination Act 1992 (Cth) states that people with disabilities cannot be discriminated against due to their assistance animal. The Department for Infrastructure and Transport (SA) supports this by outlining that assistance animals can accompany a person on all forms of transportation. The Equal Opportunity Act 1984 (SA) further states it is unlawful to impose a condition that would result in a person being separated from their assistance animal. Our users have been made aware that under The Dog and Cat Management Act 1995 (SA) they must provide identification of their accredited assistance animal if they are asked by a driver.</w:t>
+        <w:t>The Disability Discrimination Act 1992 (</w:t>
+      </w:r>
+      <w:proofErr w:type="spellStart"/>
+      <w:r>
+        <w:rPr>
+          <w:rFonts w:ascii="Arial" w:hAnsi="Arial" w:cs="Arial"/>
+          <w:sz w:val="20"/>
+          <w:szCs w:val="22"/>
+        </w:rPr>
+        <w:t>Cth</w:t>
+      </w:r>
+      <w:proofErr w:type="spellEnd"/>
+      <w:r>
+        <w:rPr>
+          <w:rFonts w:ascii="Arial" w:hAnsi="Arial" w:cs="Arial"/>
+          <w:sz w:val="20"/>
+          <w:szCs w:val="22"/>
+        </w:rPr>
+        <w:t>) states that people with disabilities cannot be discriminated against due to their assistance animal. The Department for Infrastructure and Transport (SA) supports this by outlining that assistance animals can accompany a person on all forms of transportation. The Equal Opportunity Act 1984 (SA) further states it is unlawful to impose a condition that would result in a person being separated from their assistance animal. Our users have been made aware that under The Dog and Cat Management Act 1995 (SA) they must provide identification of their accredited assistance animal if they are asked by a driver.</w:t>
       </w:r>
     </w:p>
     <w:p>
@@ -1912,7 +2344,7 @@
 </file>
 
 <file path=word/endnotes.xml><?xml version="1.0" encoding="utf-8"?>
-<w:endnotes xmlns:wpc="http://schemas.microsoft.com/office/word/2010/wordprocessingCanvas" xmlns:cx="http://schemas.microsoft.com/office/drawing/2014/chartex" xmlns:cx1="http://schemas.microsoft.com/office/drawing/2015/9/8/chartex" xmlns:cx2="http://schemas.microsoft.com/office/drawing/2015/10/21/chartex" xmlns:cx3="http://schemas.microsoft.com/office/drawing/2016/5/9/chartex" xmlns:cx4="http://schemas.microsoft.com/office/drawing/2016/5/10/chartex" xmlns:cx5="http://schemas.microsoft.com/office/drawing/2016/5/11/chartex" xmlns:cx6="http://schemas.microsoft.com/office/drawing/2016/5/12/chartex" xmlns:cx7="http://schemas.microsoft.com/office/drawing/2016/5/13/chartex" xmlns:cx8="http://schemas.microsoft.com/office/drawing/2016/5/14/chartex" xmlns:mc="http://schemas.openxmlformats.org/markup-compatibility/2006" xmlns:aink="http://schemas.microsoft.com/office/drawing/2016/ink" xmlns:am3d="http://schemas.microsoft.com/office/drawing/2017/model3d" xmlns:o="urn:schemas-microsoft-com:office:office" xmlns:r="http://schemas.openxmlformats.org/officeDocument/2006/relationships" xmlns:m="http://schemas.openxmlformats.org/officeDocument/2006/math" xmlns:v="urn:schemas-microsoft-com:vml" xmlns:wp14="http://schemas.microsoft.com/office/word/2010/wordprocessingDrawing" xmlns:wp="http://schemas.openxmlformats.org/drawingml/2006/wordprocessingDrawing" xmlns:w10="urn:schemas-microsoft-com:office:word" xmlns:w="http://schemas.openxmlformats.org/wordprocessingml/2006/main" xmlns:w14="http://schemas.microsoft.com/office/word/2010/wordml" xmlns:w15="http://schemas.microsoft.com/office/word/2012/wordml" xmlns:w16cex="http://schemas.microsoft.com/office/word/2018/wordml/cex" xmlns:w16cid="http://schemas.microsoft.com/office/word/2016/wordml/cid" xmlns:w16="http://schemas.microsoft.com/office/word/2018/wordml" xmlns:w16sdtdh="http://schemas.microsoft.com/office/word/2020/wordml/sdtdatahash" xmlns:w16se="http://schemas.microsoft.com/office/word/2015/wordml/symex" xmlns:wpg="http://schemas.microsoft.com/office/word/2010/wordprocessingGroup" xmlns:wpi="http://schemas.microsoft.com/office/word/2010/wordprocessingInk" xmlns:wne="http://schemas.microsoft.com/office/word/2006/wordml" xmlns:wps="http://schemas.microsoft.com/office/word/2010/wordprocessingShape" mc:Ignorable="w14 w15 w16se w16cid w16 w16cex w16sdtdh wp14">
+<w:endnotes xmlns:wpc="http://schemas.microsoft.com/office/word/2010/wordprocessingCanvas" xmlns:mc="http://schemas.openxmlformats.org/markup-compatibility/2006" xmlns:o="urn:schemas-microsoft-com:office:office" xmlns:r="http://schemas.openxmlformats.org/officeDocument/2006/relationships" xmlns:m="http://schemas.openxmlformats.org/officeDocument/2006/math" xmlns:v="urn:schemas-microsoft-com:vml" xmlns:wp14="http://schemas.microsoft.com/office/word/2010/wordprocessingDrawing" xmlns:wp="http://schemas.openxmlformats.org/drawingml/2006/wordprocessingDrawing" xmlns:w10="urn:schemas-microsoft-com:office:word" xmlns:w="http://schemas.openxmlformats.org/wordprocessingml/2006/main" xmlns:w14="http://schemas.microsoft.com/office/word/2010/wordml" xmlns:w15="http://schemas.microsoft.com/office/word/2012/wordml" xmlns:wpg="http://schemas.microsoft.com/office/word/2010/wordprocessingGroup" xmlns:wpi="http://schemas.microsoft.com/office/word/2010/wordprocessingInk" xmlns:wne="http://schemas.microsoft.com/office/word/2006/wordml" xmlns:wps="http://schemas.microsoft.com/office/word/2010/wordprocessingShape" mc:Ignorable="w14 w15 wp14">
   <w:endnote w:type="separator" w:id="-1">
     <w:p>
       <w:r>
@@ -1931,7 +2363,7 @@
 </file>
 
 <file path=word/footer1.xml><?xml version="1.0" encoding="utf-8"?>
-<w:ftr xmlns:wpc="http://schemas.microsoft.com/office/word/2010/wordprocessingCanvas" xmlns:cx="http://schemas.microsoft.com/office/drawing/2014/chartex" xmlns:cx1="http://schemas.microsoft.com/office/drawing/2015/9/8/chartex" xmlns:cx2="http://schemas.microsoft.com/office/drawing/2015/10/21/chartex" xmlns:cx3="http://schemas.microsoft.com/office/drawing/2016/5/9/chartex" xmlns:cx4="http://schemas.microsoft.com/office/drawing/2016/5/10/chartex" xmlns:cx5="http://schemas.microsoft.com/office/drawing/2016/5/11/chartex" xmlns:cx6="http://schemas.microsoft.com/office/drawing/2016/5/12/chartex" xmlns:cx7="http://schemas.microsoft.com/office/drawing/2016/5/13/chartex" xmlns:cx8="http://schemas.microsoft.com/office/drawing/2016/5/14/chartex" xmlns:mc="http://schemas.openxmlformats.org/markup-compatibility/2006" xmlns:aink="http://schemas.microsoft.com/office/drawing/2016/ink" xmlns:am3d="http://schemas.microsoft.com/office/drawing/2017/model3d" xmlns:o="urn:schemas-microsoft-com:office:office" xmlns:r="http://schemas.openxmlformats.org/officeDocument/2006/relationships" xmlns:m="http://schemas.openxmlformats.org/officeDocument/2006/math" xmlns:v="urn:schemas-microsoft-com:vml" xmlns:wp14="http://schemas.microsoft.com/office/word/2010/wordprocessingDrawing" xmlns:wp="http://schemas.openxmlformats.org/drawingml/2006/wordprocessingDrawing" xmlns:w10="urn:schemas-microsoft-com:office:word" xmlns:w="http://schemas.openxmlformats.org/wordprocessingml/2006/main" xmlns:w14="http://schemas.microsoft.com/office/word/2010/wordml" xmlns:w15="http://schemas.microsoft.com/office/word/2012/wordml" xmlns:w16cex="http://schemas.microsoft.com/office/word/2018/wordml/cex" xmlns:w16cid="http://schemas.microsoft.com/office/word/2016/wordml/cid" xmlns:w16="http://schemas.microsoft.com/office/word/2018/wordml" xmlns:w16sdtdh="http://schemas.microsoft.com/office/word/2020/wordml/sdtdatahash" xmlns:w16se="http://schemas.microsoft.com/office/word/2015/wordml/symex" xmlns:wpg="http://schemas.microsoft.com/office/word/2010/wordprocessingGroup" xmlns:wpi="http://schemas.microsoft.com/office/word/2010/wordprocessingInk" xmlns:wne="http://schemas.microsoft.com/office/word/2006/wordml" xmlns:wps="http://schemas.microsoft.com/office/word/2010/wordprocessingShape" mc:Ignorable="w14 w15 w16se w16cid w16 w16cex w16sdtdh wp14">
+<w:ftr xmlns:wpc="http://schemas.microsoft.com/office/word/2010/wordprocessingCanvas" xmlns:mc="http://schemas.openxmlformats.org/markup-compatibility/2006" xmlns:o="urn:schemas-microsoft-com:office:office" xmlns:r="http://schemas.openxmlformats.org/officeDocument/2006/relationships" xmlns:m="http://schemas.openxmlformats.org/officeDocument/2006/math" xmlns:v="urn:schemas-microsoft-com:vml" xmlns:wp14="http://schemas.microsoft.com/office/word/2010/wordprocessingDrawing" xmlns:wp="http://schemas.openxmlformats.org/drawingml/2006/wordprocessingDrawing" xmlns:w10="urn:schemas-microsoft-com:office:word" xmlns:w="http://schemas.openxmlformats.org/wordprocessingml/2006/main" xmlns:w14="http://schemas.microsoft.com/office/word/2010/wordml" xmlns:w15="http://schemas.microsoft.com/office/word/2012/wordml" xmlns:wpg="http://schemas.microsoft.com/office/word/2010/wordprocessingGroup" xmlns:wpi="http://schemas.microsoft.com/office/word/2010/wordprocessingInk" xmlns:wne="http://schemas.microsoft.com/office/word/2006/wordml" xmlns:wps="http://schemas.microsoft.com/office/word/2010/wordprocessingShape" mc:Ignorable="w14 w15 wp14">
   <w:p>
     <w:pPr>
       <w:pStyle w:val="Footer"/>
@@ -1943,7 +2375,7 @@
         <w:lang w:eastAsia="en-AU"/>
       </w:rPr>
       <w:drawing>
-        <wp:anchor distT="0" distB="0" distL="114300" distR="114300" simplePos="0" relativeHeight="251661312" behindDoc="0" locked="0" layoutInCell="1" allowOverlap="1" wp14:anchorId="7223C66B" wp14:editId="18832D82">
+        <wp:anchor distT="0" distB="0" distL="114300" distR="114300" simplePos="0" relativeHeight="251661312" behindDoc="0" locked="0" layoutInCell="1" allowOverlap="1" wp14:anchorId="7223C66B" wp14:editId="70776CF0">
           <wp:simplePos x="0" y="0"/>
           <wp:positionH relativeFrom="column">
             <wp:posOffset>5715000</wp:posOffset>
@@ -1954,7 +2386,7 @@
           <wp:extent cx="814705" cy="842645"/>
           <wp:effectExtent l="0" t="0" r="4445" b="0"/>
           <wp:wrapNone/>
-          <wp:docPr id="18" name="Picture 18"/>
+          <wp:docPr id="27" name="Picture 27"/>
           <wp:cNvGraphicFramePr>
             <a:graphicFrameLocks xmlns:a="http://schemas.openxmlformats.org/drawingml/2006/main" noChangeAspect="1"/>
           </wp:cNvGraphicFramePr>
@@ -2010,7 +2442,7 @@
         <w:lang w:eastAsia="en-AU"/>
       </w:rPr>
       <w:drawing>
-        <wp:anchor distT="0" distB="0" distL="114300" distR="114300" simplePos="0" relativeHeight="251659264" behindDoc="1" locked="0" layoutInCell="1" allowOverlap="1" wp14:anchorId="13C08982" wp14:editId="01197DD5">
+        <wp:anchor distT="0" distB="0" distL="114300" distR="114300" simplePos="0" relativeHeight="251659264" behindDoc="1" locked="0" layoutInCell="1" allowOverlap="1" wp14:anchorId="13C08982" wp14:editId="309B3869">
           <wp:simplePos x="0" y="0"/>
           <wp:positionH relativeFrom="page">
             <wp:posOffset>0</wp:posOffset>
@@ -2021,7 +2453,7 @@
           <wp:extent cx="8145145" cy="914400"/>
           <wp:effectExtent l="0" t="0" r="8255" b="0"/>
           <wp:wrapNone/>
-          <wp:docPr id="19" name="Picture 19"/>
+          <wp:docPr id="28" name="Picture 28"/>
           <wp:cNvGraphicFramePr>
             <a:graphicFrameLocks xmlns:a="http://schemas.openxmlformats.org/drawingml/2006/main" noChangeAspect="1"/>
           </wp:cNvGraphicFramePr>
@@ -2070,38 +2502,37 @@
       </w:drawing>
     </w:r>
     <w:r>
-      <w:t xml:space="preserve">Date report generated: </w:t>
+      <w:t>Date report generated: {</w:t>
     </w:r>
     <w:proofErr w:type="gramStart"/>
     <w:r>
-      <w:t xml:space="preserve">{{ </w:t>
+      <w:t xml:space="preserve">{ </w:t>
     </w:r>
-    <w:proofErr w:type="spellStart"/>
     <w:r>
-      <w:t>format</w:t>
+      <w:rPr>
+        <w:rStyle w:val="Code"/>
+      </w:rPr>
+      <w:t>ordinal</w:t>
     </w:r>
     <w:proofErr w:type="gramEnd"/>
     <w:r>
-      <w:t>_date</w:t>
+      <w:rPr>
+        <w:rStyle w:val="Code"/>
+      </w:rPr>
+      <w:t>_number(format_datetime(today(), format='d'), use_word=False) + " of " + format_datetime(today(), format='MMMM yyyy')</w:t>
     </w:r>
-    <w:proofErr w:type="spellEnd"/>
     <w:r>
-      <w:t xml:space="preserve">(today() ,format=’dd, MMMM, </w:t>
+      <w:t xml:space="preserve"> </w:t>
     </w:r>
-    <w:proofErr w:type="spellStart"/>
     <w:r>
-      <w:t>yyyy</w:t>
-    </w:r>
-    <w:proofErr w:type="spellEnd"/>
-    <w:r>
-      <w:t>’ ) }}</w:t>
+      <w:t>}}</w:t>
     </w:r>
   </w:p>
 </w:ftr>
 </file>
 
 <file path=word/footnotes.xml><?xml version="1.0" encoding="utf-8"?>
-<w:footnotes xmlns:wpc="http://schemas.microsoft.com/office/word/2010/wordprocessingCanvas" xmlns:cx="http://schemas.microsoft.com/office/drawing/2014/chartex" xmlns:cx1="http://schemas.microsoft.com/office/drawing/2015/9/8/chartex" xmlns:cx2="http://schemas.microsoft.com/office/drawing/2015/10/21/chartex" xmlns:cx3="http://schemas.microsoft.com/office/drawing/2016/5/9/chartex" xmlns:cx4="http://schemas.microsoft.com/office/drawing/2016/5/10/chartex" xmlns:cx5="http://schemas.microsoft.com/office/drawing/2016/5/11/chartex" xmlns:cx6="http://schemas.microsoft.com/office/drawing/2016/5/12/chartex" xmlns:cx7="http://schemas.microsoft.com/office/drawing/2016/5/13/chartex" xmlns:cx8="http://schemas.microsoft.com/office/drawing/2016/5/14/chartex" xmlns:mc="http://schemas.openxmlformats.org/markup-compatibility/2006" xmlns:aink="http://schemas.microsoft.com/office/drawing/2016/ink" xmlns:am3d="http://schemas.microsoft.com/office/drawing/2017/model3d" xmlns:o="urn:schemas-microsoft-com:office:office" xmlns:r="http://schemas.openxmlformats.org/officeDocument/2006/relationships" xmlns:m="http://schemas.openxmlformats.org/officeDocument/2006/math" xmlns:v="urn:schemas-microsoft-com:vml" xmlns:wp14="http://schemas.microsoft.com/office/word/2010/wordprocessingDrawing" xmlns:wp="http://schemas.openxmlformats.org/drawingml/2006/wordprocessingDrawing" xmlns:w10="urn:schemas-microsoft-com:office:word" xmlns:w="http://schemas.openxmlformats.org/wordprocessingml/2006/main" xmlns:w14="http://schemas.microsoft.com/office/word/2010/wordml" xmlns:w15="http://schemas.microsoft.com/office/word/2012/wordml" xmlns:w16cex="http://schemas.microsoft.com/office/word/2018/wordml/cex" xmlns:w16cid="http://schemas.microsoft.com/office/word/2016/wordml/cid" xmlns:w16="http://schemas.microsoft.com/office/word/2018/wordml" xmlns:w16sdtdh="http://schemas.microsoft.com/office/word/2020/wordml/sdtdatahash" xmlns:w16se="http://schemas.microsoft.com/office/word/2015/wordml/symex" xmlns:wpg="http://schemas.microsoft.com/office/word/2010/wordprocessingGroup" xmlns:wpi="http://schemas.microsoft.com/office/word/2010/wordprocessingInk" xmlns:wne="http://schemas.microsoft.com/office/word/2006/wordml" xmlns:wps="http://schemas.microsoft.com/office/word/2010/wordprocessingShape" mc:Ignorable="w14 w15 w16se w16cid w16 w16cex w16sdtdh wp14">
+<w:footnotes xmlns:wpc="http://schemas.microsoft.com/office/word/2010/wordprocessingCanvas" xmlns:mc="http://schemas.openxmlformats.org/markup-compatibility/2006" xmlns:o="urn:schemas-microsoft-com:office:office" xmlns:r="http://schemas.openxmlformats.org/officeDocument/2006/relationships" xmlns:m="http://schemas.openxmlformats.org/officeDocument/2006/math" xmlns:v="urn:schemas-microsoft-com:vml" xmlns:wp14="http://schemas.microsoft.com/office/word/2010/wordprocessingDrawing" xmlns:wp="http://schemas.openxmlformats.org/drawingml/2006/wordprocessingDrawing" xmlns:w10="urn:schemas-microsoft-com:office:word" xmlns:w="http://schemas.openxmlformats.org/wordprocessingml/2006/main" xmlns:w14="http://schemas.microsoft.com/office/word/2010/wordml" xmlns:w15="http://schemas.microsoft.com/office/word/2012/wordml" xmlns:wpg="http://schemas.microsoft.com/office/word/2010/wordprocessingGroup" xmlns:wpi="http://schemas.microsoft.com/office/word/2010/wordprocessingInk" xmlns:wne="http://schemas.microsoft.com/office/word/2006/wordml" xmlns:wps="http://schemas.microsoft.com/office/word/2010/wordprocessingShape" mc:Ignorable="w14 w15 wp14">
   <w:footnote w:type="separator" w:id="-1">
     <w:p>
       <w:r>
@@ -2120,7 +2551,7 @@
 </file>
 
 <file path=word/header1.xml><?xml version="1.0" encoding="utf-8"?>
-<w:hdr xmlns:wpc="http://schemas.microsoft.com/office/word/2010/wordprocessingCanvas" xmlns:cx="http://schemas.microsoft.com/office/drawing/2014/chartex" xmlns:cx1="http://schemas.microsoft.com/office/drawing/2015/9/8/chartex" xmlns:cx2="http://schemas.microsoft.com/office/drawing/2015/10/21/chartex" xmlns:cx3="http://schemas.microsoft.com/office/drawing/2016/5/9/chartex" xmlns:cx4="http://schemas.microsoft.com/office/drawing/2016/5/10/chartex" xmlns:cx5="http://schemas.microsoft.com/office/drawing/2016/5/11/chartex" xmlns:cx6="http://schemas.microsoft.com/office/drawing/2016/5/12/chartex" xmlns:cx7="http://schemas.microsoft.com/office/drawing/2016/5/13/chartex" xmlns:cx8="http://schemas.microsoft.com/office/drawing/2016/5/14/chartex" xmlns:mc="http://schemas.openxmlformats.org/markup-compatibility/2006" xmlns:aink="http://schemas.microsoft.com/office/drawing/2016/ink" xmlns:am3d="http://schemas.microsoft.com/office/drawing/2017/model3d" xmlns:o="urn:schemas-microsoft-com:office:office" xmlns:r="http://schemas.openxmlformats.org/officeDocument/2006/relationships" xmlns:m="http://schemas.openxmlformats.org/officeDocument/2006/math" xmlns:v="urn:schemas-microsoft-com:vml" xmlns:wp14="http://schemas.microsoft.com/office/word/2010/wordprocessingDrawing" xmlns:wp="http://schemas.openxmlformats.org/drawingml/2006/wordprocessingDrawing" xmlns:w10="urn:schemas-microsoft-com:office:word" xmlns:w="http://schemas.openxmlformats.org/wordprocessingml/2006/main" xmlns:w14="http://schemas.microsoft.com/office/word/2010/wordml" xmlns:w15="http://schemas.microsoft.com/office/word/2012/wordml" xmlns:w16cex="http://schemas.microsoft.com/office/word/2018/wordml/cex" xmlns:w16cid="http://schemas.microsoft.com/office/word/2016/wordml/cid" xmlns:w16="http://schemas.microsoft.com/office/word/2018/wordml" xmlns:w16sdtdh="http://schemas.microsoft.com/office/word/2020/wordml/sdtdatahash" xmlns:w16se="http://schemas.microsoft.com/office/word/2015/wordml/symex" xmlns:wpg="http://schemas.microsoft.com/office/word/2010/wordprocessingGroup" xmlns:wpi="http://schemas.microsoft.com/office/word/2010/wordprocessingInk" xmlns:wne="http://schemas.microsoft.com/office/word/2006/wordml" xmlns:wps="http://schemas.microsoft.com/office/word/2010/wordprocessingShape" mc:Ignorable="w14 w15 w16se w16cid w16 w16cex w16sdtdh wp14">
+<w:hdr xmlns:wpc="http://schemas.microsoft.com/office/word/2010/wordprocessingCanvas" xmlns:mc="http://schemas.openxmlformats.org/markup-compatibility/2006" xmlns:o="urn:schemas-microsoft-com:office:office" xmlns:r="http://schemas.openxmlformats.org/officeDocument/2006/relationships" xmlns:m="http://schemas.openxmlformats.org/officeDocument/2006/math" xmlns:v="urn:schemas-microsoft-com:vml" xmlns:wp14="http://schemas.microsoft.com/office/word/2010/wordprocessingDrawing" xmlns:wp="http://schemas.openxmlformats.org/drawingml/2006/wordprocessingDrawing" xmlns:w10="urn:schemas-microsoft-com:office:word" xmlns:w="http://schemas.openxmlformats.org/wordprocessingml/2006/main" xmlns:w14="http://schemas.microsoft.com/office/word/2010/wordml" xmlns:w15="http://schemas.microsoft.com/office/word/2012/wordml" xmlns:wpg="http://schemas.microsoft.com/office/word/2010/wordprocessingGroup" xmlns:wpi="http://schemas.microsoft.com/office/word/2010/wordprocessingInk" xmlns:wne="http://schemas.microsoft.com/office/word/2006/wordml" xmlns:wps="http://schemas.microsoft.com/office/word/2010/wordprocessingShape" mc:Ignorable="w14 w15 wp14">
   <w:p>
     <w:pPr>
       <w:pStyle w:val="paragraph"/>
@@ -2139,7 +2570,7 @@
         <w:lang w:eastAsia="en-AU"/>
       </w:rPr>
       <w:drawing>
-        <wp:anchor distT="0" distB="0" distL="114300" distR="114300" simplePos="0" relativeHeight="251658240" behindDoc="1" locked="0" layoutInCell="1" allowOverlap="1" wp14:anchorId="2EC4E5D8" wp14:editId="1FE4D117">
+        <wp:anchor distT="0" distB="0" distL="114300" distR="114300" simplePos="0" relativeHeight="251658240" behindDoc="1" locked="0" layoutInCell="1" allowOverlap="1" wp14:anchorId="2EC4E5D8" wp14:editId="2CA83249">
           <wp:simplePos x="0" y="0"/>
           <wp:positionH relativeFrom="column">
             <wp:posOffset>-1028700</wp:posOffset>
@@ -2150,7 +2581,7 @@
           <wp:extent cx="8143875" cy="819150"/>
           <wp:effectExtent l="0" t="0" r="9525" b="0"/>
           <wp:wrapNone/>
-          <wp:docPr id="17" name="Picture 17"/>
+          <wp:docPr id="26" name="Picture 26"/>
           <wp:cNvGraphicFramePr>
             <a:graphicFrameLocks xmlns:a="http://schemas.openxmlformats.org/drawingml/2006/main" noChangeAspect="1"/>
           </wp:cNvGraphicFramePr>
@@ -2216,7 +2647,7 @@
 </file>
 
 <file path=word/styles.xml><?xml version="1.0" encoding="utf-8"?>
-<w:styles xmlns:mc="http://schemas.openxmlformats.org/markup-compatibility/2006" xmlns:r="http://schemas.openxmlformats.org/officeDocument/2006/relationships" xmlns:w="http://schemas.openxmlformats.org/wordprocessingml/2006/main" xmlns:w14="http://schemas.microsoft.com/office/word/2010/wordml" xmlns:w15="http://schemas.microsoft.com/office/word/2012/wordml" xmlns:w16cex="http://schemas.microsoft.com/office/word/2018/wordml/cex" xmlns:w16cid="http://schemas.microsoft.com/office/word/2016/wordml/cid" xmlns:w16="http://schemas.microsoft.com/office/word/2018/wordml" xmlns:w16sdtdh="http://schemas.microsoft.com/office/word/2020/wordml/sdtdatahash" xmlns:w16se="http://schemas.microsoft.com/office/word/2015/wordml/symex" mc:Ignorable="w14 w15 w16se w16cid w16 w16cex w16sdtdh">
+<w:styles xmlns:mc="http://schemas.openxmlformats.org/markup-compatibility/2006" xmlns:r="http://schemas.openxmlformats.org/officeDocument/2006/relationships" xmlns:w="http://schemas.openxmlformats.org/wordprocessingml/2006/main" xmlns:w14="http://schemas.microsoft.com/office/word/2010/wordml" xmlns:w15="http://schemas.microsoft.com/office/word/2012/wordml" mc:Ignorable="w14 w15">
   <w:docDefaults>
     <w:rPrDefault>
       <w:rPr>
@@ -2228,7 +2659,7 @@
     </w:rPrDefault>
     <w:pPrDefault/>
   </w:docDefaults>
-  <w:latentStyles w:defLockedState="0" w:defUIPriority="99" w:defSemiHidden="0" w:defUnhideWhenUsed="0" w:defQFormat="0" w:count="376">
+  <w:latentStyles w:defLockedState="0" w:defUIPriority="99" w:defSemiHidden="0" w:defUnhideWhenUsed="0" w:defQFormat="0" w:count="371">
     <w:lsdException w:name="Normal" w:uiPriority="0" w:qFormat="1"/>
     <w:lsdException w:name="heading 1" w:uiPriority="9" w:qFormat="1"/>
     <w:lsdException w:name="heading 2" w:semiHidden="1" w:uiPriority="9" w:unhideWhenUsed="1" w:qFormat="1"/>
@@ -2334,6 +2765,7 @@
     <w:lsdException w:name="HTML Sample" w:semiHidden="1" w:unhideWhenUsed="1"/>
     <w:lsdException w:name="HTML Typewriter" w:semiHidden="1" w:unhideWhenUsed="1"/>
     <w:lsdException w:name="HTML Variable" w:semiHidden="1" w:unhideWhenUsed="1"/>
+    <w:lsdException w:name="Normal Table" w:semiHidden="1" w:unhideWhenUsed="1"/>
     <w:lsdException w:name="annotation subject" w:semiHidden="1" w:unhideWhenUsed="1"/>
     <w:lsdException w:name="No List" w:semiHidden="1" w:unhideWhenUsed="1"/>
     <w:lsdException w:name="Outline List 1" w:semiHidden="1" w:unhideWhenUsed="1"/>
@@ -2376,8 +2808,11 @@
     <w:lsdException w:name="Table Contemporary" w:semiHidden="1" w:unhideWhenUsed="1"/>
     <w:lsdException w:name="Table Elegant" w:semiHidden="1" w:unhideWhenUsed="1"/>
     <w:lsdException w:name="Table Professional" w:semiHidden="1" w:unhideWhenUsed="1"/>
+    <w:lsdException w:name="Table Subtle 1" w:semiHidden="1" w:unhideWhenUsed="1"/>
     <w:lsdException w:name="Table Subtle 2" w:semiHidden="1" w:unhideWhenUsed="1"/>
     <w:lsdException w:name="Table Web 1" w:semiHidden="1" w:unhideWhenUsed="1"/>
+    <w:lsdException w:name="Table Web 2" w:semiHidden="1" w:unhideWhenUsed="1"/>
+    <w:lsdException w:name="Table Web 3" w:semiHidden="1" w:unhideWhenUsed="1"/>
     <w:lsdException w:name="Balloon Text" w:semiHidden="1" w:unhideWhenUsed="1"/>
     <w:lsdException w:name="Table Grid" w:uiPriority="39"/>
     <w:lsdException w:name="Table Theme" w:semiHidden="1" w:unhideWhenUsed="1"/>
@@ -2596,15 +3031,11 @@
     <w:lsdException w:name="List Table 5 Dark Accent 6" w:uiPriority="50"/>
     <w:lsdException w:name="List Table 6 Colorful Accent 6" w:uiPriority="51"/>
     <w:lsdException w:name="List Table 7 Colorful Accent 6" w:uiPriority="52"/>
-    <w:lsdException w:name="Mention" w:semiHidden="1" w:unhideWhenUsed="1"/>
-    <w:lsdException w:name="Smart Hyperlink" w:semiHidden="1" w:unhideWhenUsed="1"/>
-    <w:lsdException w:name="Hashtag" w:semiHidden="1" w:unhideWhenUsed="1"/>
-    <w:lsdException w:name="Unresolved Mention" w:semiHidden="1" w:unhideWhenUsed="1"/>
-    <w:lsdException w:name="Smart Link" w:semiHidden="1" w:unhideWhenUsed="1"/>
   </w:latentStyles>
   <w:style w:type="paragraph" w:default="1" w:styleId="Normal">
     <w:name w:val="Normal"/>
     <w:qFormat/>
+    <w:rsid w:val="0048177F"/>
   </w:style>
   <w:style w:type="character" w:default="1" w:styleId="DefaultParagraphFont">
     <w:name w:val="Default Paragraph Font"/>
@@ -2696,6 +3127,83 @@
     <w:link w:val="Footer"/>
     <w:uiPriority w:val="99"/>
     <w:rsid w:val="00D80AA9"/>
+  </w:style>
+  <w:style w:type="character" w:customStyle="1" w:styleId="Code">
+    <w:name w:val="Code"/>
+    <w:basedOn w:val="DefaultParagraphFont"/>
+    <w:uiPriority w:val="1"/>
+    <w:qFormat/>
+    <w:rsid w:val="00A338A3"/>
+    <w:rPr>
+      <w:rFonts w:ascii="Consolas" w:hAnsi="Consolas"/>
+      <w:noProof/>
+      <w:sz w:val="20"/>
+      <w:szCs w:val="20"/>
+      <w:shd w:val="solid" w:color="D9D9D9" w:themeColor="background1" w:themeShade="D9" w:fill="auto"/>
+      <w:lang w:val="en-AU" w:eastAsia="ja-JP"/>
+    </w:rPr>
+  </w:style>
+  <w:style w:type="paragraph" w:customStyle="1" w:styleId="CodeBlock">
+    <w:name w:val="Code Block"/>
+    <w:basedOn w:val="Normal"/>
+    <w:link w:val="CodeBlockChar"/>
+    <w:uiPriority w:val="1"/>
+    <w:qFormat/>
+    <w:rsid w:val="00A338A3"/>
+    <w:pPr>
+      <w:shd w:val="pct5" w:color="auto" w:fill="auto"/>
+      <w:tabs>
+        <w:tab w:val="left" w:pos="425"/>
+        <w:tab w:val="left" w:pos="851"/>
+        <w:tab w:val="left" w:pos="1304"/>
+        <w:tab w:val="left" w:pos="1729"/>
+        <w:tab w:val="left" w:pos="2183"/>
+        <w:tab w:val="left" w:pos="2608"/>
+        <w:tab w:val="left" w:pos="3062"/>
+        <w:tab w:val="left" w:pos="3487"/>
+        <w:tab w:val="left" w:pos="3941"/>
+        <w:tab w:val="left" w:pos="4366"/>
+        <w:tab w:val="left" w:pos="4820"/>
+        <w:tab w:val="left" w:pos="5273"/>
+        <w:tab w:val="left" w:pos="5698"/>
+        <w:tab w:val="left" w:pos="6124"/>
+        <w:tab w:val="left" w:pos="6577"/>
+        <w:tab w:val="left" w:pos="7002"/>
+        <w:tab w:val="left" w:pos="7456"/>
+        <w:tab w:val="left" w:pos="7881"/>
+        <w:tab w:val="left" w:pos="8335"/>
+        <w:tab w:val="left" w:pos="8760"/>
+        <w:tab w:val="left" w:pos="9214"/>
+        <w:tab w:val="left" w:pos="9639"/>
+        <w:tab w:val="left" w:pos="10093"/>
+        <w:tab w:val="left" w:pos="10518"/>
+        <w:tab w:val="left" w:pos="10971"/>
+        <w:tab w:val="left" w:pos="11397"/>
+      </w:tabs>
+      <w:spacing w:line="276" w:lineRule="auto"/>
+    </w:pPr>
+    <w:rPr>
+      <w:rFonts w:ascii="Consolas" w:hAnsi="Consolas" w:cs="Courier New"/>
+      <w:noProof/>
+      <w:sz w:val="20"/>
+      <w:szCs w:val="22"/>
+      <w:lang w:eastAsia="ja-JP"/>
+    </w:rPr>
+  </w:style>
+  <w:style w:type="character" w:customStyle="1" w:styleId="CodeBlockChar">
+    <w:name w:val="Code Block Char"/>
+    <w:basedOn w:val="DefaultParagraphFont"/>
+    <w:link w:val="CodeBlock"/>
+    <w:uiPriority w:val="1"/>
+    <w:rsid w:val="00A338A3"/>
+    <w:rPr>
+      <w:rFonts w:ascii="Consolas" w:hAnsi="Consolas" w:cs="Courier New"/>
+      <w:noProof/>
+      <w:sz w:val="20"/>
+      <w:szCs w:val="22"/>
+      <w:shd w:val="pct5" w:color="auto" w:fill="auto"/>
+      <w:lang w:eastAsia="ja-JP"/>
+    </w:rPr>
   </w:style>
 </w:styles>
 </file>
@@ -2996,19 +3504,6 @@
 </file>
 
 <file path=customXml/item1.xml><?xml version="1.0" encoding="utf-8"?>
-<?mso-contentType ?>
-<FormTemplates xmlns="http://schemas.microsoft.com/sharepoint/v3/contenttype/forms">
-  <Display>DocumentLibraryForm</Display>
-  <Edit>DocumentLibraryForm</Edit>
-  <New>DocumentLibraryForm</New>
-</FormTemplates>
-</file>
-
-<file path=customXml/item2.xml><?xml version="1.0" encoding="utf-8"?>
-<b:Sources xmlns:b="http://schemas.openxmlformats.org/officeDocument/2006/bibliography" xmlns="http://schemas.openxmlformats.org/officeDocument/2006/bibliography" SelectedStyle="/APASixthEditionOfficeOnline.xsl" StyleName="APA" Version="6"/>
-</file>
-
-<file path=customXml/item3.xml><?xml version="1.0" encoding="utf-8"?>
 <ct:contentTypeSchema xmlns:ct="http://schemas.microsoft.com/office/2006/metadata/contentType" xmlns:ma="http://schemas.microsoft.com/office/2006/metadata/properties/metaAttributes" ct:_="" ma:_="" ma:contentTypeName="Document" ma:contentTypeID="0x010100A75CB92040FF544A96B3C731EA010023" ma:contentTypeVersion="9" ma:contentTypeDescription="Create a new document." ma:contentTypeScope="" ma:versionID="2804a837748dc4c0c4d7c49a7c23fd05">
   <xsd:schema xmlns:xsd="http://www.w3.org/2001/XMLSchema" xmlns:xs="http://www.w3.org/2001/XMLSchema" xmlns:p="http://schemas.microsoft.com/office/2006/metadata/properties" xmlns:ns2="bc1daaa4-4f48-4a86-812b-e046c91a6a19" targetNamespace="http://schemas.microsoft.com/office/2006/metadata/properties" ma:root="true" ma:fieldsID="a0e188a715f9648c6cf5becf746e8e8d" ns2:_="">
     <xsd:import namespace="bc1daaa4-4f48-4a86-812b-e046c91a6a19"/>
@@ -3186,29 +3681,26 @@
 </ct:contentTypeSchema>
 </file>
 
-<file path=customXml/item4.xml><?xml version="1.0" encoding="utf-8"?>
+<file path=customXml/item2.xml><?xml version="1.0" encoding="utf-8"?>
+<?mso-contentType ?>
+<FormTemplates xmlns="http://schemas.microsoft.com/sharepoint/v3/contenttype/forms">
+  <Display>DocumentLibraryForm</Display>
+  <Edit>DocumentLibraryForm</Edit>
+  <New>DocumentLibraryForm</New>
+</FormTemplates>
+</file>
+
+<file path=customXml/item3.xml><?xml version="1.0" encoding="utf-8"?>
 <p:properties xmlns:p="http://schemas.microsoft.com/office/2006/metadata/properties" xmlns:xsi="http://www.w3.org/2001/XMLSchema-instance" xmlns:pc="http://schemas.microsoft.com/office/infopath/2007/PartnerControls">
   <documentManagement/>
 </p:properties>
 </file>
 
-<file path=customXml/itemProps1.xml><?xml version="1.0" encoding="utf-8"?>
-<ds:datastoreItem xmlns:ds="http://schemas.openxmlformats.org/officeDocument/2006/customXml" ds:itemID="{3324C7A6-2F3F-442A-904E-0989430FE1BA}">
-  <ds:schemaRefs>
-    <ds:schemaRef ds:uri="http://schemas.microsoft.com/sharepoint/v3/contenttype/forms"/>
-  </ds:schemaRefs>
-</ds:datastoreItem>
+<file path=customXml/item4.xml><?xml version="1.0" encoding="utf-8"?>
+<b:Sources xmlns:b="http://schemas.openxmlformats.org/officeDocument/2006/bibliography" xmlns="http://schemas.openxmlformats.org/officeDocument/2006/bibliography" SelectedStyle="/APASixthEditionOfficeOnline.xsl" StyleName="APA" Version="6"/>
 </file>
 
-<file path=customXml/itemProps2.xml><?xml version="1.0" encoding="utf-8"?>
-<ds:datastoreItem xmlns:ds="http://schemas.openxmlformats.org/officeDocument/2006/customXml" ds:itemID="{A293997E-261F-4FB0-9B2B-9F4BA5BD5FB3}">
-  <ds:schemaRefs>
-    <ds:schemaRef ds:uri="http://schemas.openxmlformats.org/officeDocument/2006/bibliography"/>
-  </ds:schemaRefs>
-</ds:datastoreItem>
-</file>
-
-<file path=customXml/itemProps3.xml><?xml version="1.0" encoding="utf-8"?>
+<file path=customXml/itemProps1.xml><?xml version="1.0" encoding="utf-8"?>
 <ds:datastoreItem xmlns:ds="http://schemas.openxmlformats.org/officeDocument/2006/customXml" ds:itemID="{B2D8A732-22A7-4779-86FD-D642F5004CB3}">
   <ds:schemaRefs>
     <ds:schemaRef ds:uri="http://schemas.microsoft.com/office/2006/metadata/contentType"/>
@@ -3226,11 +3718,27 @@
 </ds:datastoreItem>
 </file>
 
-<file path=customXml/itemProps4.xml><?xml version="1.0" encoding="utf-8"?>
+<file path=customXml/itemProps2.xml><?xml version="1.0" encoding="utf-8"?>
+<ds:datastoreItem xmlns:ds="http://schemas.openxmlformats.org/officeDocument/2006/customXml" ds:itemID="{3324C7A6-2F3F-442A-904E-0989430FE1BA}">
+  <ds:schemaRefs>
+    <ds:schemaRef ds:uri="http://schemas.microsoft.com/sharepoint/v3/contenttype/forms"/>
+  </ds:schemaRefs>
+</ds:datastoreItem>
+</file>
+
+<file path=customXml/itemProps3.xml><?xml version="1.0" encoding="utf-8"?>
 <ds:datastoreItem xmlns:ds="http://schemas.openxmlformats.org/officeDocument/2006/customXml" ds:itemID="{474C4C9B-989E-4A4C-BFD8-5412443A6C17}">
   <ds:schemaRefs>
     <ds:schemaRef ds:uri="http://schemas.microsoft.com/office/2006/metadata/properties"/>
     <ds:schemaRef ds:uri="http://schemas.microsoft.com/office/infopath/2007/PartnerControls"/>
   </ds:schemaRefs>
 </ds:datastoreItem>
+</file>
+
+<file path=customXml/itemProps4.xml><?xml version="1.0" encoding="utf-8"?>
+<ds:datastoreItem xmlns:ds="http://schemas.openxmlformats.org/officeDocument/2006/customXml" ds:itemID="{7E6154D2-EA2D-4DAA-B4F3-EBAD832F5F84}">
+  <ds:schemaRefs>
+    <ds:schemaRef ds:uri="http://schemas.openxmlformats.org/officeDocument/2006/bibliography"/>
+  </ds:schemaRefs>
+</ds:datastoreItem>
 </file>
</xml_diff>

<commit_message>
did some edits to word doc and wording of questions
</commit_message>
<xml_diff>
--- a/docassemble/LLAW33012021S1FLN2/data/templates/Jinja.docx
+++ b/docassemble/LLAW33012021S1FLN2/data/templates/Jinja.docx
@@ -1,6 +1,6 @@
 
 <file path=word/document.xml><?xml version="1.0" encoding="utf-8"?>
-<w:document xmlns:wpc="http://schemas.microsoft.com/office/word/2010/wordprocessingCanvas" xmlns:mc="http://schemas.openxmlformats.org/markup-compatibility/2006" xmlns:o="urn:schemas-microsoft-com:office:office" xmlns:r="http://schemas.openxmlformats.org/officeDocument/2006/relationships" xmlns:m="http://schemas.openxmlformats.org/officeDocument/2006/math" xmlns:v="urn:schemas-microsoft-com:vml" xmlns:wp14="http://schemas.microsoft.com/office/word/2010/wordprocessingDrawing" xmlns:wp="http://schemas.openxmlformats.org/drawingml/2006/wordprocessingDrawing" xmlns:w10="urn:schemas-microsoft-com:office:word" xmlns:w="http://schemas.openxmlformats.org/wordprocessingml/2006/main" xmlns:w14="http://schemas.microsoft.com/office/word/2010/wordml" xmlns:w15="http://schemas.microsoft.com/office/word/2012/wordml" xmlns:wpg="http://schemas.microsoft.com/office/word/2010/wordprocessingGroup" xmlns:wpi="http://schemas.microsoft.com/office/word/2010/wordprocessingInk" xmlns:wne="http://schemas.microsoft.com/office/word/2006/wordml" xmlns:wps="http://schemas.microsoft.com/office/word/2010/wordprocessingShape" mc:Ignorable="w14 w15 wp14">
+<w:document xmlns:wpc="http://schemas.microsoft.com/office/word/2010/wordprocessingCanvas" xmlns:cx="http://schemas.microsoft.com/office/drawing/2014/chartex" xmlns:cx1="http://schemas.microsoft.com/office/drawing/2015/9/8/chartex" xmlns:cx2="http://schemas.microsoft.com/office/drawing/2015/10/21/chartex" xmlns:cx3="http://schemas.microsoft.com/office/drawing/2016/5/9/chartex" xmlns:cx4="http://schemas.microsoft.com/office/drawing/2016/5/10/chartex" xmlns:cx5="http://schemas.microsoft.com/office/drawing/2016/5/11/chartex" xmlns:cx6="http://schemas.microsoft.com/office/drawing/2016/5/12/chartex" xmlns:cx7="http://schemas.microsoft.com/office/drawing/2016/5/13/chartex" xmlns:cx8="http://schemas.microsoft.com/office/drawing/2016/5/14/chartex" xmlns:mc="http://schemas.openxmlformats.org/markup-compatibility/2006" xmlns:aink="http://schemas.microsoft.com/office/drawing/2016/ink" xmlns:am3d="http://schemas.microsoft.com/office/drawing/2017/model3d" xmlns:o="urn:schemas-microsoft-com:office:office" xmlns:r="http://schemas.openxmlformats.org/officeDocument/2006/relationships" xmlns:m="http://schemas.openxmlformats.org/officeDocument/2006/math" xmlns:v="urn:schemas-microsoft-com:vml" xmlns:wp14="http://schemas.microsoft.com/office/word/2010/wordprocessingDrawing" xmlns:wp="http://schemas.openxmlformats.org/drawingml/2006/wordprocessingDrawing" xmlns:w10="urn:schemas-microsoft-com:office:word" xmlns:w="http://schemas.openxmlformats.org/wordprocessingml/2006/main" xmlns:w14="http://schemas.microsoft.com/office/word/2010/wordml" xmlns:w15="http://schemas.microsoft.com/office/word/2012/wordml" xmlns:w16cex="http://schemas.microsoft.com/office/word/2018/wordml/cex" xmlns:w16cid="http://schemas.microsoft.com/office/word/2016/wordml/cid" xmlns:w16="http://schemas.microsoft.com/office/word/2018/wordml" xmlns:w16sdtdh="http://schemas.microsoft.com/office/word/2020/wordml/sdtdatahash" xmlns:w16se="http://schemas.microsoft.com/office/word/2015/wordml/symex" xmlns:wpg="http://schemas.microsoft.com/office/word/2010/wordprocessingGroup" xmlns:wpi="http://schemas.microsoft.com/office/word/2010/wordprocessingInk" xmlns:wne="http://schemas.microsoft.com/office/word/2006/wordml" xmlns:wps="http://schemas.microsoft.com/office/word/2010/wordprocessingShape" mc:Ignorable="w14 w15 w16se w16cid w16 w16cex w16sdtdh wp14">
   <w:body>
     <w:p>
       <w:pPr>
@@ -239,7 +239,27 @@
                 <w:szCs w:val="22"/>
                 <w:lang w:val="en-US" w:eastAsia="en-GB"/>
               </w:rPr>
-              <w:t>Full name:</w:t>
+              <w:t xml:space="preserve">Full </w:t>
+            </w:r>
+            <w:r>
+              <w:rPr>
+                <w:rFonts w:ascii="Arial" w:eastAsia="Times New Roman" w:hAnsi="Arial" w:cs="Arial"/>
+                <w:b/>
+                <w:sz w:val="22"/>
+                <w:szCs w:val="22"/>
+                <w:lang w:val="en-US" w:eastAsia="en-GB"/>
+              </w:rPr>
+              <w:t>N</w:t>
+            </w:r>
+            <w:r>
+              <w:rPr>
+                <w:rFonts w:ascii="Arial" w:eastAsia="Times New Roman" w:hAnsi="Arial" w:cs="Arial"/>
+                <w:b/>
+                <w:sz w:val="22"/>
+                <w:szCs w:val="22"/>
+                <w:lang w:val="en-US" w:eastAsia="en-GB"/>
+              </w:rPr>
+              <w:t>ame:</w:t>
             </w:r>
           </w:p>
           <w:p>
@@ -253,6 +273,7 @@
                 <w:lang w:eastAsia="en-GB"/>
               </w:rPr>
             </w:pPr>
+            <w:proofErr w:type="gramStart"/>
             <w:r>
               <w:rPr>
                 <w:rFonts w:ascii="Arial" w:eastAsia="Times New Roman" w:hAnsi="Arial" w:cs="Arial"/>
@@ -272,7 +293,14 @@
               <w:rPr>
                 <w:rStyle w:val="Code"/>
               </w:rPr>
-              <w:t>refused_</w:t>
+              <w:t>refused</w:t>
+            </w:r>
+            <w:proofErr w:type="gramEnd"/>
+            <w:r>
+              <w:rPr>
+                <w:rStyle w:val="Code"/>
+              </w:rPr>
+              <w:t>_</w:t>
             </w:r>
             <w:r>
               <w:rPr>
@@ -388,7 +416,27 @@
                 <w:szCs w:val="22"/>
                 <w:lang w:val="en-US" w:eastAsia="en-GB"/>
               </w:rPr>
-              <w:t xml:space="preserve"> number</w:t>
+              <w:t xml:space="preserve"> </w:t>
+            </w:r>
+            <w:r>
+              <w:rPr>
+                <w:rFonts w:ascii="Arial" w:eastAsia="Times New Roman" w:hAnsi="Arial" w:cs="Arial"/>
+                <w:b/>
+                <w:sz w:val="22"/>
+                <w:szCs w:val="22"/>
+                <w:lang w:val="en-US" w:eastAsia="en-GB"/>
+              </w:rPr>
+              <w:t>N</w:t>
+            </w:r>
+            <w:r>
+              <w:rPr>
+                <w:rFonts w:ascii="Arial" w:eastAsia="Times New Roman" w:hAnsi="Arial" w:cs="Arial"/>
+                <w:b/>
+                <w:sz w:val="22"/>
+                <w:szCs w:val="22"/>
+                <w:lang w:val="en-US" w:eastAsia="en-GB"/>
+              </w:rPr>
+              <w:t>umber</w:t>
             </w:r>
             <w:r>
               <w:rPr>
@@ -412,6 +460,7 @@
                 <w:lang w:eastAsia="en-GB"/>
               </w:rPr>
             </w:pPr>
+            <w:proofErr w:type="gramStart"/>
             <w:r>
               <w:rPr>
                 <w:rFonts w:ascii="Arial" w:eastAsia="Times New Roman" w:hAnsi="Arial" w:cs="Arial"/>
@@ -427,6 +476,7 @@
               </w:rPr>
               <w:t>FLNphone</w:t>
             </w:r>
+            <w:proofErr w:type="gramEnd"/>
             <w:r>
               <w:rPr>
                 <w:rFonts w:ascii="Arial" w:eastAsia="Times New Roman" w:hAnsi="Arial" w:cs="Arial"/>
@@ -488,6 +538,7 @@
                 <w:lang w:eastAsia="en-GB"/>
               </w:rPr>
             </w:pPr>
+            <w:proofErr w:type="gramStart"/>
             <w:r>
               <w:rPr>
                 <w:rFonts w:ascii="Arial" w:eastAsia="Times New Roman" w:hAnsi="Arial" w:cs="Arial"/>
@@ -501,7 +552,14 @@
               <w:rPr>
                 <w:rStyle w:val="Code"/>
               </w:rPr>
-              <w:t>user_email</w:t>
+              <w:t>user</w:t>
+            </w:r>
+            <w:proofErr w:type="gramEnd"/>
+            <w:r>
+              <w:rPr>
+                <w:rStyle w:val="Code"/>
+              </w:rPr>
+              <w:t>_email</w:t>
             </w:r>
             <w:r>
               <w:rPr>
@@ -625,6 +683,7 @@
                 <w:szCs w:val="22"/>
               </w:rPr>
             </w:pPr>
+            <w:proofErr w:type="gramStart"/>
             <w:r>
               <w:rPr>
                 <w:rFonts w:ascii="Arial" w:hAnsi="Arial" w:cs="Arial"/>
@@ -637,7 +696,14 @@
               <w:rPr>
                 <w:rStyle w:val="Code"/>
               </w:rPr>
-              <w:t>ordinal_number(format_datetime(</w:t>
+              <w:t>ordinal</w:t>
+            </w:r>
+            <w:proofErr w:type="gramEnd"/>
+            <w:r>
+              <w:rPr>
+                <w:rStyle w:val="Code"/>
+              </w:rPr>
+              <w:t>_number(format_datetime(</w:t>
             </w:r>
             <w:r>
               <w:rPr>
@@ -738,6 +804,7 @@
                 <w:lang w:val="en-US" w:eastAsia="en-GB"/>
               </w:rPr>
             </w:pPr>
+            <w:proofErr w:type="gramStart"/>
             <w:r>
               <w:rPr>
                 <w:rFonts w:ascii="Arial" w:eastAsia="Times New Roman" w:hAnsi="Arial" w:cs="Arial"/>
@@ -752,7 +819,15 @@
                 <w:rStyle w:val="Code"/>
                 <w:lang w:eastAsia="en-GB"/>
               </w:rPr>
-              <w:t>format_time(</w:t>
+              <w:t>format</w:t>
+            </w:r>
+            <w:proofErr w:type="gramEnd"/>
+            <w:r>
+              <w:rPr>
+                <w:rStyle w:val="Code"/>
+                <w:lang w:eastAsia="en-GB"/>
+              </w:rPr>
+              <w:t>_time(</w:t>
             </w:r>
             <w:r>
               <w:rPr>
@@ -871,6 +946,7 @@
                 <w:lang w:eastAsia="en-GB"/>
               </w:rPr>
             </w:pPr>
+            <w:proofErr w:type="gramStart"/>
             <w:r>
               <w:rPr>
                 <w:rFonts w:ascii="Arial" w:eastAsia="Times New Roman" w:hAnsi="Arial" w:cs="Arial"/>
@@ -884,7 +960,14 @@
               <w:rPr>
                 <w:rStyle w:val="Code"/>
               </w:rPr>
-              <w:t>FLNrefusal_postcode</w:t>
+              <w:t>FLNrefusal</w:t>
+            </w:r>
+            <w:proofErr w:type="gramEnd"/>
+            <w:r>
+              <w:rPr>
+                <w:rStyle w:val="Code"/>
+              </w:rPr>
+              <w:t>_postcode</w:t>
             </w:r>
             <w:r>
               <w:rPr>
@@ -997,6 +1080,7 @@
                 <w:lang w:eastAsia="en-GB"/>
               </w:rPr>
             </w:pPr>
+            <w:proofErr w:type="gramStart"/>
             <w:r>
               <w:rPr>
                 <w:rFonts w:ascii="Arial" w:eastAsia="Times New Roman" w:hAnsi="Arial" w:cs="Arial"/>
@@ -1012,6 +1096,7 @@
               </w:rPr>
               <w:t>transport</w:t>
             </w:r>
+            <w:proofErr w:type="gramEnd"/>
             <w:r>
               <w:rPr>
                 <w:rStyle w:val="Code"/>
@@ -1096,6 +1181,7 @@
                 <w:lang w:eastAsia="en-GB"/>
               </w:rPr>
             </w:pPr>
+            <w:proofErr w:type="gramStart"/>
             <w:r>
               <w:rPr>
                 <w:rFonts w:ascii="Arial" w:eastAsia="Times New Roman" w:hAnsi="Arial" w:cs="Arial"/>
@@ -1109,7 +1195,14 @@
               <w:rPr>
                 <w:rStyle w:val="Code"/>
               </w:rPr>
-              <w:t>refuser_asked_animal_id</w:t>
+              <w:t>refuser</w:t>
+            </w:r>
+            <w:proofErr w:type="gramEnd"/>
+            <w:r>
+              <w:rPr>
+                <w:rStyle w:val="Code"/>
+              </w:rPr>
+              <w:t>_asked_animal_id</w:t>
             </w:r>
             <w:r>
               <w:rPr>
@@ -1203,6 +1296,7 @@
                 <w:lang w:val="en-US" w:eastAsia="en-GB"/>
               </w:rPr>
             </w:pPr>
+            <w:proofErr w:type="gramStart"/>
             <w:r>
               <w:rPr>
                 <w:rFonts w:ascii="Arial" w:eastAsia="Times New Roman" w:hAnsi="Arial" w:cs="Arial"/>
@@ -1216,7 +1310,14 @@
               <w:rPr>
                 <w:rStyle w:val="Code"/>
               </w:rPr>
-              <w:t>user_show_id</w:t>
+              <w:t>user</w:t>
+            </w:r>
+            <w:proofErr w:type="gramEnd"/>
+            <w:r>
+              <w:rPr>
+                <w:rStyle w:val="Code"/>
+              </w:rPr>
+              <w:t>_show_id</w:t>
             </w:r>
             <w:r>
               <w:rPr>
@@ -1300,6 +1401,7 @@
                 <w:lang w:eastAsia="en-GB"/>
               </w:rPr>
             </w:pPr>
+            <w:proofErr w:type="gramStart"/>
             <w:r>
               <w:rPr>
                 <w:rFonts w:ascii="Arial" w:eastAsia="Times New Roman" w:hAnsi="Arial" w:cs="Arial"/>
@@ -1321,6 +1423,7 @@
               </w:rPr>
               <w:t>refusal</w:t>
             </w:r>
+            <w:proofErr w:type="gramEnd"/>
             <w:r>
               <w:rPr>
                 <w:rStyle w:val="Code"/>
@@ -1424,6 +1527,7 @@
                 <w:lang w:eastAsia="en-GB"/>
               </w:rPr>
             </w:pPr>
+            <w:proofErr w:type="gramStart"/>
             <w:r>
               <w:rPr>
                 <w:rFonts w:ascii="Arial" w:eastAsia="Times New Roman" w:hAnsi="Arial" w:cs="Arial"/>
@@ -1447,7 +1551,15 @@
                 <w:rStyle w:val="Code"/>
                 <w:lang w:eastAsia="en-GB"/>
               </w:rPr>
-              <w:t>driver_statement</w:t>
+              <w:t>driver</w:t>
+            </w:r>
+            <w:proofErr w:type="gramEnd"/>
+            <w:r>
+              <w:rPr>
+                <w:rStyle w:val="Code"/>
+                <w:lang w:eastAsia="en-GB"/>
+              </w:rPr>
+              <w:t>_statement</w:t>
             </w:r>
             <w:r>
               <w:rPr>
@@ -1527,6 +1639,16 @@
               </w:rPr>
               <w:t xml:space="preserve"> the refusal:</w:t>
             </w:r>
+            <w:r>
+              <w:rPr>
+                <w:rFonts w:ascii="Arial" w:eastAsia="Times New Roman" w:hAnsi="Arial" w:cs="Arial"/>
+                <w:b/>
+                <w:sz w:val="22"/>
+                <w:szCs w:val="22"/>
+                <w:lang w:val="en-US" w:eastAsia="en-GB"/>
+              </w:rPr>
+              <w:t xml:space="preserve"> (photographs)</w:t>
+            </w:r>
           </w:p>
           <w:p>
             <w:pPr>
@@ -1589,6 +1711,7 @@
                 <w:lang w:eastAsia="en-GB"/>
               </w:rPr>
             </w:pPr>
+            <w:proofErr w:type="gramStart"/>
             <w:r>
               <w:rPr>
                 <w:rFonts w:ascii="Arial" w:eastAsia="Times New Roman" w:hAnsi="Arial" w:cs="Arial"/>
@@ -1604,6 +1727,7 @@
               </w:rPr>
               <w:t>FLNfile</w:t>
             </w:r>
+            <w:proofErr w:type="gramEnd"/>
             <w:r>
               <w:rPr>
                 <w:rFonts w:ascii="Arial" w:eastAsia="Times New Roman" w:hAnsi="Arial" w:cs="Arial"/>
@@ -1923,6 +2047,7 @@
                 <w:lang w:eastAsia="en-GB"/>
               </w:rPr>
             </w:pPr>
+            <w:proofErr w:type="gramStart"/>
             <w:r>
               <w:rPr>
                 <w:rFonts w:ascii="Arial" w:eastAsia="Times New Roman" w:hAnsi="Arial" w:cs="Arial"/>
@@ -1948,7 +2073,14 @@
               <w:rPr>
                 <w:rStyle w:val="Code"/>
               </w:rPr>
-              <w:t>reporter_firstname</w:t>
+              <w:t>reporter</w:t>
+            </w:r>
+            <w:proofErr w:type="gramEnd"/>
+            <w:r>
+              <w:rPr>
+                <w:rStyle w:val="Code"/>
+              </w:rPr>
+              <w:t>_firstname</w:t>
             </w:r>
             <w:r>
               <w:rPr>
@@ -2137,8 +2269,6 @@
               </w:rPr>
               <w:t>N/A</w:t>
             </w:r>
-            <w:bookmarkStart w:id="0" w:name="_GoBack"/>
-            <w:bookmarkEnd w:id="0"/>
           </w:p>
           <w:p>
             <w:pPr>
@@ -2174,25 +2304,7 @@
                 <w:szCs w:val="22"/>
                 <w:lang w:eastAsia="en-GB"/>
               </w:rPr>
-              <w:t xml:space="preserve"> </w:t>
-            </w:r>
-            <w:r>
-              <w:rPr>
-                <w:rFonts w:ascii="Arial" w:eastAsia="Times New Roman" w:hAnsi="Arial" w:cs="Arial"/>
-                <w:sz w:val="22"/>
-                <w:szCs w:val="22"/>
-                <w:lang w:eastAsia="en-GB"/>
-              </w:rPr>
-              <w:t>%</w:t>
-            </w:r>
-            <w:r>
-              <w:rPr>
-                <w:rFonts w:ascii="Arial" w:eastAsia="Times New Roman" w:hAnsi="Arial" w:cs="Arial"/>
-                <w:sz w:val="22"/>
-                <w:szCs w:val="22"/>
-                <w:lang w:eastAsia="en-GB"/>
-              </w:rPr>
-              <w:t>}</w:t>
+              <w:t xml:space="preserve"> %}</w:t>
             </w:r>
           </w:p>
           <w:p>
@@ -2207,6 +2319,7 @@
                 <w:lang w:eastAsia="en-GB"/>
               </w:rPr>
             </w:pPr>
+            <w:proofErr w:type="gramStart"/>
             <w:r>
               <w:rPr>
                 <w:rFonts w:ascii="Arial" w:eastAsia="Times New Roman" w:hAnsi="Arial" w:cs="Arial"/>
@@ -2220,7 +2333,14 @@
               <w:rPr>
                 <w:rStyle w:val="Code"/>
               </w:rPr>
-              <w:t>FLNperson_reporting</w:t>
+              <w:t>FLNperson</w:t>
+            </w:r>
+            <w:proofErr w:type="gramEnd"/>
+            <w:r>
+              <w:rPr>
+                <w:rStyle w:val="Code"/>
+              </w:rPr>
+              <w:t>_reporting</w:t>
             </w:r>
             <w:r>
               <w:rPr>
@@ -2305,25 +2425,7 @@
           <w:sz w:val="20"/>
           <w:szCs w:val="22"/>
         </w:rPr>
-        <w:t>The Disability Discrimination Act 1992 (</w:t>
-      </w:r>
-      <w:proofErr w:type="spellStart"/>
-      <w:r>
-        <w:rPr>
-          <w:rFonts w:ascii="Arial" w:hAnsi="Arial" w:cs="Arial"/>
-          <w:sz w:val="20"/>
-          <w:szCs w:val="22"/>
-        </w:rPr>
-        <w:t>Cth</w:t>
-      </w:r>
-      <w:proofErr w:type="spellEnd"/>
-      <w:r>
-        <w:rPr>
-          <w:rFonts w:ascii="Arial" w:hAnsi="Arial" w:cs="Arial"/>
-          <w:sz w:val="20"/>
-          <w:szCs w:val="22"/>
-        </w:rPr>
-        <w:t>) states that people with disabilities cannot be discriminated against due to their assistance animal. The Department for Infrastructure and Transport (SA) supports this by outlining that assistance animals can accompany a person on all forms of transportation. The Equal Opportunity Act 1984 (SA) further states it is unlawful to impose a condition that would result in a person being separated from their assistance animal. Our users have been made aware that under The Dog and Cat Management Act 1995 (SA) they must provide identification of their accredited assistance animal if they are asked by a driver.</w:t>
+        <w:t>The Disability Discrimination Act 1992 (Cth) states that people with disabilities cannot be discriminated against due to their assistance animal. The Department for Infrastructure and Transport (SA) supports this by outlining that assistance animals can accompany a person on all forms of transportation. The Equal Opportunity Act 1984 (SA) further states it is unlawful to impose a condition that would result in a person being separated from their assistance animal. Our users have been made aware that under The Dog and Cat Management Act 1995 (SA) they must provide identification of their accredited assistance animal if they are asked by a driver.</w:t>
       </w:r>
     </w:p>
     <w:p>
@@ -2344,7 +2446,7 @@
 </file>
 
 <file path=word/endnotes.xml><?xml version="1.0" encoding="utf-8"?>
-<w:endnotes xmlns:wpc="http://schemas.microsoft.com/office/word/2010/wordprocessingCanvas" xmlns:mc="http://schemas.openxmlformats.org/markup-compatibility/2006" xmlns:o="urn:schemas-microsoft-com:office:office" xmlns:r="http://schemas.openxmlformats.org/officeDocument/2006/relationships" xmlns:m="http://schemas.openxmlformats.org/officeDocument/2006/math" xmlns:v="urn:schemas-microsoft-com:vml" xmlns:wp14="http://schemas.microsoft.com/office/word/2010/wordprocessingDrawing" xmlns:wp="http://schemas.openxmlformats.org/drawingml/2006/wordprocessingDrawing" xmlns:w10="urn:schemas-microsoft-com:office:word" xmlns:w="http://schemas.openxmlformats.org/wordprocessingml/2006/main" xmlns:w14="http://schemas.microsoft.com/office/word/2010/wordml" xmlns:w15="http://schemas.microsoft.com/office/word/2012/wordml" xmlns:wpg="http://schemas.microsoft.com/office/word/2010/wordprocessingGroup" xmlns:wpi="http://schemas.microsoft.com/office/word/2010/wordprocessingInk" xmlns:wne="http://schemas.microsoft.com/office/word/2006/wordml" xmlns:wps="http://schemas.microsoft.com/office/word/2010/wordprocessingShape" mc:Ignorable="w14 w15 wp14">
+<w:endnotes xmlns:wpc="http://schemas.microsoft.com/office/word/2010/wordprocessingCanvas" xmlns:cx="http://schemas.microsoft.com/office/drawing/2014/chartex" xmlns:cx1="http://schemas.microsoft.com/office/drawing/2015/9/8/chartex" xmlns:cx2="http://schemas.microsoft.com/office/drawing/2015/10/21/chartex" xmlns:cx3="http://schemas.microsoft.com/office/drawing/2016/5/9/chartex" xmlns:cx4="http://schemas.microsoft.com/office/drawing/2016/5/10/chartex" xmlns:cx5="http://schemas.microsoft.com/office/drawing/2016/5/11/chartex" xmlns:cx6="http://schemas.microsoft.com/office/drawing/2016/5/12/chartex" xmlns:cx7="http://schemas.microsoft.com/office/drawing/2016/5/13/chartex" xmlns:cx8="http://schemas.microsoft.com/office/drawing/2016/5/14/chartex" xmlns:mc="http://schemas.openxmlformats.org/markup-compatibility/2006" xmlns:aink="http://schemas.microsoft.com/office/drawing/2016/ink" xmlns:am3d="http://schemas.microsoft.com/office/drawing/2017/model3d" xmlns:o="urn:schemas-microsoft-com:office:office" xmlns:r="http://schemas.openxmlformats.org/officeDocument/2006/relationships" xmlns:m="http://schemas.openxmlformats.org/officeDocument/2006/math" xmlns:v="urn:schemas-microsoft-com:vml" xmlns:wp14="http://schemas.microsoft.com/office/word/2010/wordprocessingDrawing" xmlns:wp="http://schemas.openxmlformats.org/drawingml/2006/wordprocessingDrawing" xmlns:w10="urn:schemas-microsoft-com:office:word" xmlns:w="http://schemas.openxmlformats.org/wordprocessingml/2006/main" xmlns:w14="http://schemas.microsoft.com/office/word/2010/wordml" xmlns:w15="http://schemas.microsoft.com/office/word/2012/wordml" xmlns:w16cex="http://schemas.microsoft.com/office/word/2018/wordml/cex" xmlns:w16cid="http://schemas.microsoft.com/office/word/2016/wordml/cid" xmlns:w16="http://schemas.microsoft.com/office/word/2018/wordml" xmlns:w16sdtdh="http://schemas.microsoft.com/office/word/2020/wordml/sdtdatahash" xmlns:w16se="http://schemas.microsoft.com/office/word/2015/wordml/symex" xmlns:wpg="http://schemas.microsoft.com/office/word/2010/wordprocessingGroup" xmlns:wpi="http://schemas.microsoft.com/office/word/2010/wordprocessingInk" xmlns:wne="http://schemas.microsoft.com/office/word/2006/wordml" xmlns:wps="http://schemas.microsoft.com/office/word/2010/wordprocessingShape" mc:Ignorable="w14 w15 w16se w16cid w16 w16cex w16sdtdh wp14">
   <w:endnote w:type="separator" w:id="-1">
     <w:p>
       <w:r>
@@ -2363,12 +2465,70 @@
 </file>
 
 <file path=word/footer1.xml><?xml version="1.0" encoding="utf-8"?>
-<w:ftr xmlns:wpc="http://schemas.microsoft.com/office/word/2010/wordprocessingCanvas" xmlns:mc="http://schemas.openxmlformats.org/markup-compatibility/2006" xmlns:o="urn:schemas-microsoft-com:office:office" xmlns:r="http://schemas.openxmlformats.org/officeDocument/2006/relationships" xmlns:m="http://schemas.openxmlformats.org/officeDocument/2006/math" xmlns:v="urn:schemas-microsoft-com:vml" xmlns:wp14="http://schemas.microsoft.com/office/word/2010/wordprocessingDrawing" xmlns:wp="http://schemas.openxmlformats.org/drawingml/2006/wordprocessingDrawing" xmlns:w10="urn:schemas-microsoft-com:office:word" xmlns:w="http://schemas.openxmlformats.org/wordprocessingml/2006/main" xmlns:w14="http://schemas.microsoft.com/office/word/2010/wordml" xmlns:w15="http://schemas.microsoft.com/office/word/2012/wordml" xmlns:wpg="http://schemas.microsoft.com/office/word/2010/wordprocessingGroup" xmlns:wpi="http://schemas.microsoft.com/office/word/2010/wordprocessingInk" xmlns:wne="http://schemas.microsoft.com/office/word/2006/wordml" xmlns:wps="http://schemas.microsoft.com/office/word/2010/wordprocessingShape" mc:Ignorable="w14 w15 wp14">
+<w:ftr xmlns:wpc="http://schemas.microsoft.com/office/word/2010/wordprocessingCanvas" xmlns:cx="http://schemas.microsoft.com/office/drawing/2014/chartex" xmlns:cx1="http://schemas.microsoft.com/office/drawing/2015/9/8/chartex" xmlns:cx2="http://schemas.microsoft.com/office/drawing/2015/10/21/chartex" xmlns:cx3="http://schemas.microsoft.com/office/drawing/2016/5/9/chartex" xmlns:cx4="http://schemas.microsoft.com/office/drawing/2016/5/10/chartex" xmlns:cx5="http://schemas.microsoft.com/office/drawing/2016/5/11/chartex" xmlns:cx6="http://schemas.microsoft.com/office/drawing/2016/5/12/chartex" xmlns:cx7="http://schemas.microsoft.com/office/drawing/2016/5/13/chartex" xmlns:cx8="http://schemas.microsoft.com/office/drawing/2016/5/14/chartex" xmlns:mc="http://schemas.openxmlformats.org/markup-compatibility/2006" xmlns:aink="http://schemas.microsoft.com/office/drawing/2016/ink" xmlns:am3d="http://schemas.microsoft.com/office/drawing/2017/model3d" xmlns:o="urn:schemas-microsoft-com:office:office" xmlns:r="http://schemas.openxmlformats.org/officeDocument/2006/relationships" xmlns:m="http://schemas.openxmlformats.org/officeDocument/2006/math" xmlns:v="urn:schemas-microsoft-com:vml" xmlns:wp14="http://schemas.microsoft.com/office/word/2010/wordprocessingDrawing" xmlns:wp="http://schemas.openxmlformats.org/drawingml/2006/wordprocessingDrawing" xmlns:w10="urn:schemas-microsoft-com:office:word" xmlns:w="http://schemas.openxmlformats.org/wordprocessingml/2006/main" xmlns:w14="http://schemas.microsoft.com/office/word/2010/wordml" xmlns:w15="http://schemas.microsoft.com/office/word/2012/wordml" xmlns:w16cex="http://schemas.microsoft.com/office/word/2018/wordml/cex" xmlns:w16cid="http://schemas.microsoft.com/office/word/2016/wordml/cid" xmlns:w16="http://schemas.microsoft.com/office/word/2018/wordml" xmlns:w16sdtdh="http://schemas.microsoft.com/office/word/2020/wordml/sdtdatahash" xmlns:w16se="http://schemas.microsoft.com/office/word/2015/wordml/symex" xmlns:wpg="http://schemas.microsoft.com/office/word/2010/wordprocessingGroup" xmlns:wpi="http://schemas.microsoft.com/office/word/2010/wordprocessingInk" xmlns:wne="http://schemas.microsoft.com/office/word/2006/wordml" xmlns:wps="http://schemas.microsoft.com/office/word/2010/wordprocessingShape" mc:Ignorable="w14 w15 w16se w16cid w16 w16cex w16sdtdh wp14">
   <w:p>
     <w:pPr>
       <w:pStyle w:val="Footer"/>
       <w:jc w:val="center"/>
     </w:pPr>
+    <w:r>
+      <w:rPr>
+        <w:noProof/>
+      </w:rPr>
+      <w:drawing>
+        <wp:anchor distT="0" distB="0" distL="114300" distR="114300" simplePos="0" relativeHeight="251663360" behindDoc="0" locked="0" layoutInCell="1" allowOverlap="1" wp14:anchorId="77587991" wp14:editId="4911EA5C">
+          <wp:simplePos x="0" y="0"/>
+          <wp:positionH relativeFrom="leftMargin">
+            <wp:posOffset>161925</wp:posOffset>
+          </wp:positionH>
+          <wp:positionV relativeFrom="paragraph">
+            <wp:posOffset>488950</wp:posOffset>
+          </wp:positionV>
+          <wp:extent cx="810895" cy="847725"/>
+          <wp:effectExtent l="0" t="0" r="8255" b="9525"/>
+          <wp:wrapNone/>
+          <wp:docPr id="2" name="Picture 2"/>
+          <wp:cNvGraphicFramePr>
+            <a:graphicFrameLocks xmlns:a="http://schemas.openxmlformats.org/drawingml/2006/main" noChangeAspect="1"/>
+          </wp:cNvGraphicFramePr>
+          <a:graphic xmlns:a="http://schemas.openxmlformats.org/drawingml/2006/main">
+            <a:graphicData uri="http://schemas.openxmlformats.org/drawingml/2006/picture">
+              <pic:pic xmlns:pic="http://schemas.openxmlformats.org/drawingml/2006/picture">
+                <pic:nvPicPr>
+                  <pic:cNvPr id="0" name="Picture 2"/>
+                  <pic:cNvPicPr>
+                    <a:picLocks noChangeAspect="1" noChangeArrowheads="1"/>
+                  </pic:cNvPicPr>
+                </pic:nvPicPr>
+                <pic:blipFill>
+                  <a:blip r:embed="rId1">
+                    <a:extLst>
+                      <a:ext uri="{28A0092B-C50C-407E-A947-70E740481C1C}">
+                        <a14:useLocalDpi xmlns:a14="http://schemas.microsoft.com/office/drawing/2010/main" val="0"/>
+                      </a:ext>
+                    </a:extLst>
+                  </a:blip>
+                  <a:srcRect/>
+                  <a:stretch>
+                    <a:fillRect/>
+                  </a:stretch>
+                </pic:blipFill>
+                <pic:spPr bwMode="auto">
+                  <a:xfrm>
+                    <a:off x="0" y="0"/>
+                    <a:ext cx="810895" cy="847725"/>
+                  </a:xfrm>
+                  <a:prstGeom prst="rect">
+                    <a:avLst/>
+                  </a:prstGeom>
+                  <a:noFill/>
+                </pic:spPr>
+              </pic:pic>
+            </a:graphicData>
+          </a:graphic>
+        </wp:anchor>
+      </w:drawing>
+    </w:r>
     <w:r>
       <w:rPr>
         <w:noProof/>
@@ -2400,7 +2560,7 @@
                   </pic:cNvPicPr>
                 </pic:nvPicPr>
                 <pic:blipFill>
-                  <a:blip r:embed="rId1" cstate="print">
+                  <a:blip r:embed="rId2" cstate="print">
                     <a:extLst>
                       <a:ext uri="{28A0092B-C50C-407E-A947-70E740481C1C}">
                         <a14:useLocalDpi xmlns:a14="http://schemas.microsoft.com/office/drawing/2010/main" val="0"/>
@@ -2442,7 +2602,7 @@
         <w:lang w:eastAsia="en-AU"/>
       </w:rPr>
       <w:drawing>
-        <wp:anchor distT="0" distB="0" distL="114300" distR="114300" simplePos="0" relativeHeight="251659264" behindDoc="1" locked="0" layoutInCell="1" allowOverlap="1" wp14:anchorId="13C08982" wp14:editId="309B3869">
+        <wp:anchor distT="0" distB="0" distL="114300" distR="114300" simplePos="0" relativeHeight="251659264" behindDoc="1" locked="0" layoutInCell="1" allowOverlap="1" wp14:anchorId="13C08982" wp14:editId="1977DCEC">
           <wp:simplePos x="0" y="0"/>
           <wp:positionH relativeFrom="page">
             <wp:posOffset>0</wp:posOffset>
@@ -2467,7 +2627,7 @@
                   </pic:cNvPicPr>
                 </pic:nvPicPr>
                 <pic:blipFill>
-                  <a:blip r:embed="rId2">
+                  <a:blip r:embed="rId3">
                     <a:extLst>
                       <a:ext uri="{28A0092B-C50C-407E-A947-70E740481C1C}">
                         <a14:useLocalDpi xmlns:a14="http://schemas.microsoft.com/office/drawing/2010/main" val="0"/>
@@ -2502,11 +2662,11 @@
       </w:drawing>
     </w:r>
     <w:r>
-      <w:t>Date report generated: {</w:t>
+      <w:t xml:space="preserve">Date report generated: </w:t>
     </w:r>
     <w:proofErr w:type="gramStart"/>
     <w:r>
-      <w:t xml:space="preserve">{ </w:t>
+      <w:t xml:space="preserve">{{ </w:t>
     </w:r>
     <w:r>
       <w:rPr>
@@ -2532,7 +2692,7 @@
 </file>
 
 <file path=word/footnotes.xml><?xml version="1.0" encoding="utf-8"?>
-<w:footnotes xmlns:wpc="http://schemas.microsoft.com/office/word/2010/wordprocessingCanvas" xmlns:mc="http://schemas.openxmlformats.org/markup-compatibility/2006" xmlns:o="urn:schemas-microsoft-com:office:office" xmlns:r="http://schemas.openxmlformats.org/officeDocument/2006/relationships" xmlns:m="http://schemas.openxmlformats.org/officeDocument/2006/math" xmlns:v="urn:schemas-microsoft-com:vml" xmlns:wp14="http://schemas.microsoft.com/office/word/2010/wordprocessingDrawing" xmlns:wp="http://schemas.openxmlformats.org/drawingml/2006/wordprocessingDrawing" xmlns:w10="urn:schemas-microsoft-com:office:word" xmlns:w="http://schemas.openxmlformats.org/wordprocessingml/2006/main" xmlns:w14="http://schemas.microsoft.com/office/word/2010/wordml" xmlns:w15="http://schemas.microsoft.com/office/word/2012/wordml" xmlns:wpg="http://schemas.microsoft.com/office/word/2010/wordprocessingGroup" xmlns:wpi="http://schemas.microsoft.com/office/word/2010/wordprocessingInk" xmlns:wne="http://schemas.microsoft.com/office/word/2006/wordml" xmlns:wps="http://schemas.microsoft.com/office/word/2010/wordprocessingShape" mc:Ignorable="w14 w15 wp14">
+<w:footnotes xmlns:wpc="http://schemas.microsoft.com/office/word/2010/wordprocessingCanvas" xmlns:cx="http://schemas.microsoft.com/office/drawing/2014/chartex" xmlns:cx1="http://schemas.microsoft.com/office/drawing/2015/9/8/chartex" xmlns:cx2="http://schemas.microsoft.com/office/drawing/2015/10/21/chartex" xmlns:cx3="http://schemas.microsoft.com/office/drawing/2016/5/9/chartex" xmlns:cx4="http://schemas.microsoft.com/office/drawing/2016/5/10/chartex" xmlns:cx5="http://schemas.microsoft.com/office/drawing/2016/5/11/chartex" xmlns:cx6="http://schemas.microsoft.com/office/drawing/2016/5/12/chartex" xmlns:cx7="http://schemas.microsoft.com/office/drawing/2016/5/13/chartex" xmlns:cx8="http://schemas.microsoft.com/office/drawing/2016/5/14/chartex" xmlns:mc="http://schemas.openxmlformats.org/markup-compatibility/2006" xmlns:aink="http://schemas.microsoft.com/office/drawing/2016/ink" xmlns:am3d="http://schemas.microsoft.com/office/drawing/2017/model3d" xmlns:o="urn:schemas-microsoft-com:office:office" xmlns:r="http://schemas.openxmlformats.org/officeDocument/2006/relationships" xmlns:m="http://schemas.openxmlformats.org/officeDocument/2006/math" xmlns:v="urn:schemas-microsoft-com:vml" xmlns:wp14="http://schemas.microsoft.com/office/word/2010/wordprocessingDrawing" xmlns:wp="http://schemas.openxmlformats.org/drawingml/2006/wordprocessingDrawing" xmlns:w10="urn:schemas-microsoft-com:office:word" xmlns:w="http://schemas.openxmlformats.org/wordprocessingml/2006/main" xmlns:w14="http://schemas.microsoft.com/office/word/2010/wordml" xmlns:w15="http://schemas.microsoft.com/office/word/2012/wordml" xmlns:w16cex="http://schemas.microsoft.com/office/word/2018/wordml/cex" xmlns:w16cid="http://schemas.microsoft.com/office/word/2016/wordml/cid" xmlns:w16="http://schemas.microsoft.com/office/word/2018/wordml" xmlns:w16sdtdh="http://schemas.microsoft.com/office/word/2020/wordml/sdtdatahash" xmlns:w16se="http://schemas.microsoft.com/office/word/2015/wordml/symex" xmlns:wpg="http://schemas.microsoft.com/office/word/2010/wordprocessingGroup" xmlns:wpi="http://schemas.microsoft.com/office/word/2010/wordprocessingInk" xmlns:wne="http://schemas.microsoft.com/office/word/2006/wordml" xmlns:wps="http://schemas.microsoft.com/office/word/2010/wordprocessingShape" mc:Ignorable="w14 w15 w16se w16cid w16 w16cex w16sdtdh wp14">
   <w:footnote w:type="separator" w:id="-1">
     <w:p>
       <w:r>
@@ -2551,7 +2711,7 @@
 </file>
 
 <file path=word/header1.xml><?xml version="1.0" encoding="utf-8"?>
-<w:hdr xmlns:wpc="http://schemas.microsoft.com/office/word/2010/wordprocessingCanvas" xmlns:mc="http://schemas.openxmlformats.org/markup-compatibility/2006" xmlns:o="urn:schemas-microsoft-com:office:office" xmlns:r="http://schemas.openxmlformats.org/officeDocument/2006/relationships" xmlns:m="http://schemas.openxmlformats.org/officeDocument/2006/math" xmlns:v="urn:schemas-microsoft-com:vml" xmlns:wp14="http://schemas.microsoft.com/office/word/2010/wordprocessingDrawing" xmlns:wp="http://schemas.openxmlformats.org/drawingml/2006/wordprocessingDrawing" xmlns:w10="urn:schemas-microsoft-com:office:word" xmlns:w="http://schemas.openxmlformats.org/wordprocessingml/2006/main" xmlns:w14="http://schemas.microsoft.com/office/word/2010/wordml" xmlns:w15="http://schemas.microsoft.com/office/word/2012/wordml" xmlns:wpg="http://schemas.microsoft.com/office/word/2010/wordprocessingGroup" xmlns:wpi="http://schemas.microsoft.com/office/word/2010/wordprocessingInk" xmlns:wne="http://schemas.microsoft.com/office/word/2006/wordml" xmlns:wps="http://schemas.microsoft.com/office/word/2010/wordprocessingShape" mc:Ignorable="w14 w15 wp14">
+<w:hdr xmlns:wpc="http://schemas.microsoft.com/office/word/2010/wordprocessingCanvas" xmlns:cx="http://schemas.microsoft.com/office/drawing/2014/chartex" xmlns:cx1="http://schemas.microsoft.com/office/drawing/2015/9/8/chartex" xmlns:cx2="http://schemas.microsoft.com/office/drawing/2015/10/21/chartex" xmlns:cx3="http://schemas.microsoft.com/office/drawing/2016/5/9/chartex" xmlns:cx4="http://schemas.microsoft.com/office/drawing/2016/5/10/chartex" xmlns:cx5="http://schemas.microsoft.com/office/drawing/2016/5/11/chartex" xmlns:cx6="http://schemas.microsoft.com/office/drawing/2016/5/12/chartex" xmlns:cx7="http://schemas.microsoft.com/office/drawing/2016/5/13/chartex" xmlns:cx8="http://schemas.microsoft.com/office/drawing/2016/5/14/chartex" xmlns:mc="http://schemas.openxmlformats.org/markup-compatibility/2006" xmlns:aink="http://schemas.microsoft.com/office/drawing/2016/ink" xmlns:am3d="http://schemas.microsoft.com/office/drawing/2017/model3d" xmlns:o="urn:schemas-microsoft-com:office:office" xmlns:r="http://schemas.openxmlformats.org/officeDocument/2006/relationships" xmlns:m="http://schemas.openxmlformats.org/officeDocument/2006/math" xmlns:v="urn:schemas-microsoft-com:vml" xmlns:wp14="http://schemas.microsoft.com/office/word/2010/wordprocessingDrawing" xmlns:wp="http://schemas.openxmlformats.org/drawingml/2006/wordprocessingDrawing" xmlns:w10="urn:schemas-microsoft-com:office:word" xmlns:w="http://schemas.openxmlformats.org/wordprocessingml/2006/main" xmlns:w14="http://schemas.microsoft.com/office/word/2010/wordml" xmlns:w15="http://schemas.microsoft.com/office/word/2012/wordml" xmlns:w16cex="http://schemas.microsoft.com/office/word/2018/wordml/cex" xmlns:w16cid="http://schemas.microsoft.com/office/word/2016/wordml/cid" xmlns:w16="http://schemas.microsoft.com/office/word/2018/wordml" xmlns:w16sdtdh="http://schemas.microsoft.com/office/word/2020/wordml/sdtdatahash" xmlns:w16se="http://schemas.microsoft.com/office/word/2015/wordml/symex" xmlns:wpg="http://schemas.microsoft.com/office/word/2010/wordprocessingGroup" xmlns:wpi="http://schemas.microsoft.com/office/word/2010/wordprocessingInk" xmlns:wne="http://schemas.microsoft.com/office/word/2006/wordml" xmlns:wps="http://schemas.microsoft.com/office/word/2010/wordprocessingShape" mc:Ignorable="w14 w15 w16se w16cid w16 w16cex w16sdtdh wp14">
   <w:p>
     <w:pPr>
       <w:pStyle w:val="paragraph"/>
@@ -2566,11 +2726,141 @@
     </w:pPr>
     <w:r>
       <w:rPr>
+        <w:rStyle w:val="normaltextrun"/>
+        <w:rFonts w:ascii="Arial" w:hAnsi="Arial" w:cs="Arial"/>
+        <w:b/>
+        <w:bCs/>
+        <w:noProof/>
+        <w:sz w:val="28"/>
+        <w:szCs w:val="22"/>
+        <w:lang w:val="en-US"/>
+      </w:rPr>
+      <w:drawing>
+        <wp:anchor distT="0" distB="0" distL="114300" distR="114300" simplePos="0" relativeHeight="251662336" behindDoc="0" locked="0" layoutInCell="1" allowOverlap="1" wp14:anchorId="1D6EB58C" wp14:editId="2F641BA5">
+          <wp:simplePos x="0" y="0"/>
+          <wp:positionH relativeFrom="column">
+            <wp:posOffset>-733425</wp:posOffset>
+          </wp:positionH>
+          <wp:positionV relativeFrom="paragraph">
+            <wp:posOffset>-360045</wp:posOffset>
+          </wp:positionV>
+          <wp:extent cx="810895" cy="847725"/>
+          <wp:effectExtent l="0" t="0" r="8255" b="9525"/>
+          <wp:wrapNone/>
+          <wp:docPr id="1" name="Picture 1"/>
+          <wp:cNvGraphicFramePr>
+            <a:graphicFrameLocks xmlns:a="http://schemas.openxmlformats.org/drawingml/2006/main" noChangeAspect="1"/>
+          </wp:cNvGraphicFramePr>
+          <a:graphic xmlns:a="http://schemas.openxmlformats.org/drawingml/2006/main">
+            <a:graphicData uri="http://schemas.openxmlformats.org/drawingml/2006/picture">
+              <pic:pic xmlns:pic="http://schemas.openxmlformats.org/drawingml/2006/picture">
+                <pic:nvPicPr>
+                  <pic:cNvPr id="0" name="Picture 1"/>
+                  <pic:cNvPicPr>
+                    <a:picLocks noChangeAspect="1" noChangeArrowheads="1"/>
+                  </pic:cNvPicPr>
+                </pic:nvPicPr>
+                <pic:blipFill>
+                  <a:blip r:embed="rId1">
+                    <a:extLst>
+                      <a:ext uri="{28A0092B-C50C-407E-A947-70E740481C1C}">
+                        <a14:useLocalDpi xmlns:a14="http://schemas.microsoft.com/office/drawing/2010/main" val="0"/>
+                      </a:ext>
+                    </a:extLst>
+                  </a:blip>
+                  <a:srcRect/>
+                  <a:stretch>
+                    <a:fillRect/>
+                  </a:stretch>
+                </pic:blipFill>
+                <pic:spPr bwMode="auto">
+                  <a:xfrm>
+                    <a:off x="0" y="0"/>
+                    <a:ext cx="810895" cy="847725"/>
+                  </a:xfrm>
+                  <a:prstGeom prst="rect">
+                    <a:avLst/>
+                  </a:prstGeom>
+                  <a:noFill/>
+                </pic:spPr>
+              </pic:pic>
+            </a:graphicData>
+          </a:graphic>
+        </wp:anchor>
+      </w:drawing>
+    </w:r>
+    <w:r>
+      <w:rPr>
+        <w:rStyle w:val="normaltextrun"/>
+        <w:rFonts w:ascii="Arial" w:hAnsi="Arial" w:cs="Arial"/>
+        <w:b/>
+        <w:bCs/>
+        <w:noProof/>
+        <w:sz w:val="28"/>
+        <w:szCs w:val="22"/>
+        <w:lang w:val="en-US"/>
+      </w:rPr>
+      <w:drawing>
+        <wp:anchor distT="0" distB="0" distL="114300" distR="114300" simplePos="0" relativeHeight="251664384" behindDoc="0" locked="0" layoutInCell="1" allowOverlap="1" wp14:anchorId="45DB3F3E" wp14:editId="24E8330A">
+          <wp:simplePos x="0" y="0"/>
+          <wp:positionH relativeFrom="rightMargin">
+            <wp:align>left</wp:align>
+          </wp:positionH>
+          <wp:positionV relativeFrom="paragraph">
+            <wp:posOffset>-360045</wp:posOffset>
+          </wp:positionV>
+          <wp:extent cx="810895" cy="847725"/>
+          <wp:effectExtent l="0" t="0" r="8255" b="9525"/>
+          <wp:wrapNone/>
+          <wp:docPr id="3" name="Picture 3"/>
+          <wp:cNvGraphicFramePr>
+            <a:graphicFrameLocks xmlns:a="http://schemas.openxmlformats.org/drawingml/2006/main" noChangeAspect="1"/>
+          </wp:cNvGraphicFramePr>
+          <a:graphic xmlns:a="http://schemas.openxmlformats.org/drawingml/2006/main">
+            <a:graphicData uri="http://schemas.openxmlformats.org/drawingml/2006/picture">
+              <pic:pic xmlns:pic="http://schemas.openxmlformats.org/drawingml/2006/picture">
+                <pic:nvPicPr>
+                  <pic:cNvPr id="0" name="Picture 3"/>
+                  <pic:cNvPicPr>
+                    <a:picLocks noChangeAspect="1" noChangeArrowheads="1"/>
+                  </pic:cNvPicPr>
+                </pic:nvPicPr>
+                <pic:blipFill>
+                  <a:blip r:embed="rId2">
+                    <a:extLst>
+                      <a:ext uri="{28A0092B-C50C-407E-A947-70E740481C1C}">
+                        <a14:useLocalDpi xmlns:a14="http://schemas.microsoft.com/office/drawing/2010/main" val="0"/>
+                      </a:ext>
+                    </a:extLst>
+                  </a:blip>
+                  <a:srcRect/>
+                  <a:stretch>
+                    <a:fillRect/>
+                  </a:stretch>
+                </pic:blipFill>
+                <pic:spPr bwMode="auto">
+                  <a:xfrm>
+                    <a:off x="0" y="0"/>
+                    <a:ext cx="810895" cy="847725"/>
+                  </a:xfrm>
+                  <a:prstGeom prst="rect">
+                    <a:avLst/>
+                  </a:prstGeom>
+                  <a:noFill/>
+                </pic:spPr>
+              </pic:pic>
+            </a:graphicData>
+          </a:graphic>
+        </wp:anchor>
+      </w:drawing>
+    </w:r>
+    <w:r>
+      <w:rPr>
         <w:noProof/>
         <w:lang w:eastAsia="en-AU"/>
       </w:rPr>
       <w:drawing>
-        <wp:anchor distT="0" distB="0" distL="114300" distR="114300" simplePos="0" relativeHeight="251658240" behindDoc="1" locked="0" layoutInCell="1" allowOverlap="1" wp14:anchorId="2EC4E5D8" wp14:editId="2CA83249">
+        <wp:anchor distT="0" distB="0" distL="114300" distR="114300" simplePos="0" relativeHeight="251658240" behindDoc="1" locked="0" layoutInCell="1" allowOverlap="1" wp14:anchorId="2EC4E5D8" wp14:editId="5C59ECD9">
           <wp:simplePos x="0" y="0"/>
           <wp:positionH relativeFrom="column">
             <wp:posOffset>-1028700</wp:posOffset>
@@ -2593,7 +2883,7 @@
                   <pic:cNvPicPr/>
                 </pic:nvPicPr>
                 <pic:blipFill>
-                  <a:blip r:embed="rId1">
+                  <a:blip r:embed="rId3">
                     <a:extLst>
                       <a:ext uri="{28A0092B-C50C-407E-A947-70E740481C1C}">
                         <a14:useLocalDpi xmlns:a14="http://schemas.microsoft.com/office/drawing/2010/main" val="0"/>
@@ -2647,7 +2937,7 @@
 </file>
 
 <file path=word/styles.xml><?xml version="1.0" encoding="utf-8"?>
-<w:styles xmlns:mc="http://schemas.openxmlformats.org/markup-compatibility/2006" xmlns:r="http://schemas.openxmlformats.org/officeDocument/2006/relationships" xmlns:w="http://schemas.openxmlformats.org/wordprocessingml/2006/main" xmlns:w14="http://schemas.microsoft.com/office/word/2010/wordml" xmlns:w15="http://schemas.microsoft.com/office/word/2012/wordml" mc:Ignorable="w14 w15">
+<w:styles xmlns:mc="http://schemas.openxmlformats.org/markup-compatibility/2006" xmlns:r="http://schemas.openxmlformats.org/officeDocument/2006/relationships" xmlns:w="http://schemas.openxmlformats.org/wordprocessingml/2006/main" xmlns:w14="http://schemas.microsoft.com/office/word/2010/wordml" xmlns:w15="http://schemas.microsoft.com/office/word/2012/wordml" xmlns:w16cex="http://schemas.microsoft.com/office/word/2018/wordml/cex" xmlns:w16cid="http://schemas.microsoft.com/office/word/2016/wordml/cid" xmlns:w16="http://schemas.microsoft.com/office/word/2018/wordml" xmlns:w16sdtdh="http://schemas.microsoft.com/office/word/2020/wordml/sdtdatahash" xmlns:w16se="http://schemas.microsoft.com/office/word/2015/wordml/symex" mc:Ignorable="w14 w15 w16se w16cid w16 w16cex w16sdtdh">
   <w:docDefaults>
     <w:rPrDefault>
       <w:rPr>
@@ -2659,7 +2949,7 @@
     </w:rPrDefault>
     <w:pPrDefault/>
   </w:docDefaults>
-  <w:latentStyles w:defLockedState="0" w:defUIPriority="99" w:defSemiHidden="0" w:defUnhideWhenUsed="0" w:defQFormat="0" w:count="371">
+  <w:latentStyles w:defLockedState="0" w:defUIPriority="99" w:defSemiHidden="0" w:defUnhideWhenUsed="0" w:defQFormat="0" w:count="376">
     <w:lsdException w:name="Normal" w:uiPriority="0" w:qFormat="1"/>
     <w:lsdException w:name="heading 1" w:uiPriority="9" w:qFormat="1"/>
     <w:lsdException w:name="heading 2" w:semiHidden="1" w:uiPriority="9" w:unhideWhenUsed="1" w:qFormat="1"/>
@@ -3031,6 +3321,11 @@
     <w:lsdException w:name="List Table 5 Dark Accent 6" w:uiPriority="50"/>
     <w:lsdException w:name="List Table 6 Colorful Accent 6" w:uiPriority="51"/>
     <w:lsdException w:name="List Table 7 Colorful Accent 6" w:uiPriority="52"/>
+    <w:lsdException w:name="Mention" w:semiHidden="1" w:unhideWhenUsed="1"/>
+    <w:lsdException w:name="Smart Hyperlink" w:semiHidden="1" w:unhideWhenUsed="1"/>
+    <w:lsdException w:name="Hashtag" w:semiHidden="1" w:unhideWhenUsed="1"/>
+    <w:lsdException w:name="Unresolved Mention" w:semiHidden="1" w:unhideWhenUsed="1"/>
+    <w:lsdException w:name="Smart Link" w:semiHidden="1" w:unhideWhenUsed="1"/>
   </w:latentStyles>
   <w:style w:type="paragraph" w:default="1" w:styleId="Normal">
     <w:name w:val="Normal"/>
@@ -3504,6 +3799,16 @@
 </file>
 
 <file path=customXml/item1.xml><?xml version="1.0" encoding="utf-8"?>
+<p:properties xmlns:p="http://schemas.microsoft.com/office/2006/metadata/properties" xmlns:xsi="http://www.w3.org/2001/XMLSchema-instance" xmlns:pc="http://schemas.microsoft.com/office/infopath/2007/PartnerControls">
+  <documentManagement/>
+</p:properties>
+</file>
+
+<file path=customXml/item2.xml><?xml version="1.0" encoding="utf-8"?>
+<b:Sources xmlns:b="http://schemas.openxmlformats.org/officeDocument/2006/bibliography" xmlns="http://schemas.openxmlformats.org/officeDocument/2006/bibliography" SelectedStyle="/APASixthEditionOfficeOnline.xsl" StyleName="APA" Version="6"/>
+</file>
+
+<file path=customXml/item3.xml><?xml version="1.0" encoding="utf-8"?>
 <ct:contentTypeSchema xmlns:ct="http://schemas.microsoft.com/office/2006/metadata/contentType" xmlns:ma="http://schemas.microsoft.com/office/2006/metadata/properties/metaAttributes" ct:_="" ma:_="" ma:contentTypeName="Document" ma:contentTypeID="0x010100A75CB92040FF544A96B3C731EA010023" ma:contentTypeVersion="9" ma:contentTypeDescription="Create a new document." ma:contentTypeScope="" ma:versionID="2804a837748dc4c0c4d7c49a7c23fd05">
   <xsd:schema xmlns:xsd="http://www.w3.org/2001/XMLSchema" xmlns:xs="http://www.w3.org/2001/XMLSchema" xmlns:p="http://schemas.microsoft.com/office/2006/metadata/properties" xmlns:ns2="bc1daaa4-4f48-4a86-812b-e046c91a6a19" targetNamespace="http://schemas.microsoft.com/office/2006/metadata/properties" ma:root="true" ma:fieldsID="a0e188a715f9648c6cf5becf746e8e8d" ns2:_="">
     <xsd:import namespace="bc1daaa4-4f48-4a86-812b-e046c91a6a19"/>
@@ -3681,7 +3986,7 @@
 </ct:contentTypeSchema>
 </file>
 
-<file path=customXml/item2.xml><?xml version="1.0" encoding="utf-8"?>
+<file path=customXml/item4.xml><?xml version="1.0" encoding="utf-8"?>
 <?mso-contentType ?>
 <FormTemplates xmlns="http://schemas.microsoft.com/sharepoint/v3/contenttype/forms">
   <Display>DocumentLibraryForm</Display>
@@ -3690,17 +3995,24 @@
 </FormTemplates>
 </file>
 
-<file path=customXml/item3.xml><?xml version="1.0" encoding="utf-8"?>
-<p:properties xmlns:p="http://schemas.microsoft.com/office/2006/metadata/properties" xmlns:xsi="http://www.w3.org/2001/XMLSchema-instance" xmlns:pc="http://schemas.microsoft.com/office/infopath/2007/PartnerControls">
-  <documentManagement/>
-</p:properties>
+<file path=customXml/itemProps1.xml><?xml version="1.0" encoding="utf-8"?>
+<ds:datastoreItem xmlns:ds="http://schemas.openxmlformats.org/officeDocument/2006/customXml" ds:itemID="{474C4C9B-989E-4A4C-BFD8-5412443A6C17}">
+  <ds:schemaRefs>
+    <ds:schemaRef ds:uri="http://schemas.microsoft.com/office/2006/metadata/properties"/>
+    <ds:schemaRef ds:uri="http://schemas.microsoft.com/office/infopath/2007/PartnerControls"/>
+  </ds:schemaRefs>
+</ds:datastoreItem>
 </file>
 
-<file path=customXml/item4.xml><?xml version="1.0" encoding="utf-8"?>
-<b:Sources xmlns:b="http://schemas.openxmlformats.org/officeDocument/2006/bibliography" xmlns="http://schemas.openxmlformats.org/officeDocument/2006/bibliography" SelectedStyle="/APASixthEditionOfficeOnline.xsl" StyleName="APA" Version="6"/>
+<file path=customXml/itemProps2.xml><?xml version="1.0" encoding="utf-8"?>
+<ds:datastoreItem xmlns:ds="http://schemas.openxmlformats.org/officeDocument/2006/customXml" ds:itemID="{7E6154D2-EA2D-4DAA-B4F3-EBAD832F5F84}">
+  <ds:schemaRefs>
+    <ds:schemaRef ds:uri="http://schemas.openxmlformats.org/officeDocument/2006/bibliography"/>
+  </ds:schemaRefs>
+</ds:datastoreItem>
 </file>
 
-<file path=customXml/itemProps1.xml><?xml version="1.0" encoding="utf-8"?>
+<file path=customXml/itemProps3.xml><?xml version="1.0" encoding="utf-8"?>
 <ds:datastoreItem xmlns:ds="http://schemas.openxmlformats.org/officeDocument/2006/customXml" ds:itemID="{B2D8A732-22A7-4779-86FD-D642F5004CB3}">
   <ds:schemaRefs>
     <ds:schemaRef ds:uri="http://schemas.microsoft.com/office/2006/metadata/contentType"/>
@@ -3718,27 +4030,10 @@
 </ds:datastoreItem>
 </file>
 
-<file path=customXml/itemProps2.xml><?xml version="1.0" encoding="utf-8"?>
+<file path=customXml/itemProps4.xml><?xml version="1.0" encoding="utf-8"?>
 <ds:datastoreItem xmlns:ds="http://schemas.openxmlformats.org/officeDocument/2006/customXml" ds:itemID="{3324C7A6-2F3F-442A-904E-0989430FE1BA}">
   <ds:schemaRefs>
     <ds:schemaRef ds:uri="http://schemas.microsoft.com/sharepoint/v3/contenttype/forms"/>
   </ds:schemaRefs>
 </ds:datastoreItem>
-</file>
-
-<file path=customXml/itemProps3.xml><?xml version="1.0" encoding="utf-8"?>
-<ds:datastoreItem xmlns:ds="http://schemas.openxmlformats.org/officeDocument/2006/customXml" ds:itemID="{474C4C9B-989E-4A4C-BFD8-5412443A6C17}">
-  <ds:schemaRefs>
-    <ds:schemaRef ds:uri="http://schemas.microsoft.com/office/2006/metadata/properties"/>
-    <ds:schemaRef ds:uri="http://schemas.microsoft.com/office/infopath/2007/PartnerControls"/>
-  </ds:schemaRefs>
-</ds:datastoreItem>
-</file>
-
-<file path=customXml/itemProps4.xml><?xml version="1.0" encoding="utf-8"?>
-<ds:datastoreItem xmlns:ds="http://schemas.openxmlformats.org/officeDocument/2006/customXml" ds:itemID="{7E6154D2-EA2D-4DAA-B4F3-EBAD832F5F84}">
-  <ds:schemaRefs>
-    <ds:schemaRef ds:uri="http://schemas.openxmlformats.org/officeDocument/2006/bibliography"/>
-  </ds:schemaRefs>
-</ds:datastoreItem>
 </file>
</xml_diff>

<commit_message>
Add prompt to logo-button before restarting in case the user presses it by accident
</commit_message>
<xml_diff>
--- a/docassemble/LLAW33012021S1FLN2/data/templates/Jinja.docx
+++ b/docassemble/LLAW33012021S1FLN2/data/templates/Jinja.docx
@@ -2425,7 +2425,61 @@
           <w:sz w:val="20"/>
           <w:szCs w:val="22"/>
         </w:rPr>
-        <w:t>The Disability Discrimination Act 1992 (Cth) states that people with disabilities cannot be discriminated against due to their assistance animal. The Department for Infrastructure and Transport (SA) supports this by outlining that assistance animals can accompany a person on all forms of transportation. The Equal Opportunity Act 1984 (SA) further states it is unlawful to impose a condition that would result in a person being separated from their assistance animal. Our users have been made aware that under The Dog and Cat Management Act 1995 (SA) they must provide identification of their accredited assistance animal if they are asked by a driver.</w:t>
+        <w:t xml:space="preserve">The </w:t>
+      </w:r>
+      <w:r>
+        <w:rPr>
+          <w:rFonts w:ascii="Arial" w:hAnsi="Arial" w:cs="Arial"/>
+          <w:i/>
+          <w:iCs/>
+          <w:sz w:val="20"/>
+          <w:szCs w:val="22"/>
+        </w:rPr>
+        <w:t>Disability Discrimination Act 1992</w:t>
+      </w:r>
+      <w:r>
+        <w:rPr>
+          <w:rFonts w:ascii="Arial" w:hAnsi="Arial" w:cs="Arial"/>
+          <w:sz w:val="20"/>
+          <w:szCs w:val="22"/>
+        </w:rPr>
+        <w:t xml:space="preserve"> (Cth) states that people with disabilities cannot be discriminated against due to their assistance animal. The Department for Infrastructure and Transport (SA) supports this by outlining that assistance animals can accompany a person on all forms of transportation. The </w:t>
+      </w:r>
+      <w:r>
+        <w:rPr>
+          <w:rFonts w:ascii="Arial" w:hAnsi="Arial" w:cs="Arial"/>
+          <w:i/>
+          <w:iCs/>
+          <w:sz w:val="20"/>
+          <w:szCs w:val="22"/>
+        </w:rPr>
+        <w:t>Equal Opportunity Act 1984</w:t>
+      </w:r>
+      <w:r>
+        <w:rPr>
+          <w:rFonts w:ascii="Arial" w:hAnsi="Arial" w:cs="Arial"/>
+          <w:sz w:val="20"/>
+          <w:szCs w:val="22"/>
+        </w:rPr>
+        <w:t xml:space="preserve"> (SA) further states it is unlawful to impose a condition that would result in a person being separated from their assistance animal. Our users have been made aware that under The </w:t>
+      </w:r>
+      <w:r>
+        <w:rPr>
+          <w:rFonts w:ascii="Arial" w:hAnsi="Arial" w:cs="Arial"/>
+          <w:i/>
+          <w:iCs/>
+          <w:sz w:val="20"/>
+          <w:szCs w:val="22"/>
+        </w:rPr>
+        <w:t>Dog and Cat Management Act 1995</w:t>
+      </w:r>
+      <w:r>
+        <w:rPr>
+          <w:rFonts w:ascii="Arial" w:hAnsi="Arial" w:cs="Arial"/>
+          <w:sz w:val="20"/>
+          <w:szCs w:val="22"/>
+        </w:rPr>
+        <w:t xml:space="preserve"> (SA) they must provide identification of their accredited assistance animal if they are asked by a driver.</w:t>
       </w:r>
     </w:p>
     <w:p>
@@ -2474,68 +2528,10 @@
     <w:r>
       <w:rPr>
         <w:noProof/>
-      </w:rPr>
-      <w:drawing>
-        <wp:anchor distT="0" distB="0" distL="114300" distR="114300" simplePos="0" relativeHeight="251663360" behindDoc="0" locked="0" layoutInCell="1" allowOverlap="1" wp14:anchorId="77587991" wp14:editId="4911EA5C">
-          <wp:simplePos x="0" y="0"/>
-          <wp:positionH relativeFrom="leftMargin">
-            <wp:posOffset>161925</wp:posOffset>
-          </wp:positionH>
-          <wp:positionV relativeFrom="paragraph">
-            <wp:posOffset>488950</wp:posOffset>
-          </wp:positionV>
-          <wp:extent cx="810895" cy="847725"/>
-          <wp:effectExtent l="0" t="0" r="8255" b="9525"/>
-          <wp:wrapNone/>
-          <wp:docPr id="2" name="Picture 2"/>
-          <wp:cNvGraphicFramePr>
-            <a:graphicFrameLocks xmlns:a="http://schemas.openxmlformats.org/drawingml/2006/main" noChangeAspect="1"/>
-          </wp:cNvGraphicFramePr>
-          <a:graphic xmlns:a="http://schemas.openxmlformats.org/drawingml/2006/main">
-            <a:graphicData uri="http://schemas.openxmlformats.org/drawingml/2006/picture">
-              <pic:pic xmlns:pic="http://schemas.openxmlformats.org/drawingml/2006/picture">
-                <pic:nvPicPr>
-                  <pic:cNvPr id="0" name="Picture 2"/>
-                  <pic:cNvPicPr>
-                    <a:picLocks noChangeAspect="1" noChangeArrowheads="1"/>
-                  </pic:cNvPicPr>
-                </pic:nvPicPr>
-                <pic:blipFill>
-                  <a:blip r:embed="rId1">
-                    <a:extLst>
-                      <a:ext uri="{28A0092B-C50C-407E-A947-70E740481C1C}">
-                        <a14:useLocalDpi xmlns:a14="http://schemas.microsoft.com/office/drawing/2010/main" val="0"/>
-                      </a:ext>
-                    </a:extLst>
-                  </a:blip>
-                  <a:srcRect/>
-                  <a:stretch>
-                    <a:fillRect/>
-                  </a:stretch>
-                </pic:blipFill>
-                <pic:spPr bwMode="auto">
-                  <a:xfrm>
-                    <a:off x="0" y="0"/>
-                    <a:ext cx="810895" cy="847725"/>
-                  </a:xfrm>
-                  <a:prstGeom prst="rect">
-                    <a:avLst/>
-                  </a:prstGeom>
-                  <a:noFill/>
-                </pic:spPr>
-              </pic:pic>
-            </a:graphicData>
-          </a:graphic>
-        </wp:anchor>
-      </w:drawing>
-    </w:r>
-    <w:r>
-      <w:rPr>
-        <w:noProof/>
         <w:lang w:eastAsia="en-AU"/>
       </w:rPr>
       <w:drawing>
-        <wp:anchor distT="0" distB="0" distL="114300" distR="114300" simplePos="0" relativeHeight="251661312" behindDoc="0" locked="0" layoutInCell="1" allowOverlap="1" wp14:anchorId="7223C66B" wp14:editId="70776CF0">
+        <wp:anchor distT="0" distB="0" distL="114300" distR="114300" simplePos="0" relativeHeight="251661312" behindDoc="0" locked="0" layoutInCell="1" allowOverlap="1" wp14:anchorId="7223C66B" wp14:editId="2931934C">
           <wp:simplePos x="0" y="0"/>
           <wp:positionH relativeFrom="column">
             <wp:posOffset>5715000</wp:posOffset>
@@ -2560,7 +2556,7 @@
                   </pic:cNvPicPr>
                 </pic:nvPicPr>
                 <pic:blipFill>
-                  <a:blip r:embed="rId2" cstate="print">
+                  <a:blip r:embed="rId1" cstate="print">
                     <a:extLst>
                       <a:ext uri="{28A0092B-C50C-407E-A947-70E740481C1C}">
                         <a14:useLocalDpi xmlns:a14="http://schemas.microsoft.com/office/drawing/2010/main" val="0"/>
@@ -2627,7 +2623,7 @@
                   </pic:cNvPicPr>
                 </pic:nvPicPr>
                 <pic:blipFill>
-                  <a:blip r:embed="rId3">
+                  <a:blip r:embed="rId2">
                     <a:extLst>
                       <a:ext uri="{28A0092B-C50C-407E-A947-70E740481C1C}">
                         <a14:useLocalDpi xmlns:a14="http://schemas.microsoft.com/office/drawing/2010/main" val="0"/>
@@ -2791,76 +2787,11 @@
     </w:r>
     <w:r>
       <w:rPr>
-        <w:rStyle w:val="normaltextrun"/>
-        <w:rFonts w:ascii="Arial" w:hAnsi="Arial" w:cs="Arial"/>
-        <w:b/>
-        <w:bCs/>
-        <w:noProof/>
-        <w:sz w:val="28"/>
-        <w:szCs w:val="22"/>
-        <w:lang w:val="en-US"/>
-      </w:rPr>
-      <w:drawing>
-        <wp:anchor distT="0" distB="0" distL="114300" distR="114300" simplePos="0" relativeHeight="251664384" behindDoc="0" locked="0" layoutInCell="1" allowOverlap="1" wp14:anchorId="45DB3F3E" wp14:editId="24E8330A">
-          <wp:simplePos x="0" y="0"/>
-          <wp:positionH relativeFrom="rightMargin">
-            <wp:align>left</wp:align>
-          </wp:positionH>
-          <wp:positionV relativeFrom="paragraph">
-            <wp:posOffset>-360045</wp:posOffset>
-          </wp:positionV>
-          <wp:extent cx="810895" cy="847725"/>
-          <wp:effectExtent l="0" t="0" r="8255" b="9525"/>
-          <wp:wrapNone/>
-          <wp:docPr id="3" name="Picture 3"/>
-          <wp:cNvGraphicFramePr>
-            <a:graphicFrameLocks xmlns:a="http://schemas.openxmlformats.org/drawingml/2006/main" noChangeAspect="1"/>
-          </wp:cNvGraphicFramePr>
-          <a:graphic xmlns:a="http://schemas.openxmlformats.org/drawingml/2006/main">
-            <a:graphicData uri="http://schemas.openxmlformats.org/drawingml/2006/picture">
-              <pic:pic xmlns:pic="http://schemas.openxmlformats.org/drawingml/2006/picture">
-                <pic:nvPicPr>
-                  <pic:cNvPr id="0" name="Picture 3"/>
-                  <pic:cNvPicPr>
-                    <a:picLocks noChangeAspect="1" noChangeArrowheads="1"/>
-                  </pic:cNvPicPr>
-                </pic:nvPicPr>
-                <pic:blipFill>
-                  <a:blip r:embed="rId2">
-                    <a:extLst>
-                      <a:ext uri="{28A0092B-C50C-407E-A947-70E740481C1C}">
-                        <a14:useLocalDpi xmlns:a14="http://schemas.microsoft.com/office/drawing/2010/main" val="0"/>
-                      </a:ext>
-                    </a:extLst>
-                  </a:blip>
-                  <a:srcRect/>
-                  <a:stretch>
-                    <a:fillRect/>
-                  </a:stretch>
-                </pic:blipFill>
-                <pic:spPr bwMode="auto">
-                  <a:xfrm>
-                    <a:off x="0" y="0"/>
-                    <a:ext cx="810895" cy="847725"/>
-                  </a:xfrm>
-                  <a:prstGeom prst="rect">
-                    <a:avLst/>
-                  </a:prstGeom>
-                  <a:noFill/>
-                </pic:spPr>
-              </pic:pic>
-            </a:graphicData>
-          </a:graphic>
-        </wp:anchor>
-      </w:drawing>
-    </w:r>
-    <w:r>
-      <w:rPr>
         <w:noProof/>
         <w:lang w:eastAsia="en-AU"/>
       </w:rPr>
       <w:drawing>
-        <wp:anchor distT="0" distB="0" distL="114300" distR="114300" simplePos="0" relativeHeight="251658240" behindDoc="1" locked="0" layoutInCell="1" allowOverlap="1" wp14:anchorId="2EC4E5D8" wp14:editId="5C59ECD9">
+        <wp:anchor distT="0" distB="0" distL="114300" distR="114300" simplePos="0" relativeHeight="251658240" behindDoc="1" locked="0" layoutInCell="1" allowOverlap="1" wp14:anchorId="2EC4E5D8" wp14:editId="75F7898F">
           <wp:simplePos x="0" y="0"/>
           <wp:positionH relativeFrom="column">
             <wp:posOffset>-1028700</wp:posOffset>
@@ -2883,7 +2814,7 @@
                   <pic:cNvPicPr/>
                 </pic:nvPicPr>
                 <pic:blipFill>
-                  <a:blip r:embed="rId3">
+                  <a:blip r:embed="rId2">
                     <a:extLst>
                       <a:ext uri="{28A0092B-C50C-407E-A947-70E740481C1C}">
                         <a14:useLocalDpi xmlns:a14="http://schemas.microsoft.com/office/drawing/2010/main" val="0"/>
@@ -3805,7 +3736,12 @@
 </file>
 
 <file path=customXml/item2.xml><?xml version="1.0" encoding="utf-8"?>
-<b:Sources xmlns:b="http://schemas.openxmlformats.org/officeDocument/2006/bibliography" xmlns="http://schemas.openxmlformats.org/officeDocument/2006/bibliography" SelectedStyle="/APASixthEditionOfficeOnline.xsl" StyleName="APA" Version="6"/>
+<?mso-contentType ?>
+<FormTemplates xmlns="http://schemas.microsoft.com/sharepoint/v3/contenttype/forms">
+  <Display>DocumentLibraryForm</Display>
+  <Edit>DocumentLibraryForm</Edit>
+  <New>DocumentLibraryForm</New>
+</FormTemplates>
 </file>
 
 <file path=customXml/item3.xml><?xml version="1.0" encoding="utf-8"?>
@@ -3987,12 +3923,7 @@
 </file>
 
 <file path=customXml/item4.xml><?xml version="1.0" encoding="utf-8"?>
-<?mso-contentType ?>
-<FormTemplates xmlns="http://schemas.microsoft.com/sharepoint/v3/contenttype/forms">
-  <Display>DocumentLibraryForm</Display>
-  <Edit>DocumentLibraryForm</Edit>
-  <New>DocumentLibraryForm</New>
-</FormTemplates>
+<b:Sources xmlns:b="http://schemas.openxmlformats.org/officeDocument/2006/bibliography" xmlns="http://schemas.openxmlformats.org/officeDocument/2006/bibliography" SelectedStyle="/APASixthEditionOfficeOnline.xsl" StyleName="APA" Version="6"/>
 </file>
 
 <file path=customXml/itemProps1.xml><?xml version="1.0" encoding="utf-8"?>
@@ -4005,9 +3936,9 @@
 </file>
 
 <file path=customXml/itemProps2.xml><?xml version="1.0" encoding="utf-8"?>
-<ds:datastoreItem xmlns:ds="http://schemas.openxmlformats.org/officeDocument/2006/customXml" ds:itemID="{7E6154D2-EA2D-4DAA-B4F3-EBAD832F5F84}">
+<ds:datastoreItem xmlns:ds="http://schemas.openxmlformats.org/officeDocument/2006/customXml" ds:itemID="{3324C7A6-2F3F-442A-904E-0989430FE1BA}">
   <ds:schemaRefs>
-    <ds:schemaRef ds:uri="http://schemas.openxmlformats.org/officeDocument/2006/bibliography"/>
+    <ds:schemaRef ds:uri="http://schemas.microsoft.com/sharepoint/v3/contenttype/forms"/>
   </ds:schemaRefs>
 </ds:datastoreItem>
 </file>
@@ -4031,9 +3962,9 @@
 </file>
 
 <file path=customXml/itemProps4.xml><?xml version="1.0" encoding="utf-8"?>
-<ds:datastoreItem xmlns:ds="http://schemas.openxmlformats.org/officeDocument/2006/customXml" ds:itemID="{3324C7A6-2F3F-442A-904E-0989430FE1BA}">
+<ds:datastoreItem xmlns:ds="http://schemas.openxmlformats.org/officeDocument/2006/customXml" ds:itemID="{7E6154D2-EA2D-4DAA-B4F3-EBAD832F5F84}">
   <ds:schemaRefs>
-    <ds:schemaRef ds:uri="http://schemas.microsoft.com/sharepoint/v3/contenttype/forms"/>
+    <ds:schemaRef ds:uri="http://schemas.openxmlformats.org/officeDocument/2006/bibliography"/>
   </ds:schemaRefs>
 </ds:datastoreItem>
 </file>
</xml_diff>

<commit_message>
Implemented Amanda requested changes
</commit_message>
<xml_diff>
--- a/docassemble/LLAW33012021S1FLN2/data/templates/Jinja.docx
+++ b/docassemble/LLAW33012021S1FLN2/data/templates/Jinja.docx
@@ -16,14 +16,30 @@
       </w:pPr>
       <w:r>
         <w:rPr>
-          <w:rStyle w:val="normaltextrun"/>
           <w:rFonts w:ascii="Arial" w:hAnsi="Arial" w:cs="Arial"/>
           <w:bCs/>
           <w:sz w:val="22"/>
           <w:szCs w:val="22"/>
-          <w:lang w:val="en-US"/>
         </w:rPr>
-        <w:t>This form has been fi</w:t>
+        <w:t xml:space="preserve">This </w:t>
+      </w:r>
+      <w:r>
+        <w:rPr>
+          <w:rFonts w:ascii="Arial" w:hAnsi="Arial" w:cs="Arial"/>
+          <w:bCs/>
+          <w:sz w:val="22"/>
+          <w:szCs w:val="22"/>
+        </w:rPr>
+        <w:t>document</w:t>
+      </w:r>
+      <w:r>
+        <w:rPr>
+          <w:rFonts w:ascii="Arial" w:hAnsi="Arial" w:cs="Arial"/>
+          <w:bCs/>
+          <w:sz w:val="22"/>
+          <w:szCs w:val="22"/>
+        </w:rPr>
+        <w:t xml:space="preserve"> is a record of a </w:t>
       </w:r>
       <w:r>
         <w:rPr>
@@ -34,7 +50,7 @@
           <w:szCs w:val="22"/>
           <w:lang w:val="en-US"/>
         </w:rPr>
-        <w:t xml:space="preserve">lled out to report the wrongful </w:t>
+        <w:t xml:space="preserve">wrongful </w:t>
       </w:r>
       <w:r>
         <w:rPr>
@@ -273,7 +289,6 @@
                 <w:lang w:eastAsia="en-GB"/>
               </w:rPr>
             </w:pPr>
-            <w:proofErr w:type="gramStart"/>
             <w:r>
               <w:rPr>
                 <w:rFonts w:ascii="Arial" w:eastAsia="Times New Roman" w:hAnsi="Arial" w:cs="Arial"/>
@@ -293,14 +308,7 @@
               <w:rPr>
                 <w:rStyle w:val="Code"/>
               </w:rPr>
-              <w:t>refused</w:t>
-            </w:r>
-            <w:proofErr w:type="gramEnd"/>
-            <w:r>
-              <w:rPr>
-                <w:rStyle w:val="Code"/>
-              </w:rPr>
-              <w:t>_</w:t>
+              <w:t>refused_</w:t>
             </w:r>
             <w:r>
               <w:rPr>
@@ -460,7 +468,6 @@
                 <w:lang w:eastAsia="en-GB"/>
               </w:rPr>
             </w:pPr>
-            <w:proofErr w:type="gramStart"/>
             <w:r>
               <w:rPr>
                 <w:rFonts w:ascii="Arial" w:eastAsia="Times New Roman" w:hAnsi="Arial" w:cs="Arial"/>
@@ -476,7 +483,6 @@
               </w:rPr>
               <w:t>FLNphone</w:t>
             </w:r>
-            <w:proofErr w:type="gramEnd"/>
             <w:r>
               <w:rPr>
                 <w:rFonts w:ascii="Arial" w:eastAsia="Times New Roman" w:hAnsi="Arial" w:cs="Arial"/>
@@ -538,7 +544,6 @@
                 <w:lang w:eastAsia="en-GB"/>
               </w:rPr>
             </w:pPr>
-            <w:proofErr w:type="gramStart"/>
             <w:r>
               <w:rPr>
                 <w:rFonts w:ascii="Arial" w:eastAsia="Times New Roman" w:hAnsi="Arial" w:cs="Arial"/>
@@ -552,14 +557,7 @@
               <w:rPr>
                 <w:rStyle w:val="Code"/>
               </w:rPr>
-              <w:t>user</w:t>
-            </w:r>
-            <w:proofErr w:type="gramEnd"/>
-            <w:r>
-              <w:rPr>
-                <w:rStyle w:val="Code"/>
-              </w:rPr>
-              <w:t>_email</w:t>
+              <w:t>user_email</w:t>
             </w:r>
             <w:r>
               <w:rPr>
@@ -683,7 +681,6 @@
                 <w:szCs w:val="22"/>
               </w:rPr>
             </w:pPr>
-            <w:proofErr w:type="gramStart"/>
             <w:r>
               <w:rPr>
                 <w:rFonts w:ascii="Arial" w:hAnsi="Arial" w:cs="Arial"/>
@@ -696,14 +693,7 @@
               <w:rPr>
                 <w:rStyle w:val="Code"/>
               </w:rPr>
-              <w:t>ordinal</w:t>
-            </w:r>
-            <w:proofErr w:type="gramEnd"/>
-            <w:r>
-              <w:rPr>
-                <w:rStyle w:val="Code"/>
-              </w:rPr>
-              <w:t>_number(format_datetime(</w:t>
+              <w:t>ordinal_number(format_datetime(</w:t>
             </w:r>
             <w:r>
               <w:rPr>
@@ -804,7 +794,6 @@
                 <w:lang w:val="en-US" w:eastAsia="en-GB"/>
               </w:rPr>
             </w:pPr>
-            <w:proofErr w:type="gramStart"/>
             <w:r>
               <w:rPr>
                 <w:rFonts w:ascii="Arial" w:eastAsia="Times New Roman" w:hAnsi="Arial" w:cs="Arial"/>
@@ -819,15 +808,7 @@
                 <w:rStyle w:val="Code"/>
                 <w:lang w:eastAsia="en-GB"/>
               </w:rPr>
-              <w:t>format</w:t>
-            </w:r>
-            <w:proofErr w:type="gramEnd"/>
-            <w:r>
-              <w:rPr>
-                <w:rStyle w:val="Code"/>
-                <w:lang w:eastAsia="en-GB"/>
-              </w:rPr>
-              <w:t>_time(</w:t>
+              <w:t>format_time(</w:t>
             </w:r>
             <w:r>
               <w:rPr>
@@ -946,7 +927,6 @@
                 <w:lang w:eastAsia="en-GB"/>
               </w:rPr>
             </w:pPr>
-            <w:proofErr w:type="gramStart"/>
             <w:r>
               <w:rPr>
                 <w:rFonts w:ascii="Arial" w:eastAsia="Times New Roman" w:hAnsi="Arial" w:cs="Arial"/>
@@ -960,14 +940,7 @@
               <w:rPr>
                 <w:rStyle w:val="Code"/>
               </w:rPr>
-              <w:t>FLNrefusal</w:t>
-            </w:r>
-            <w:proofErr w:type="gramEnd"/>
-            <w:r>
-              <w:rPr>
-                <w:rStyle w:val="Code"/>
-              </w:rPr>
-              <w:t>_postcode</w:t>
+              <w:t>FLNrefusal_postcode</w:t>
             </w:r>
             <w:r>
               <w:rPr>
@@ -1080,7 +1053,6 @@
                 <w:lang w:eastAsia="en-GB"/>
               </w:rPr>
             </w:pPr>
-            <w:proofErr w:type="gramStart"/>
             <w:r>
               <w:rPr>
                 <w:rFonts w:ascii="Arial" w:eastAsia="Times New Roman" w:hAnsi="Arial" w:cs="Arial"/>
@@ -1096,7 +1068,6 @@
               </w:rPr>
               <w:t>transport</w:t>
             </w:r>
-            <w:proofErr w:type="gramEnd"/>
             <w:r>
               <w:rPr>
                 <w:rStyle w:val="Code"/>
@@ -1181,7 +1152,6 @@
                 <w:lang w:eastAsia="en-GB"/>
               </w:rPr>
             </w:pPr>
-            <w:proofErr w:type="gramStart"/>
             <w:r>
               <w:rPr>
                 <w:rFonts w:ascii="Arial" w:eastAsia="Times New Roman" w:hAnsi="Arial" w:cs="Arial"/>
@@ -1195,14 +1165,7 @@
               <w:rPr>
                 <w:rStyle w:val="Code"/>
               </w:rPr>
-              <w:t>refuser</w:t>
-            </w:r>
-            <w:proofErr w:type="gramEnd"/>
-            <w:r>
-              <w:rPr>
-                <w:rStyle w:val="Code"/>
-              </w:rPr>
-              <w:t>_asked_animal_id</w:t>
+              <w:t>refuser_asked_animal_id</w:t>
             </w:r>
             <w:r>
               <w:rPr>
@@ -1296,7 +1259,6 @@
                 <w:lang w:val="en-US" w:eastAsia="en-GB"/>
               </w:rPr>
             </w:pPr>
-            <w:proofErr w:type="gramStart"/>
             <w:r>
               <w:rPr>
                 <w:rFonts w:ascii="Arial" w:eastAsia="Times New Roman" w:hAnsi="Arial" w:cs="Arial"/>
@@ -1310,14 +1272,7 @@
               <w:rPr>
                 <w:rStyle w:val="Code"/>
               </w:rPr>
-              <w:t>user</w:t>
-            </w:r>
-            <w:proofErr w:type="gramEnd"/>
-            <w:r>
-              <w:rPr>
-                <w:rStyle w:val="Code"/>
-              </w:rPr>
-              <w:t>_show_id</w:t>
+              <w:t>user_show_id</w:t>
             </w:r>
             <w:r>
               <w:rPr>
@@ -1401,7 +1356,6 @@
                 <w:lang w:eastAsia="en-GB"/>
               </w:rPr>
             </w:pPr>
-            <w:proofErr w:type="gramStart"/>
             <w:r>
               <w:rPr>
                 <w:rFonts w:ascii="Arial" w:eastAsia="Times New Roman" w:hAnsi="Arial" w:cs="Arial"/>
@@ -1423,7 +1377,6 @@
               </w:rPr>
               <w:t>refusal</w:t>
             </w:r>
-            <w:proofErr w:type="gramEnd"/>
             <w:r>
               <w:rPr>
                 <w:rStyle w:val="Code"/>
@@ -1527,7 +1480,6 @@
                 <w:lang w:eastAsia="en-GB"/>
               </w:rPr>
             </w:pPr>
-            <w:proofErr w:type="gramStart"/>
             <w:r>
               <w:rPr>
                 <w:rFonts w:ascii="Arial" w:eastAsia="Times New Roman" w:hAnsi="Arial" w:cs="Arial"/>
@@ -1551,15 +1503,7 @@
                 <w:rStyle w:val="Code"/>
                 <w:lang w:eastAsia="en-GB"/>
               </w:rPr>
-              <w:t>driver</w:t>
-            </w:r>
-            <w:proofErr w:type="gramEnd"/>
-            <w:r>
-              <w:rPr>
-                <w:rStyle w:val="Code"/>
-                <w:lang w:eastAsia="en-GB"/>
-              </w:rPr>
-              <w:t>_statement</w:t>
+              <w:t>driver_statement</w:t>
             </w:r>
             <w:r>
               <w:rPr>
@@ -1711,7 +1655,6 @@
                 <w:lang w:eastAsia="en-GB"/>
               </w:rPr>
             </w:pPr>
-            <w:proofErr w:type="gramStart"/>
             <w:r>
               <w:rPr>
                 <w:rFonts w:ascii="Arial" w:eastAsia="Times New Roman" w:hAnsi="Arial" w:cs="Arial"/>
@@ -1727,7 +1670,6 @@
               </w:rPr>
               <w:t>FLNfile</w:t>
             </w:r>
-            <w:proofErr w:type="gramEnd"/>
             <w:r>
               <w:rPr>
                 <w:rFonts w:ascii="Arial" w:eastAsia="Times New Roman" w:hAnsi="Arial" w:cs="Arial"/>
@@ -1845,7 +1787,18 @@
                 <w:lang w:val="en-US" w:eastAsia="en-GB"/>
               </w:rPr>
               <w:lastRenderedPageBreak/>
-              <w:t>REPORTER INFORMATION</w:t>
+              <w:t xml:space="preserve">SUBMITTER </w:t>
+            </w:r>
+            <w:r>
+              <w:rPr>
+                <w:rFonts w:ascii="Arial" w:eastAsia="Times New Roman" w:hAnsi="Arial" w:cs="Arial"/>
+                <w:b/>
+                <w:bCs/>
+                <w:sz w:val="22"/>
+                <w:szCs w:val="22"/>
+                <w:lang w:val="en-US" w:eastAsia="en-GB"/>
+              </w:rPr>
+              <w:t>INFORMATION</w:t>
             </w:r>
           </w:p>
           <w:p>
@@ -1866,7 +1819,25 @@
                 <w:szCs w:val="22"/>
                 <w:lang w:eastAsia="en-GB"/>
               </w:rPr>
-              <w:t>This section will only be filled out if the person being refused did not complete this form themselves.</w:t>
+              <w:t xml:space="preserve">This section will only be filled out if the person being refused did not complete this </w:t>
+            </w:r>
+            <w:r>
+              <w:rPr>
+                <w:rFonts w:ascii="Arial" w:eastAsia="Times New Roman" w:hAnsi="Arial" w:cs="Arial"/>
+                <w:sz w:val="22"/>
+                <w:szCs w:val="22"/>
+                <w:lang w:eastAsia="en-GB"/>
+              </w:rPr>
+              <w:t xml:space="preserve">document </w:t>
+            </w:r>
+            <w:r>
+              <w:rPr>
+                <w:rFonts w:ascii="Arial" w:eastAsia="Times New Roman" w:hAnsi="Arial" w:cs="Arial"/>
+                <w:sz w:val="22"/>
+                <w:szCs w:val="22"/>
+                <w:lang w:eastAsia="en-GB"/>
+              </w:rPr>
+              <w:t>themselves.</w:t>
             </w:r>
           </w:p>
         </w:tc>
@@ -1906,7 +1877,27 @@
                 <w:szCs w:val="22"/>
                 <w:lang w:val="en-US" w:eastAsia="en-GB"/>
               </w:rPr>
-              <w:t>Individual submitting the report:</w:t>
+              <w:t>Individual submitting the</w:t>
+            </w:r>
+            <w:r>
+              <w:rPr>
+                <w:rFonts w:ascii="Arial" w:eastAsia="Times New Roman" w:hAnsi="Arial" w:cs="Arial"/>
+                <w:b/>
+                <w:sz w:val="22"/>
+                <w:szCs w:val="22"/>
+                <w:lang w:val="en-US" w:eastAsia="en-GB"/>
+              </w:rPr>
+              <w:t xml:space="preserve"> record</w:t>
+            </w:r>
+            <w:r>
+              <w:rPr>
+                <w:rFonts w:ascii="Arial" w:eastAsia="Times New Roman" w:hAnsi="Arial" w:cs="Arial"/>
+                <w:b/>
+                <w:sz w:val="22"/>
+                <w:szCs w:val="22"/>
+                <w:lang w:val="en-US" w:eastAsia="en-GB"/>
+              </w:rPr>
+              <w:t>:</w:t>
             </w:r>
           </w:p>
           <w:p>
@@ -2047,7 +2038,6 @@
                 <w:lang w:eastAsia="en-GB"/>
               </w:rPr>
             </w:pPr>
-            <w:proofErr w:type="gramStart"/>
             <w:r>
               <w:rPr>
                 <w:rFonts w:ascii="Arial" w:eastAsia="Times New Roman" w:hAnsi="Arial" w:cs="Arial"/>
@@ -2073,14 +2063,7 @@
               <w:rPr>
                 <w:rStyle w:val="Code"/>
               </w:rPr>
-              <w:t>reporter</w:t>
-            </w:r>
-            <w:proofErr w:type="gramEnd"/>
-            <w:r>
-              <w:rPr>
-                <w:rStyle w:val="Code"/>
-              </w:rPr>
-              <w:t>_firstname</w:t>
+              <w:t>reporter_firstname</w:t>
             </w:r>
             <w:r>
               <w:rPr>
@@ -2319,7 +2302,6 @@
                 <w:lang w:eastAsia="en-GB"/>
               </w:rPr>
             </w:pPr>
-            <w:proofErr w:type="gramStart"/>
             <w:r>
               <w:rPr>
                 <w:rFonts w:ascii="Arial" w:eastAsia="Times New Roman" w:hAnsi="Arial" w:cs="Arial"/>
@@ -2333,14 +2315,7 @@
               <w:rPr>
                 <w:rStyle w:val="Code"/>
               </w:rPr>
-              <w:t>FLNperson</w:t>
-            </w:r>
-            <w:proofErr w:type="gramEnd"/>
-            <w:r>
-              <w:rPr>
-                <w:rStyle w:val="Code"/>
-              </w:rPr>
-              <w:t>_reporting</w:t>
+              <w:t>FLNperson_reporting</w:t>
             </w:r>
             <w:r>
               <w:rPr>
@@ -2443,43 +2418,25 @@
           <w:sz w:val="20"/>
           <w:szCs w:val="22"/>
         </w:rPr>
-        <w:t xml:space="preserve"> (Cth) states that people with disabilities cannot be discriminated against due to their assistance animal. The Department for Infrastructure and Transport (SA) supports this by outlining that assistance animals can accompany a person on all forms of transportation. The </w:t>
+        <w:t xml:space="preserve"> (</w:t>
       </w:r>
-      <w:r>
-        <w:rPr>
-          <w:rFonts w:ascii="Arial" w:hAnsi="Arial" w:cs="Arial"/>
-          <w:i/>
-          <w:iCs/>
-          <w:sz w:val="20"/>
-          <w:szCs w:val="22"/>
-        </w:rPr>
-        <w:t>Equal Opportunity Act 1984</w:t>
-      </w:r>
+      <w:proofErr w:type="spellStart"/>
       <w:r>
         <w:rPr>
           <w:rFonts w:ascii="Arial" w:hAnsi="Arial" w:cs="Arial"/>
           <w:sz w:val="20"/>
           <w:szCs w:val="22"/>
         </w:rPr>
-        <w:t xml:space="preserve"> (SA) further states it is unlawful to impose a condition that would result in a person being separated from their assistance animal. Our users have been made aware that under The </w:t>
+        <w:t>Cth</w:t>
       </w:r>
-      <w:r>
-        <w:rPr>
-          <w:rFonts w:ascii="Arial" w:hAnsi="Arial" w:cs="Arial"/>
-          <w:i/>
-          <w:iCs/>
-          <w:sz w:val="20"/>
-          <w:szCs w:val="22"/>
-        </w:rPr>
-        <w:t>Dog and Cat Management Act 1995</w:t>
-      </w:r>
+      <w:proofErr w:type="spellEnd"/>
       <w:r>
         <w:rPr>
           <w:rFonts w:ascii="Arial" w:hAnsi="Arial" w:cs="Arial"/>
           <w:sz w:val="20"/>
           <w:szCs w:val="22"/>
         </w:rPr>
-        <w:t xml:space="preserve"> (SA) they must provide identification of their accredited assistance animal if they are asked by a driver.</w:t>
+        <w:t xml:space="preserve">) states that people with disabilities cannot be discriminated against due to their assistance animal. </w:t>
       </w:r>
     </w:p>
     <w:p>
@@ -2658,24 +2615,19 @@
       </w:drawing>
     </w:r>
     <w:r>
-      <w:t xml:space="preserve">Date report generated: </w:t>
+      <w:t xml:space="preserve">Date </w:t>
     </w:r>
-    <w:proofErr w:type="gramStart"/>
     <w:r>
-      <w:t xml:space="preserve">{{ </w:t>
+      <w:t xml:space="preserve">record </w:t>
+    </w:r>
+    <w:r>
+      <w:t xml:space="preserve">generated: {{ </w:t>
     </w:r>
     <w:r>
       <w:rPr>
         <w:rStyle w:val="Code"/>
       </w:rPr>
-      <w:t>ordinal</w:t>
-    </w:r>
-    <w:proofErr w:type="gramEnd"/>
-    <w:r>
-      <w:rPr>
-        <w:rStyle w:val="Code"/>
-      </w:rPr>
-      <w:t>_number(format_datetime(today(), format='d'), use_word=False) + " of " + format_datetime(today(), format='MMMM yyyy')</w:t>
+      <w:t>ordinal_number(format_datetime(today(), format='d'), use_word=False) + " of " + format_datetime(today(), format='MMMM yyyy')</w:t>
     </w:r>
     <w:r>
       <w:t xml:space="preserve"> </w:t>
@@ -2856,7 +2808,19 @@
         <w:szCs w:val="22"/>
         <w:lang w:val="en-US"/>
       </w:rPr>
-      <w:t>Refusal of Public Transportation Report Form</w:t>
+      <w:t xml:space="preserve">Refusal of Public Transportation </w:t>
+    </w:r>
+    <w:r>
+      <w:rPr>
+        <w:rStyle w:val="normaltextrun"/>
+        <w:rFonts w:ascii="Arial" w:hAnsi="Arial" w:cs="Arial"/>
+        <w:b/>
+        <w:bCs/>
+        <w:sz w:val="28"/>
+        <w:szCs w:val="22"/>
+        <w:lang w:val="en-US"/>
+      </w:rPr>
+      <w:t>Record</w:t>
     </w:r>
   </w:p>
   <w:p>
@@ -3730,24 +3694,14 @@
 </file>
 
 <file path=customXml/item1.xml><?xml version="1.0" encoding="utf-8"?>
-<p:properties xmlns:p="http://schemas.microsoft.com/office/2006/metadata/properties" xmlns:xsi="http://www.w3.org/2001/XMLSchema-instance" xmlns:pc="http://schemas.microsoft.com/office/infopath/2007/PartnerControls">
-  <documentManagement/>
-</p:properties>
+<b:Sources xmlns:b="http://schemas.openxmlformats.org/officeDocument/2006/bibliography" xmlns="http://schemas.openxmlformats.org/officeDocument/2006/bibliography" SelectedStyle="/APASixthEditionOfficeOnline.xsl" StyleName="APA" Version="6"/>
 </file>
 
 <file path=customXml/item2.xml><?xml version="1.0" encoding="utf-8"?>
-<?mso-contentType ?>
-<FormTemplates xmlns="http://schemas.microsoft.com/sharepoint/v3/contenttype/forms">
-  <Display>DocumentLibraryForm</Display>
-  <Edit>DocumentLibraryForm</Edit>
-  <New>DocumentLibraryForm</New>
-</FormTemplates>
-</file>
-
-<file path=customXml/item3.xml><?xml version="1.0" encoding="utf-8"?>
-<ct:contentTypeSchema xmlns:ct="http://schemas.microsoft.com/office/2006/metadata/contentType" xmlns:ma="http://schemas.microsoft.com/office/2006/metadata/properties/metaAttributes" ct:_="" ma:_="" ma:contentTypeName="Document" ma:contentTypeID="0x010100A75CB92040FF544A96B3C731EA010023" ma:contentTypeVersion="9" ma:contentTypeDescription="Create a new document." ma:contentTypeScope="" ma:versionID="2804a837748dc4c0c4d7c49a7c23fd05">
-  <xsd:schema xmlns:xsd="http://www.w3.org/2001/XMLSchema" xmlns:xs="http://www.w3.org/2001/XMLSchema" xmlns:p="http://schemas.microsoft.com/office/2006/metadata/properties" xmlns:ns2="bc1daaa4-4f48-4a86-812b-e046c91a6a19" targetNamespace="http://schemas.microsoft.com/office/2006/metadata/properties" ma:root="true" ma:fieldsID="a0e188a715f9648c6cf5becf746e8e8d" ns2:_="">
-    <xsd:import namespace="bc1daaa4-4f48-4a86-812b-e046c91a6a19"/>
+<ct:contentTypeSchema xmlns:ct="http://schemas.microsoft.com/office/2006/metadata/contentType" xmlns:ma="http://schemas.microsoft.com/office/2006/metadata/properties/metaAttributes" ct:_="" ma:_="" ma:contentTypeName="Document" ma:contentTypeID="0x010100D8A4248FD8BD3F4E8CA28D79838545B3" ma:contentTypeVersion="21" ma:contentTypeDescription="Create a new document." ma:contentTypeScope="" ma:versionID="70f324afc4ab9f919e51c5aa3a56aed0">
+  <xsd:schema xmlns:xsd="http://www.w3.org/2001/XMLSchema" xmlns:xs="http://www.w3.org/2001/XMLSchema" xmlns:p="http://schemas.microsoft.com/office/2006/metadata/properties" xmlns:ns2="490a89a9-43de-415f-a0a6-fe34c315b54f" xmlns:ns3="8a9f2dcc-3323-40e0-8b39-6ae85c4d10ad" targetNamespace="http://schemas.microsoft.com/office/2006/metadata/properties" ma:root="true" ma:fieldsID="480f34b0e19bca9923004071b2334336" ns2:_="" ns3:_="">
+    <xsd:import namespace="490a89a9-43de-415f-a0a6-fe34c315b54f"/>
+    <xsd:import namespace="8a9f2dcc-3323-40e0-8b39-6ae85c4d10ad"/>
     <xsd:element name="properties">
       <xsd:complexType>
         <xsd:sequence>
@@ -3756,13 +3710,23 @@
               <xsd:all>
                 <xsd:element ref="ns2:MediaServiceMetadata" minOccurs="0"/>
                 <xsd:element ref="ns2:MediaServiceFastMetadata" minOccurs="0"/>
+                <xsd:element ref="ns2:MediaServiceDateTaken" minOccurs="0"/>
+                <xsd:element ref="ns2:MediaServiceAutoTags" minOccurs="0"/>
+                <xsd:element ref="ns2:MediaServiceOCR" minOccurs="0"/>
                 <xsd:element ref="ns2:MediaServiceAutoKeyPoints" minOccurs="0"/>
                 <xsd:element ref="ns2:MediaServiceKeyPoints" minOccurs="0"/>
-                <xsd:element ref="ns2:MediaServiceAutoTags" minOccurs="0"/>
-                <xsd:element ref="ns2:MediaServiceOCR" minOccurs="0"/>
                 <xsd:element ref="ns2:MediaServiceGenerationTime" minOccurs="0"/>
                 <xsd:element ref="ns2:MediaServiceEventHashCode" minOccurs="0"/>
-                <xsd:element ref="ns2:MediaServiceDateTaken" minOccurs="0"/>
+                <xsd:element ref="ns2:MediaServiceLocation" minOccurs="0"/>
+                <xsd:element ref="ns3:SharedWithUsers" minOccurs="0"/>
+                <xsd:element ref="ns3:SharedWithDetails" minOccurs="0"/>
+                <xsd:element ref="ns2:CodingVideoCategory" minOccurs="0"/>
+                <xsd:element ref="ns2:ProjectIdentifier" minOccurs="0"/>
+                <xsd:element ref="ns2:Scheduledfor" minOccurs="0"/>
+                <xsd:element ref="ns2:ProjectCompleted_x003f_" minOccurs="0"/>
+                <xsd:element ref="ns2:Organisation" minOccurs="0"/>
+                <xsd:element ref="ns2:Most_x0020_recent_x0020_scheduled" minOccurs="0"/>
+                <xsd:element ref="ns2:MediaLengthInSeconds" minOccurs="0"/>
               </xsd:all>
             </xsd:complexType>
           </xsd:element>
@@ -3770,7 +3734,7 @@
       </xsd:complexType>
     </xsd:element>
   </xsd:schema>
-  <xsd:schema xmlns:xsd="http://www.w3.org/2001/XMLSchema" xmlns:xs="http://www.w3.org/2001/XMLSchema" xmlns:dms="http://schemas.microsoft.com/office/2006/documentManagement/types" xmlns:pc="http://schemas.microsoft.com/office/infopath/2007/PartnerControls" targetNamespace="bc1daaa4-4f48-4a86-812b-e046c91a6a19" elementFormDefault="qualified">
+  <xsd:schema xmlns:xsd="http://www.w3.org/2001/XMLSchema" xmlns:xs="http://www.w3.org/2001/XMLSchema" xmlns:dms="http://schemas.microsoft.com/office/2006/documentManagement/types" xmlns:pc="http://schemas.microsoft.com/office/infopath/2007/PartnerControls" targetNamespace="490a89a9-43de-415f-a0a6-fe34c315b54f" elementFormDefault="qualified">
     <xsd:import namespace="http://schemas.microsoft.com/office/2006/documentManagement/types"/>
     <xsd:import namespace="http://schemas.microsoft.com/office/infopath/2007/PartnerControls"/>
     <xsd:element name="MediaServiceMetadata" ma:index="8" nillable="true" ma:displayName="MediaServiceMetadata" ma:hidden="true" ma:internalName="MediaServiceMetadata" ma:readOnly="true">
@@ -3783,43 +3747,123 @@
         <xsd:restriction base="dms:Note"/>
       </xsd:simpleType>
     </xsd:element>
-    <xsd:element name="MediaServiceAutoKeyPoints" ma:index="10" nillable="true" ma:displayName="MediaServiceAutoKeyPoints" ma:hidden="true" ma:internalName="MediaServiceAutoKeyPoints" ma:readOnly="true">
+    <xsd:element name="MediaServiceDateTaken" ma:index="10" nillable="true" ma:displayName="MediaServiceDateTaken" ma:hidden="true" ma:internalName="MediaServiceDateTaken" ma:readOnly="true">
       <xsd:simpleType>
-        <xsd:restriction base="dms:Note"/>
+        <xsd:restriction base="dms:Text"/>
       </xsd:simpleType>
     </xsd:element>
-    <xsd:element name="MediaServiceKeyPoints" ma:index="11" nillable="true" ma:displayName="KeyPoints" ma:internalName="MediaServiceKeyPoints" ma:readOnly="true">
+    <xsd:element name="MediaServiceAutoTags" ma:index="11" nillable="true" ma:displayName="Tags" ma:internalName="MediaServiceAutoTags" ma:readOnly="true">
+      <xsd:simpleType>
+        <xsd:restriction base="dms:Text"/>
+      </xsd:simpleType>
+    </xsd:element>
+    <xsd:element name="MediaServiceOCR" ma:index="12" nillable="true" ma:displayName="Extracted Text" ma:internalName="MediaServiceOCR" ma:readOnly="true">
       <xsd:simpleType>
         <xsd:restriction base="dms:Note">
           <xsd:maxLength value="255"/>
         </xsd:restriction>
       </xsd:simpleType>
     </xsd:element>
-    <xsd:element name="MediaServiceAutoTags" ma:index="12" nillable="true" ma:displayName="Tags" ma:internalName="MediaServiceAutoTags" ma:readOnly="true">
+    <xsd:element name="MediaServiceAutoKeyPoints" ma:index="13" nillable="true" ma:displayName="MediaServiceAutoKeyPoints" ma:hidden="true" ma:internalName="MediaServiceAutoKeyPoints" ma:readOnly="true">
       <xsd:simpleType>
-        <xsd:restriction base="dms:Text"/>
+        <xsd:restriction base="dms:Note"/>
       </xsd:simpleType>
     </xsd:element>
-    <xsd:element name="MediaServiceOCR" ma:index="13" nillable="true" ma:displayName="Extracted Text" ma:internalName="MediaServiceOCR" ma:readOnly="true">
+    <xsd:element name="MediaServiceKeyPoints" ma:index="14" nillable="true" ma:displayName="KeyPoints" ma:internalName="MediaServiceKeyPoints" ma:readOnly="true">
       <xsd:simpleType>
         <xsd:restriction base="dms:Note">
           <xsd:maxLength value="255"/>
         </xsd:restriction>
       </xsd:simpleType>
     </xsd:element>
-    <xsd:element name="MediaServiceGenerationTime" ma:index="14" nillable="true" ma:displayName="MediaServiceGenerationTime" ma:hidden="true" ma:internalName="MediaServiceGenerationTime" ma:readOnly="true">
+    <xsd:element name="MediaServiceGenerationTime" ma:index="15" nillable="true" ma:displayName="MediaServiceGenerationTime" ma:hidden="true" ma:internalName="MediaServiceGenerationTime" ma:readOnly="true">
       <xsd:simpleType>
         <xsd:restriction base="dms:Text"/>
       </xsd:simpleType>
     </xsd:element>
-    <xsd:element name="MediaServiceEventHashCode" ma:index="15" nillable="true" ma:displayName="MediaServiceEventHashCode" ma:hidden="true" ma:internalName="MediaServiceEventHashCode" ma:readOnly="true">
+    <xsd:element name="MediaServiceEventHashCode" ma:index="16" nillable="true" ma:displayName="MediaServiceEventHashCode" ma:hidden="true" ma:internalName="MediaServiceEventHashCode" ma:readOnly="true">
       <xsd:simpleType>
         <xsd:restriction base="dms:Text"/>
       </xsd:simpleType>
     </xsd:element>
-    <xsd:element name="MediaServiceDateTaken" ma:index="16" nillable="true" ma:displayName="MediaServiceDateTaken" ma:hidden="true" ma:internalName="MediaServiceDateTaken" ma:readOnly="true">
+    <xsd:element name="MediaServiceLocation" ma:index="17" nillable="true" ma:displayName="Location" ma:internalName="MediaServiceLocation" ma:readOnly="true">
       <xsd:simpleType>
         <xsd:restriction base="dms:Text"/>
+      </xsd:simpleType>
+    </xsd:element>
+    <xsd:element name="CodingVideoCategory" ma:index="20" nillable="true" ma:displayName="Coding Video Category" ma:format="Dropdown" ma:internalName="CodingVideoCategory">
+      <xsd:simpleType>
+        <xsd:restriction base="dms:Text">
+          <xsd:maxLength value="255"/>
+        </xsd:restriction>
+      </xsd:simpleType>
+    </xsd:element>
+    <xsd:element name="ProjectIdentifier" ma:index="21" nillable="true" ma:displayName="Project Identifier" ma:format="Dropdown" ma:internalName="ProjectIdentifier">
+      <xsd:simpleType>
+        <xsd:restriction base="dms:Text">
+          <xsd:maxLength value="255"/>
+        </xsd:restriction>
+      </xsd:simpleType>
+    </xsd:element>
+    <xsd:element name="Scheduledfor" ma:index="22" nillable="true" ma:displayName="First Scheduled" ma:format="Dropdown" ma:internalName="Scheduledfor">
+      <xsd:simpleType>
+        <xsd:restriction base="dms:Text">
+          <xsd:maxLength value="255"/>
+        </xsd:restriction>
+      </xsd:simpleType>
+    </xsd:element>
+    <xsd:element name="ProjectCompleted_x003f_" ma:index="23" nillable="true" ma:displayName="Project Completed?" ma:default="0" ma:format="Dropdown" ma:internalName="ProjectCompleted_x003f_">
+      <xsd:simpleType>
+        <xsd:restriction base="dms:Boolean"/>
+      </xsd:simpleType>
+    </xsd:element>
+    <xsd:element name="Organisation" ma:index="24" nillable="true" ma:displayName="Organisation" ma:format="Dropdown" ma:internalName="Organisation">
+      <xsd:simpleType>
+        <xsd:restriction base="dms:Text">
+          <xsd:maxLength value="255"/>
+        </xsd:restriction>
+      </xsd:simpleType>
+    </xsd:element>
+    <xsd:element name="Most_x0020_recent_x0020_scheduled" ma:index="25" nillable="true" ma:displayName="Most recent scheduled" ma:internalName="Most_x0020_recent_x0020_scheduled">
+      <xsd:simpleType>
+        <xsd:restriction base="dms:Text">
+          <xsd:maxLength value="255"/>
+        </xsd:restriction>
+      </xsd:simpleType>
+    </xsd:element>
+    <xsd:element name="MediaLengthInSeconds" ma:index="26" nillable="true" ma:displayName="Length (seconds)" ma:internalName="MediaLengthInSeconds" ma:readOnly="true">
+      <xsd:simpleType>
+        <xsd:restriction base="dms:Unknown"/>
+      </xsd:simpleType>
+    </xsd:element>
+  </xsd:schema>
+  <xsd:schema xmlns:xsd="http://www.w3.org/2001/XMLSchema" xmlns:xs="http://www.w3.org/2001/XMLSchema" xmlns:dms="http://schemas.microsoft.com/office/2006/documentManagement/types" xmlns:pc="http://schemas.microsoft.com/office/infopath/2007/PartnerControls" targetNamespace="8a9f2dcc-3323-40e0-8b39-6ae85c4d10ad" elementFormDefault="qualified">
+    <xsd:import namespace="http://schemas.microsoft.com/office/2006/documentManagement/types"/>
+    <xsd:import namespace="http://schemas.microsoft.com/office/infopath/2007/PartnerControls"/>
+    <xsd:element name="SharedWithUsers" ma:index="18" nillable="true" ma:displayName="Shared With" ma:internalName="SharedWithUsers" ma:readOnly="true">
+      <xsd:complexType>
+        <xsd:complexContent>
+          <xsd:extension base="dms:UserMulti">
+            <xsd:sequence>
+              <xsd:element name="UserInfo" minOccurs="0" maxOccurs="unbounded">
+                <xsd:complexType>
+                  <xsd:sequence>
+                    <xsd:element name="DisplayName" type="xsd:string" minOccurs="0"/>
+                    <xsd:element name="AccountId" type="dms:UserId" minOccurs="0" nillable="true"/>
+                    <xsd:element name="AccountType" type="xsd:string" minOccurs="0"/>
+                  </xsd:sequence>
+                </xsd:complexType>
+              </xsd:element>
+            </xsd:sequence>
+          </xsd:extension>
+        </xsd:complexContent>
+      </xsd:complexType>
+    </xsd:element>
+    <xsd:element name="SharedWithDetails" ma:index="19" nillable="true" ma:displayName="Shared With Details" ma:internalName="SharedWithDetails" ma:readOnly="true">
+      <xsd:simpleType>
+        <xsd:restriction base="dms:Note">
+          <xsd:maxLength value="255"/>
+        </xsd:restriction>
       </xsd:simpleType>
     </xsd:element>
   </xsd:schema>
@@ -3922,35 +3966,45 @@
 </ct:contentTypeSchema>
 </file>
 
+<file path=customXml/item3.xml><?xml version="1.0" encoding="utf-8"?>
+<?mso-contentType ?>
+<FormTemplates xmlns="http://schemas.microsoft.com/sharepoint/v3/contenttype/forms">
+  <Display>DocumentLibraryForm</Display>
+  <Edit>DocumentLibraryForm</Edit>
+  <New>DocumentLibraryForm</New>
+</FormTemplates>
+</file>
+
 <file path=customXml/item4.xml><?xml version="1.0" encoding="utf-8"?>
-<b:Sources xmlns:b="http://schemas.openxmlformats.org/officeDocument/2006/bibliography" xmlns="http://schemas.openxmlformats.org/officeDocument/2006/bibliography" SelectedStyle="/APASixthEditionOfficeOnline.xsl" StyleName="APA" Version="6"/>
+<p:properties xmlns:p="http://schemas.microsoft.com/office/2006/metadata/properties" xmlns:xsi="http://www.w3.org/2001/XMLSchema-instance" xmlns:pc="http://schemas.microsoft.com/office/infopath/2007/PartnerControls">
+  <documentManagement>
+    <ProjectCompleted_x003f_ xmlns="490a89a9-43de-415f-a0a6-fe34c315b54f">false</ProjectCompleted_x003f_>
+    <Most_x0020_recent_x0020_scheduled xmlns="490a89a9-43de-415f-a0a6-fe34c315b54f" xsi:nil="true"/>
+    <Organisation xmlns="490a89a9-43de-415f-a0a6-fe34c315b54f" xsi:nil="true"/>
+    <ProjectIdentifier xmlns="490a89a9-43de-415f-a0a6-fe34c315b54f" xsi:nil="true"/>
+    <CodingVideoCategory xmlns="490a89a9-43de-415f-a0a6-fe34c315b54f" xsi:nil="true"/>
+    <Scheduledfor xmlns="490a89a9-43de-415f-a0a6-fe34c315b54f" xsi:nil="true"/>
+  </documentManagement>
+</p:properties>
 </file>
 
 <file path=customXml/itemProps1.xml><?xml version="1.0" encoding="utf-8"?>
-<ds:datastoreItem xmlns:ds="http://schemas.openxmlformats.org/officeDocument/2006/customXml" ds:itemID="{474C4C9B-989E-4A4C-BFD8-5412443A6C17}">
+<ds:datastoreItem xmlns:ds="http://schemas.openxmlformats.org/officeDocument/2006/customXml" ds:itemID="{7E6154D2-EA2D-4DAA-B4F3-EBAD832F5F84}">
   <ds:schemaRefs>
-    <ds:schemaRef ds:uri="http://schemas.microsoft.com/office/2006/metadata/properties"/>
-    <ds:schemaRef ds:uri="http://schemas.microsoft.com/office/infopath/2007/PartnerControls"/>
+    <ds:schemaRef ds:uri="http://schemas.openxmlformats.org/officeDocument/2006/bibliography"/>
   </ds:schemaRefs>
 </ds:datastoreItem>
 </file>
 
 <file path=customXml/itemProps2.xml><?xml version="1.0" encoding="utf-8"?>
-<ds:datastoreItem xmlns:ds="http://schemas.openxmlformats.org/officeDocument/2006/customXml" ds:itemID="{3324C7A6-2F3F-442A-904E-0989430FE1BA}">
-  <ds:schemaRefs>
-    <ds:schemaRef ds:uri="http://schemas.microsoft.com/sharepoint/v3/contenttype/forms"/>
-  </ds:schemaRefs>
-</ds:datastoreItem>
-</file>
-
-<file path=customXml/itemProps3.xml><?xml version="1.0" encoding="utf-8"?>
-<ds:datastoreItem xmlns:ds="http://schemas.openxmlformats.org/officeDocument/2006/customXml" ds:itemID="{B2D8A732-22A7-4779-86FD-D642F5004CB3}">
+<ds:datastoreItem xmlns:ds="http://schemas.openxmlformats.org/officeDocument/2006/customXml" ds:itemID="{0CA04A4E-D893-4D42-8C76-C2B034C75C29}">
   <ds:schemaRefs>
     <ds:schemaRef ds:uri="http://schemas.microsoft.com/office/2006/metadata/contentType"/>
     <ds:schemaRef ds:uri="http://schemas.microsoft.com/office/2006/metadata/properties/metaAttributes"/>
     <ds:schemaRef ds:uri="http://www.w3.org/2001/XMLSchema"/>
     <ds:schemaRef ds:uri="http://schemas.microsoft.com/office/2006/metadata/properties"/>
-    <ds:schemaRef ds:uri="bc1daaa4-4f48-4a86-812b-e046c91a6a19"/>
+    <ds:schemaRef ds:uri="490a89a9-43de-415f-a0a6-fe34c315b54f"/>
+    <ds:schemaRef ds:uri="8a9f2dcc-3323-40e0-8b39-6ae85c4d10ad"/>
     <ds:schemaRef ds:uri="http://schemas.microsoft.com/office/2006/documentManagement/types"/>
     <ds:schemaRef ds:uri="http://schemas.microsoft.com/office/infopath/2007/PartnerControls"/>
     <ds:schemaRef ds:uri="http://schemas.openxmlformats.org/package/2006/metadata/core-properties"/>
@@ -3961,10 +4015,20 @@
 </ds:datastoreItem>
 </file>
 
+<file path=customXml/itemProps3.xml><?xml version="1.0" encoding="utf-8"?>
+<ds:datastoreItem xmlns:ds="http://schemas.openxmlformats.org/officeDocument/2006/customXml" ds:itemID="{3324C7A6-2F3F-442A-904E-0989430FE1BA}">
+  <ds:schemaRefs>
+    <ds:schemaRef ds:uri="http://schemas.microsoft.com/sharepoint/v3/contenttype/forms"/>
+  </ds:schemaRefs>
+</ds:datastoreItem>
+</file>
+
 <file path=customXml/itemProps4.xml><?xml version="1.0" encoding="utf-8"?>
-<ds:datastoreItem xmlns:ds="http://schemas.openxmlformats.org/officeDocument/2006/customXml" ds:itemID="{7E6154D2-EA2D-4DAA-B4F3-EBAD832F5F84}">
+<ds:datastoreItem xmlns:ds="http://schemas.openxmlformats.org/officeDocument/2006/customXml" ds:itemID="{474C4C9B-989E-4A4C-BFD8-5412443A6C17}">
   <ds:schemaRefs>
-    <ds:schemaRef ds:uri="http://schemas.openxmlformats.org/officeDocument/2006/bibliography"/>
+    <ds:schemaRef ds:uri="http://schemas.microsoft.com/office/2006/metadata/properties"/>
+    <ds:schemaRef ds:uri="http://schemas.microsoft.com/office/infopath/2007/PartnerControls"/>
+    <ds:schemaRef ds:uri="490a89a9-43de-415f-a0a6-fe34c315b54f"/>
   </ds:schemaRefs>
 </ds:datastoreItem>
 </file>
</xml_diff>